<commit_message>
Db + basic GUI + basic communication between client and server
</commit_message>
<xml_diff>
--- a/Docs/project2.docx
+++ b/Docs/project2.docx
@@ -1,6 +1,6 @@
 
 <file path=word/document.xml><?xml version="1.0" encoding="utf-8"?>
-<w:document xmlns:ve="http://schemas.openxmlformats.org/markup-compatibility/2006" xmlns:o="urn:schemas-microsoft-com:office:office" xmlns:r="http://schemas.openxmlformats.org/officeDocument/2006/relationships" xmlns:m="http://schemas.openxmlformats.org/officeDocument/2006/math" xmlns:v="urn:schemas-microsoft-com:vml" xmlns:wp="http://schemas.openxmlformats.org/drawingml/2006/wordprocessingDrawing" xmlns:w10="urn:schemas-microsoft-com:office:word" xmlns:w="http://schemas.openxmlformats.org/wordprocessingml/2006/main" xmlns:wne="http://schemas.microsoft.com/office/word/2006/wordml">
+<w:document xmlns:wpc="http://schemas.microsoft.com/office/word/2010/wordprocessingCanvas" xmlns:mc="http://schemas.openxmlformats.org/markup-compatibility/2006" xmlns:o="urn:schemas-microsoft-com:office:office" xmlns:r="http://schemas.openxmlformats.org/officeDocument/2006/relationships" xmlns:m="http://schemas.openxmlformats.org/officeDocument/2006/math" xmlns:v="urn:schemas-microsoft-com:vml" xmlns:wp14="http://schemas.microsoft.com/office/word/2010/wordprocessingDrawing" xmlns:wp="http://schemas.openxmlformats.org/drawingml/2006/wordprocessingDrawing" xmlns:w10="urn:schemas-microsoft-com:office:word" xmlns:w="http://schemas.openxmlformats.org/wordprocessingml/2006/main" xmlns:w14="http://schemas.microsoft.com/office/word/2010/wordml" xmlns:w15="http://schemas.microsoft.com/office/word/2012/wordml" xmlns:wpg="http://schemas.microsoft.com/office/word/2010/wordprocessingGroup" xmlns:wpi="http://schemas.microsoft.com/office/word/2010/wordprocessingInk" xmlns:wne="http://schemas.microsoft.com/office/word/2006/wordml" xmlns:wps="http://schemas.microsoft.com/office/word/2010/wordprocessingShape" mc:Ignorable="w14 w15 wp14">
   <w:body>
     <w:p>
       <w:pPr>
@@ -206,7 +206,6 @@
         <w:ind w:left="-1050" w:right="-1333"/>
         <w:jc w:val="left"/>
         <w:rPr>
-          <w:rFonts w:hint="cs"/>
           <w:sz w:val="24"/>
           <w:szCs w:val="24"/>
           <w:rtl/>
@@ -245,7 +244,6 @@
         <w:ind w:right="-1333"/>
         <w:jc w:val="left"/>
         <w:rPr>
-          <w:rFonts w:hint="cs"/>
           <w:rtl/>
         </w:rPr>
       </w:pPr>
@@ -266,9 +264,6 @@
         </w:numPr>
         <w:ind w:right="-1333"/>
         <w:jc w:val="left"/>
-        <w:rPr>
-          <w:rFonts w:hint="cs"/>
-        </w:rPr>
       </w:pPr>
       <w:r>
         <w:rPr>
@@ -287,9 +282,6 @@
         </w:numPr>
         <w:ind w:right="-1333"/>
         <w:jc w:val="left"/>
-        <w:rPr>
-          <w:rFonts w:hint="cs"/>
-        </w:rPr>
       </w:pPr>
       <w:r>
         <w:rPr>
@@ -325,9 +317,6 @@
         </w:numPr>
         <w:ind w:right="-1333"/>
         <w:jc w:val="left"/>
-        <w:rPr>
-          <w:rFonts w:hint="cs"/>
-        </w:rPr>
       </w:pPr>
       <w:r>
         <w:rPr>
@@ -370,9 +359,6 @@
         </w:numPr>
         <w:ind w:right="-1333"/>
         <w:jc w:val="left"/>
-        <w:rPr>
-          <w:rFonts w:hint="cs"/>
-        </w:rPr>
       </w:pPr>
       <w:r>
         <w:rPr>
@@ -391,9 +377,6 @@
         </w:numPr>
         <w:ind w:right="-1333"/>
         <w:jc w:val="left"/>
-        <w:rPr>
-          <w:rFonts w:hint="cs"/>
-        </w:rPr>
       </w:pPr>
       <w:r>
         <w:rPr>
@@ -412,9 +395,6 @@
         </w:numPr>
         <w:ind w:right="-1333"/>
         <w:jc w:val="left"/>
-        <w:rPr>
-          <w:rFonts w:hint="cs"/>
-        </w:rPr>
       </w:pPr>
       <w:r>
         <w:rPr>
@@ -447,9 +427,6 @@
         </w:numPr>
         <w:ind w:right="-1333"/>
         <w:jc w:val="left"/>
-        <w:rPr>
-          <w:rFonts w:hint="cs"/>
-        </w:rPr>
       </w:pPr>
       <w:r>
         <w:rPr>
@@ -468,9 +445,6 @@
         </w:numPr>
         <w:ind w:right="-1333"/>
         <w:jc w:val="left"/>
-        <w:rPr>
-          <w:rFonts w:hint="cs"/>
-        </w:rPr>
       </w:pPr>
       <w:r>
         <w:rPr>
@@ -489,9 +463,6 @@
         </w:numPr>
         <w:ind w:right="-1333"/>
         <w:jc w:val="left"/>
-        <w:rPr>
-          <w:rFonts w:hint="cs"/>
-        </w:rPr>
       </w:pPr>
       <w:r>
         <w:rPr>
@@ -511,7 +482,6 @@
         <w:ind w:right="-1333"/>
         <w:jc w:val="left"/>
         <w:rPr>
-          <w:rFonts w:hint="cs"/>
           <w:rtl/>
         </w:rPr>
       </w:pPr>
@@ -581,9 +551,6 @@
         </w:numPr>
         <w:ind w:right="-1333"/>
         <w:jc w:val="left"/>
-        <w:rPr>
-          <w:rFonts w:hint="cs"/>
-        </w:rPr>
       </w:pPr>
       <w:r>
         <w:rPr>
@@ -602,9 +569,6 @@
         </w:numPr>
         <w:ind w:right="-1333"/>
         <w:jc w:val="left"/>
-        <w:rPr>
-          <w:rFonts w:hint="cs"/>
-        </w:rPr>
       </w:pPr>
       <w:r>
         <w:rPr>
@@ -632,7 +596,6 @@
         <w:ind w:left="-694" w:right="-1333"/>
         <w:jc w:val="left"/>
         <w:rPr>
-          <w:rFonts w:hint="cs"/>
           <w:sz w:val="28"/>
           <w:szCs w:val="28"/>
           <w:u w:val="single"/>
@@ -658,9 +621,6 @@
         </w:numPr>
         <w:ind w:right="-1333"/>
         <w:jc w:val="left"/>
-        <w:rPr>
-          <w:rFonts w:hint="cs"/>
-        </w:rPr>
       </w:pPr>
       <w:r>
         <w:rPr>
@@ -679,9 +639,6 @@
         </w:numPr>
         <w:ind w:right="-1333"/>
         <w:jc w:val="left"/>
-        <w:rPr>
-          <w:rFonts w:hint="cs"/>
-        </w:rPr>
       </w:pPr>
       <w:r>
         <w:rPr>
@@ -700,9 +657,6 @@
         </w:numPr>
         <w:ind w:right="-1333"/>
         <w:jc w:val="left"/>
-        <w:rPr>
-          <w:rFonts w:hint="cs"/>
-        </w:rPr>
       </w:pPr>
       <w:r>
         <w:rPr>
@@ -721,9 +675,6 @@
         </w:numPr>
         <w:ind w:right="-1333"/>
         <w:jc w:val="left"/>
-        <w:rPr>
-          <w:rFonts w:hint="cs"/>
-        </w:rPr>
       </w:pPr>
       <w:r>
         <w:rPr>
@@ -742,9 +693,6 @@
         </w:numPr>
         <w:ind w:right="-1333"/>
         <w:jc w:val="left"/>
-        <w:rPr>
-          <w:rFonts w:hint="cs"/>
-        </w:rPr>
       </w:pPr>
       <w:r>
         <w:rPr>
@@ -777,9 +725,6 @@
         </w:numPr>
         <w:ind w:right="-1333"/>
         <w:jc w:val="left"/>
-        <w:rPr>
-          <w:rFonts w:hint="cs"/>
-        </w:rPr>
       </w:pPr>
       <w:r>
         <w:rPr>
@@ -812,9 +757,6 @@
         </w:numPr>
         <w:ind w:right="-1333"/>
         <w:jc w:val="left"/>
-        <w:rPr>
-          <w:rFonts w:hint="cs"/>
-        </w:rPr>
       </w:pPr>
       <w:r>
         <w:rPr>
@@ -833,9 +775,6 @@
         </w:numPr>
         <w:ind w:right="-1333"/>
         <w:jc w:val="left"/>
-        <w:rPr>
-          <w:rFonts w:hint="cs"/>
-        </w:rPr>
       </w:pPr>
       <w:r>
         <w:rPr>
@@ -861,9 +800,6 @@
         </w:numPr>
         <w:ind w:right="-1333"/>
         <w:jc w:val="left"/>
-        <w:rPr>
-          <w:rFonts w:hint="cs"/>
-        </w:rPr>
       </w:pPr>
       <w:r>
         <w:rPr>
@@ -882,9 +818,6 @@
         </w:numPr>
         <w:ind w:right="-1333"/>
         <w:jc w:val="left"/>
-        <w:rPr>
-          <w:rFonts w:hint="cs"/>
-        </w:rPr>
       </w:pPr>
       <w:r>
         <w:rPr>
@@ -940,9 +873,6 @@
         </w:numPr>
         <w:ind w:right="-1333"/>
         <w:jc w:val="left"/>
-        <w:rPr>
-          <w:rFonts w:hint="cs"/>
-        </w:rPr>
       </w:pPr>
       <w:r>
         <w:rPr>
@@ -973,9 +903,6 @@
         </w:numPr>
         <w:ind w:right="-1333"/>
         <w:jc w:val="left"/>
-        <w:rPr>
-          <w:rFonts w:hint="cs"/>
-        </w:rPr>
       </w:pPr>
       <w:r>
         <w:rPr>
@@ -997,7 +924,6 @@
         <w:ind w:left="-690" w:right="-1333"/>
         <w:jc w:val="left"/>
         <w:rPr>
-          <w:rFonts w:hint="cs"/>
           <w:rtl/>
         </w:rPr>
       </w:pPr>
@@ -1011,9 +937,6 @@
         </w:numPr>
         <w:ind w:left="26" w:right="-1333"/>
         <w:jc w:val="left"/>
-        <w:rPr>
-          <w:rFonts w:hint="cs"/>
-        </w:rPr>
       </w:pPr>
       <w:r>
         <w:rPr>
@@ -1029,7 +952,6 @@
         <w:ind w:left="26" w:right="-1333"/>
         <w:jc w:val="left"/>
         <w:rPr>
-          <w:rFonts w:hint="cs"/>
           <w:rtl/>
         </w:rPr>
       </w:pPr>
@@ -1082,7 +1004,6 @@
         <w:ind w:left="26" w:right="-1333"/>
         <w:jc w:val="left"/>
         <w:rPr>
-          <w:rFonts w:hint="cs"/>
           <w:rtl/>
         </w:rPr>
       </w:pPr>
@@ -1170,7 +1091,6 @@
         <w:ind w:left="26" w:right="-1333"/>
         <w:jc w:val="left"/>
         <w:rPr>
-          <w:rFonts w:hint="cs"/>
           <w:rtl/>
         </w:rPr>
       </w:pPr>
@@ -1237,8 +1157,6 @@
         </w:rPr>
         <w:t>רוץ.</w:t>
       </w:r>
-      <w:bookmarkStart w:id="0" w:name="_GoBack"/>
-      <w:bookmarkEnd w:id="0"/>
     </w:p>
     <w:p>
       <w:pPr>
@@ -1246,7 +1164,6 @@
         <w:ind w:left="-330" w:right="-1333"/>
         <w:jc w:val="left"/>
         <w:rPr>
-          <w:rFonts w:hint="cs"/>
           <w:rtl/>
         </w:rPr>
       </w:pPr>
@@ -1260,9 +1177,6 @@
         </w:numPr>
         <w:ind w:left="26" w:right="-1333"/>
         <w:jc w:val="left"/>
-        <w:rPr>
-          <w:rFonts w:hint="cs"/>
-        </w:rPr>
       </w:pPr>
       <w:r>
         <w:rPr>
@@ -1321,9 +1235,6 @@
         </w:numPr>
         <w:ind w:left="26" w:right="-1333"/>
         <w:jc w:val="left"/>
-        <w:rPr>
-          <w:rFonts w:hint="cs"/>
-        </w:rPr>
       </w:pPr>
       <w:r>
         <w:rPr>
@@ -1346,7 +1257,6 @@
         <w:ind w:left="26" w:right="-1333"/>
         <w:jc w:val="left"/>
         <w:rPr>
-          <w:rFonts w:hint="cs"/>
           <w:rtl/>
         </w:rPr>
       </w:pPr>
@@ -1387,7 +1297,6 @@
         <w:ind w:left="-1050" w:right="-1333"/>
         <w:jc w:val="left"/>
         <w:rPr>
-          <w:rFonts w:hint="cs"/>
           <w:rtl/>
         </w:rPr>
       </w:pPr>
@@ -1644,9 +1553,6 @@
       <w:pPr>
         <w:ind w:left="-1050" w:right="-1333"/>
         <w:jc w:val="left"/>
-        <w:rPr>
-          <w:rtl/>
-        </w:rPr>
       </w:pPr>
       <w:r>
         <w:rPr>
@@ -1705,10 +1611,1030 @@
       <w:pPr>
         <w:ind w:left="-1050" w:right="-1333"/>
         <w:jc w:val="left"/>
-        <w:rPr>
-          <w:rtl/>
-        </w:rPr>
-      </w:pPr>
+      </w:pPr>
+    </w:p>
+    <w:p>
+      <w:pPr>
+        <w:ind w:left="-1050" w:right="-1333"/>
+        <w:jc w:val="left"/>
+      </w:pPr>
+    </w:p>
+    <w:p>
+      <w:pPr>
+        <w:ind w:left="-1050" w:right="-1333"/>
+        <w:jc w:val="left"/>
+      </w:pPr>
+    </w:p>
+    <w:p>
+      <w:pPr>
+        <w:ind w:left="-1050" w:right="-1333"/>
+        <w:jc w:val="left"/>
+      </w:pPr>
+    </w:p>
+    <w:p>
+      <w:pPr>
+        <w:ind w:left="-1050" w:right="-1333"/>
+        <w:jc w:val="left"/>
+      </w:pPr>
+    </w:p>
+    <w:p>
+      <w:pPr>
+        <w:ind w:left="-1050" w:right="-1333"/>
+        <w:jc w:val="left"/>
+      </w:pPr>
+    </w:p>
+    <w:p>
+      <w:pPr>
+        <w:bidi w:val="0"/>
+        <w:ind w:left="-1050" w:right="-1333"/>
+        <w:jc w:val="left"/>
+      </w:pPr>
+      <w:r>
+        <w:t>Modules of server:</w:t>
+      </w:r>
+    </w:p>
+    <w:p>
+      <w:pPr>
+        <w:bidi w:val="0"/>
+        <w:ind w:left="-1050" w:right="-1333"/>
+        <w:jc w:val="left"/>
+      </w:pPr>
+    </w:p>
+    <w:p>
+      <w:pPr>
+        <w:pStyle w:val="ListParagraph"/>
+        <w:numPr>
+          <w:ilvl w:val="0"/>
+          <w:numId w:val="7"/>
+        </w:numPr>
+        <w:bidi w:val="0"/>
+        <w:ind w:right="-1333"/>
+        <w:jc w:val="left"/>
+      </w:pPr>
+      <w:r>
+        <w:t xml:space="preserve">DB </w:t>
+      </w:r>
+    </w:p>
+    <w:p>
+      <w:pPr>
+        <w:pStyle w:val="ListParagraph"/>
+        <w:numPr>
+          <w:ilvl w:val="0"/>
+          <w:numId w:val="5"/>
+        </w:numPr>
+        <w:bidi w:val="0"/>
+        <w:ind w:right="-1333"/>
+        <w:jc w:val="left"/>
+      </w:pPr>
+      <w:proofErr w:type="spellStart"/>
+      <w:r>
+        <w:t>Init</w:t>
+      </w:r>
+      <w:proofErr w:type="spellEnd"/>
+      <w:r>
+        <w:t xml:space="preserve"> DB on server start (if needed)</w:t>
+      </w:r>
+    </w:p>
+    <w:p>
+      <w:pPr>
+        <w:pStyle w:val="ListParagraph"/>
+        <w:numPr>
+          <w:ilvl w:val="0"/>
+          <w:numId w:val="5"/>
+        </w:numPr>
+        <w:bidi w:val="0"/>
+        <w:ind w:right="-1333"/>
+        <w:jc w:val="left"/>
+      </w:pPr>
+      <w:r>
+        <w:t xml:space="preserve">Add/update/get data from DB – </w:t>
+      </w:r>
+      <w:proofErr w:type="spellStart"/>
+      <w:r>
+        <w:t>DBApi</w:t>
+      </w:r>
+      <w:proofErr w:type="spellEnd"/>
+    </w:p>
+    <w:p>
+      <w:pPr>
+        <w:bidi w:val="0"/>
+        <w:ind w:right="-1333"/>
+        <w:jc w:val="left"/>
+      </w:pPr>
+    </w:p>
+    <w:p>
+      <w:pPr>
+        <w:pStyle w:val="ListParagraph"/>
+        <w:numPr>
+          <w:ilvl w:val="0"/>
+          <w:numId w:val="7"/>
+        </w:numPr>
+        <w:bidi w:val="0"/>
+        <w:ind w:right="-1333"/>
+        <w:jc w:val="left"/>
+      </w:pPr>
+      <w:r>
+        <w:t>Server Logger – client connect/disconnect, race completed</w:t>
+      </w:r>
+    </w:p>
+    <w:p>
+      <w:pPr>
+        <w:pStyle w:val="ListParagraph"/>
+        <w:numPr>
+          <w:ilvl w:val="0"/>
+          <w:numId w:val="7"/>
+        </w:numPr>
+        <w:bidi w:val="0"/>
+        <w:ind w:right="-1333"/>
+        <w:jc w:val="left"/>
+      </w:pPr>
+      <w:r>
+        <w:t>Server GUI – Log viewer, Statistics viewer</w:t>
+      </w:r>
+    </w:p>
+    <w:p>
+      <w:pPr>
+        <w:pStyle w:val="ListParagraph"/>
+        <w:numPr>
+          <w:ilvl w:val="0"/>
+          <w:numId w:val="7"/>
+        </w:numPr>
+        <w:bidi w:val="0"/>
+        <w:ind w:right="-1333"/>
+        <w:jc w:val="left"/>
+      </w:pPr>
+      <w:r>
+        <w:t>Server API – all services that server can supply to clients</w:t>
+      </w:r>
+    </w:p>
+    <w:p>
+      <w:pPr>
+        <w:pStyle w:val="ListParagraph"/>
+        <w:numPr>
+          <w:ilvl w:val="0"/>
+          <w:numId w:val="7"/>
+        </w:numPr>
+        <w:bidi w:val="0"/>
+        <w:ind w:right="-1333"/>
+        <w:jc w:val="left"/>
+      </w:pPr>
+      <w:r>
+        <w:t>Server controller – server behavior, broadcast race</w:t>
+      </w:r>
+    </w:p>
+    <w:p>
+      <w:pPr>
+        <w:pStyle w:val="ListParagraph"/>
+        <w:numPr>
+          <w:ilvl w:val="0"/>
+          <w:numId w:val="7"/>
+        </w:numPr>
+        <w:bidi w:val="0"/>
+        <w:ind w:right="-1333"/>
+        <w:jc w:val="left"/>
+      </w:pPr>
+      <w:r>
+        <w:t>Server protocol – accept and handle connections from clients</w:t>
+      </w:r>
+    </w:p>
+    <w:p>
+      <w:pPr>
+        <w:pStyle w:val="ListParagraph"/>
+        <w:bidi w:val="0"/>
+        <w:ind w:left="-690" w:right="-1333"/>
+        <w:jc w:val="left"/>
+      </w:pPr>
+    </w:p>
+    <w:p>
+      <w:pPr>
+        <w:pStyle w:val="ListParagraph"/>
+        <w:bidi w:val="0"/>
+        <w:ind w:left="-690" w:right="-1333"/>
+        <w:jc w:val="left"/>
+      </w:pPr>
+    </w:p>
+    <w:p>
+      <w:pPr>
+        <w:bidi w:val="0"/>
+        <w:ind w:left="-1050" w:right="-1333"/>
+        <w:jc w:val="left"/>
+      </w:pPr>
+      <w:r>
+        <w:t xml:space="preserve">Modules of </w:t>
+      </w:r>
+      <w:r>
+        <w:t>client</w:t>
+      </w:r>
+      <w:r>
+        <w:t>:</w:t>
+      </w:r>
+    </w:p>
+    <w:p>
+      <w:pPr>
+        <w:bidi w:val="0"/>
+        <w:ind w:right="-1333"/>
+        <w:jc w:val="left"/>
+      </w:pPr>
+    </w:p>
+    <w:p>
+      <w:pPr>
+        <w:bidi w:val="0"/>
+        <w:ind w:right="-1333"/>
+        <w:jc w:val="left"/>
+      </w:pPr>
+    </w:p>
+    <w:p>
+      <w:pPr>
+        <w:pStyle w:val="ListParagraph"/>
+        <w:numPr>
+          <w:ilvl w:val="0"/>
+          <w:numId w:val="9"/>
+        </w:numPr>
+        <w:bidi w:val="0"/>
+        <w:ind w:left="-1080" w:right="-1333" w:firstLine="0"/>
+        <w:jc w:val="left"/>
+      </w:pPr>
+      <w:r>
+        <w:t>Client protocol</w:t>
+      </w:r>
+      <w:r>
+        <w:t xml:space="preserve"> – client connect/disconnect, race completed</w:t>
+      </w:r>
+    </w:p>
+    <w:p>
+      <w:pPr>
+        <w:pStyle w:val="ListParagraph"/>
+        <w:numPr>
+          <w:ilvl w:val="0"/>
+          <w:numId w:val="9"/>
+        </w:numPr>
+        <w:bidi w:val="0"/>
+        <w:ind w:left="-1080" w:right="-1333" w:firstLine="0"/>
+        <w:jc w:val="left"/>
+      </w:pPr>
+      <w:r>
+        <w:t>Client GUI</w:t>
+      </w:r>
+      <w:r>
+        <w:t xml:space="preserve"> – </w:t>
+      </w:r>
+      <w:r>
+        <w:t>Login</w:t>
+      </w:r>
+      <w:r>
+        <w:t xml:space="preserve">, </w:t>
+      </w:r>
+      <w:r>
+        <w:t xml:space="preserve">make bet, </w:t>
+      </w:r>
+      <w:r>
+        <w:t xml:space="preserve">view current races status, </w:t>
+      </w:r>
+      <w:r>
+        <w:t>view running race</w:t>
+      </w:r>
+    </w:p>
+    <w:p>
+      <w:pPr>
+        <w:pStyle w:val="ListParagraph"/>
+        <w:numPr>
+          <w:ilvl w:val="0"/>
+          <w:numId w:val="9"/>
+        </w:numPr>
+        <w:bidi w:val="0"/>
+        <w:ind w:left="-1080" w:right="-1333" w:firstLine="0"/>
+        <w:jc w:val="left"/>
+      </w:pPr>
+      <w:r>
+        <w:t>Client API</w:t>
+      </w:r>
+      <w:r>
+        <w:t xml:space="preserve"> </w:t>
+      </w:r>
+    </w:p>
+    <w:p>
+      <w:pPr>
+        <w:pStyle w:val="ListParagraph"/>
+        <w:numPr>
+          <w:ilvl w:val="0"/>
+          <w:numId w:val="9"/>
+        </w:numPr>
+        <w:bidi w:val="0"/>
+        <w:ind w:left="-1080" w:right="-1333" w:firstLine="0"/>
+        <w:jc w:val="left"/>
+      </w:pPr>
+      <w:r>
+        <w:t>Client controller</w:t>
+      </w:r>
+    </w:p>
+    <w:p>
+      <w:pPr>
+        <w:bidi w:val="0"/>
+        <w:ind w:right="-1333"/>
+        <w:jc w:val="left"/>
+      </w:pPr>
+    </w:p>
+    <w:p>
+      <w:pPr>
+        <w:bidi w:val="0"/>
+        <w:ind w:right="-1333"/>
+        <w:jc w:val="left"/>
+      </w:pPr>
+    </w:p>
+    <w:p>
+      <w:pPr>
+        <w:bidi w:val="0"/>
+        <w:ind w:right="-1333"/>
+        <w:jc w:val="left"/>
+      </w:pPr>
+    </w:p>
+    <w:p>
+      <w:pPr>
+        <w:bidi w:val="0"/>
+        <w:ind w:right="-1333"/>
+        <w:jc w:val="left"/>
+      </w:pPr>
+      <w:r>
+        <w:t xml:space="preserve">Server open: </w:t>
+      </w:r>
+    </w:p>
+    <w:p>
+      <w:pPr>
+        <w:bidi w:val="0"/>
+        <w:ind w:right="-1333"/>
+        <w:jc w:val="left"/>
+      </w:pPr>
+      <w:r>
+        <w:t>Welcome message in logger</w:t>
+      </w:r>
+    </w:p>
+    <w:p>
+      <w:pPr>
+        <w:bidi w:val="0"/>
+        <w:ind w:right="-1333"/>
+        <w:jc w:val="left"/>
+      </w:pPr>
+      <w:r>
+        <w:t xml:space="preserve">Generate list of 3 races </w:t>
+      </w:r>
+    </w:p>
+    <w:p>
+      <w:pPr>
+        <w:bidi w:val="0"/>
+        <w:ind w:right="-1333"/>
+        <w:jc w:val="left"/>
+      </w:pPr>
+      <w:r>
+        <w:t>When race become completed, keep race for 2 more minutes, and then remove it from a list and generate a new race instead and send to all clients</w:t>
+      </w:r>
+    </w:p>
+    <w:p>
+      <w:pPr>
+        <w:bidi w:val="0"/>
+        <w:ind w:right="-1333"/>
+        <w:jc w:val="left"/>
+      </w:pPr>
+      <w:r>
+        <w:t>Wh</w:t>
+      </w:r>
+      <w:r>
+        <w:t>en server connects (login page) open active connection</w:t>
+      </w:r>
+    </w:p>
+    <w:p>
+      <w:pPr>
+        <w:bidi w:val="0"/>
+        <w:ind w:right="-1333"/>
+        <w:jc w:val="left"/>
+      </w:pPr>
+      <w:r>
+        <w:t>When client disconnects (closes client GUI) close connection</w:t>
+      </w:r>
+    </w:p>
+    <w:p>
+      <w:pPr>
+        <w:bidi w:val="0"/>
+        <w:ind w:right="-1333"/>
+        <w:jc w:val="left"/>
+      </w:pPr>
+      <w:r>
+        <w:t>The user cannot open more than one window in parallel</w:t>
+      </w:r>
+    </w:p>
+    <w:p>
+      <w:pPr>
+        <w:bidi w:val="0"/>
+        <w:ind w:right="-1333"/>
+        <w:jc w:val="left"/>
+      </w:pPr>
+    </w:p>
+    <w:p>
+      <w:pPr>
+        <w:bidi w:val="0"/>
+        <w:ind w:right="-1333"/>
+        <w:jc w:val="left"/>
+      </w:pPr>
+      <w:r>
+        <w:t>Login request from client:</w:t>
+      </w:r>
+    </w:p>
+    <w:p>
+      <w:pPr>
+        <w:pStyle w:val="ListParagraph"/>
+        <w:numPr>
+          <w:ilvl w:val="0"/>
+          <w:numId w:val="12"/>
+        </w:numPr>
+        <w:bidi w:val="0"/>
+        <w:ind w:right="-1333"/>
+        <w:jc w:val="left"/>
+      </w:pPr>
+      <w:r>
+        <w:t>If user exists (by id) , get user and send as response</w:t>
+      </w:r>
+    </w:p>
+    <w:p>
+      <w:pPr>
+        <w:pStyle w:val="ListParagraph"/>
+        <w:numPr>
+          <w:ilvl w:val="0"/>
+          <w:numId w:val="12"/>
+        </w:numPr>
+        <w:bidi w:val="0"/>
+        <w:ind w:right="-1333"/>
+        <w:jc w:val="left"/>
+      </w:pPr>
+      <w:r>
+        <w:t>If user does not exist, insert user and send as response</w:t>
+      </w:r>
+    </w:p>
+    <w:p>
+      <w:pPr>
+        <w:bidi w:val="0"/>
+        <w:ind w:right="-1333"/>
+        <w:jc w:val="left"/>
+      </w:pPr>
+      <w:r>
+        <w:rPr>
+          <w:b/>
+          <w:bCs/>
+        </w:rPr>
+        <w:t>DB viewer tab</w:t>
+      </w:r>
+      <w:r>
+        <w:t>:</w:t>
+      </w:r>
+    </w:p>
+    <w:p>
+      <w:pPr>
+        <w:bidi w:val="0"/>
+        <w:ind w:right="-1333"/>
+        <w:jc w:val="left"/>
+      </w:pPr>
+      <w:r>
+        <w:t>Keep last query</w:t>
+      </w:r>
+    </w:p>
+    <w:p>
+      <w:pPr>
+        <w:bidi w:val="0"/>
+        <w:ind w:right="-1333"/>
+        <w:jc w:val="left"/>
+      </w:pPr>
+      <w:r>
+        <w:t xml:space="preserve">Create </w:t>
+      </w:r>
+      <w:proofErr w:type="spellStart"/>
+      <w:r>
+        <w:t>enum</w:t>
+      </w:r>
+      <w:proofErr w:type="spellEnd"/>
+      <w:r>
+        <w:t xml:space="preserve"> of supported reports</w:t>
+      </w:r>
+    </w:p>
+    <w:p>
+      <w:pPr>
+        <w:bidi w:val="0"/>
+        <w:ind w:right="-1333"/>
+        <w:jc w:val="left"/>
+      </w:pPr>
+      <w:r>
+        <w:t>On “show” button click fetch from DB relevant info</w:t>
+      </w:r>
+    </w:p>
+    <w:p>
+      <w:pPr>
+        <w:bidi w:val="0"/>
+        <w:ind w:right="-1333"/>
+        <w:jc w:val="left"/>
+      </w:pPr>
+    </w:p>
+    <w:p>
+      <w:pPr>
+        <w:bidi w:val="0"/>
+        <w:ind w:right="-1333"/>
+        <w:jc w:val="left"/>
+      </w:pPr>
+    </w:p>
+    <w:p>
+      <w:pPr>
+        <w:bidi w:val="0"/>
+        <w:ind w:right="-1333"/>
+        <w:jc w:val="left"/>
+      </w:pPr>
+    </w:p>
+    <w:p>
+      <w:pPr>
+        <w:bidi w:val="0"/>
+        <w:ind w:right="-1333"/>
+        <w:jc w:val="left"/>
+      </w:pPr>
+    </w:p>
+    <w:p>
+      <w:pPr>
+        <w:bidi w:val="0"/>
+        <w:ind w:right="-1333"/>
+        <w:jc w:val="left"/>
+      </w:pPr>
+    </w:p>
+    <w:p>
+      <w:pPr>
+        <w:bidi w:val="0"/>
+        <w:ind w:right="-1333"/>
+        <w:jc w:val="left"/>
+      </w:pPr>
+    </w:p>
+    <w:p>
+      <w:pPr>
+        <w:bidi w:val="0"/>
+        <w:ind w:right="-1333"/>
+        <w:jc w:val="left"/>
+      </w:pPr>
+    </w:p>
+    <w:p>
+      <w:pPr>
+        <w:bidi w:val="0"/>
+        <w:ind w:right="-1333"/>
+        <w:jc w:val="left"/>
+      </w:pPr>
+      <w:r>
+        <w:t>Client open &gt; create connection to server</w:t>
+      </w:r>
+    </w:p>
+    <w:p>
+      <w:pPr>
+        <w:bidi w:val="0"/>
+        <w:ind w:right="-1333"/>
+        <w:jc w:val="left"/>
+      </w:pPr>
+      <w:r>
+        <w:t>Client login:</w:t>
+      </w:r>
+    </w:p>
+    <w:p>
+      <w:pPr>
+        <w:pStyle w:val="ListParagraph"/>
+        <w:numPr>
+          <w:ilvl w:val="0"/>
+          <w:numId w:val="10"/>
+        </w:numPr>
+        <w:bidi w:val="0"/>
+        <w:ind w:right="-1333"/>
+        <w:jc w:val="left"/>
+      </w:pPr>
+      <w:r>
+        <w:t xml:space="preserve">if user exists, get user </w:t>
+      </w:r>
+      <w:proofErr w:type="spellStart"/>
+      <w:r>
+        <w:t>getails</w:t>
+      </w:r>
+      <w:proofErr w:type="spellEnd"/>
+      <w:r>
+        <w:t xml:space="preserve"> , open </w:t>
+      </w:r>
+      <w:proofErr w:type="spellStart"/>
+      <w:r>
+        <w:t>ZRace</w:t>
+      </w:r>
+      <w:proofErr w:type="spellEnd"/>
+      <w:r>
+        <w:t xml:space="preserve"> client GUI and display “welcome back”</w:t>
+      </w:r>
+    </w:p>
+    <w:p>
+      <w:pPr>
+        <w:pStyle w:val="ListParagraph"/>
+        <w:numPr>
+          <w:ilvl w:val="0"/>
+          <w:numId w:val="10"/>
+        </w:numPr>
+        <w:bidi w:val="0"/>
+        <w:ind w:right="-1333"/>
+        <w:jc w:val="left"/>
+      </w:pPr>
+      <w:r>
+        <w:t xml:space="preserve">if user does not exist, create user, open </w:t>
+      </w:r>
+      <w:proofErr w:type="spellStart"/>
+      <w:r>
+        <w:t>Zrace</w:t>
+      </w:r>
+      <w:proofErr w:type="spellEnd"/>
+      <w:r>
+        <w:t xml:space="preserve"> client and display “welcome”</w:t>
+      </w:r>
+    </w:p>
+    <w:p>
+      <w:pPr>
+        <w:pStyle w:val="ListParagraph"/>
+        <w:numPr>
+          <w:ilvl w:val="0"/>
+          <w:numId w:val="10"/>
+        </w:numPr>
+        <w:bidi w:val="0"/>
+        <w:ind w:right="-1333"/>
+        <w:jc w:val="left"/>
+      </w:pPr>
+      <w:r>
+        <w:t xml:space="preserve">Before opening </w:t>
+      </w:r>
+      <w:proofErr w:type="spellStart"/>
+      <w:r>
+        <w:t>ZRace</w:t>
+      </w:r>
+      <w:proofErr w:type="spellEnd"/>
+      <w:r>
+        <w:t xml:space="preserve"> client GUI</w:t>
+      </w:r>
+      <w:r>
+        <w:t xml:space="preserve"> ask from the server for open races (running or waiting state) – always should get 3 races</w:t>
+      </w:r>
+    </w:p>
+    <w:p>
+      <w:pPr>
+        <w:bidi w:val="0"/>
+        <w:ind w:right="-1333"/>
+        <w:jc w:val="left"/>
+      </w:pPr>
+      <w:r>
+        <w:t xml:space="preserve">Client </w:t>
+      </w:r>
+      <w:proofErr w:type="spellStart"/>
+      <w:r>
+        <w:t>Zrace</w:t>
+      </w:r>
+      <w:proofErr w:type="spellEnd"/>
+      <w:r>
+        <w:t>:</w:t>
+      </w:r>
+    </w:p>
+    <w:p>
+      <w:pPr>
+        <w:pStyle w:val="ListParagraph"/>
+        <w:numPr>
+          <w:ilvl w:val="0"/>
+          <w:numId w:val="10"/>
+        </w:numPr>
+        <w:bidi w:val="0"/>
+        <w:ind w:right="-1333"/>
+        <w:jc w:val="left"/>
+      </w:pPr>
+      <w:r>
+        <w:t xml:space="preserve">On </w:t>
+      </w:r>
+      <w:proofErr w:type="spellStart"/>
+      <w:r>
+        <w:t>ZRace</w:t>
+      </w:r>
+      <w:proofErr w:type="spellEnd"/>
+      <w:r>
+        <w:t xml:space="preserve"> client GUI</w:t>
+      </w:r>
+      <w:r>
+        <w:t xml:space="preserve"> display all 3 races + status of each of them</w:t>
+      </w:r>
+    </w:p>
+    <w:p>
+      <w:pPr>
+        <w:pStyle w:val="ListParagraph"/>
+        <w:numPr>
+          <w:ilvl w:val="0"/>
+          <w:numId w:val="10"/>
+        </w:numPr>
+        <w:bidi w:val="0"/>
+        <w:ind w:right="-1333"/>
+        <w:jc w:val="left"/>
+      </w:pPr>
+      <w:r>
+        <w:t>For each race user is able to view the race (even if not running)</w:t>
+      </w:r>
+    </w:p>
+    <w:p>
+      <w:pPr>
+        <w:pStyle w:val="ListParagraph"/>
+        <w:numPr>
+          <w:ilvl w:val="0"/>
+          <w:numId w:val="10"/>
+        </w:numPr>
+        <w:bidi w:val="0"/>
+        <w:ind w:right="-1333"/>
+        <w:jc w:val="left"/>
+      </w:pPr>
+      <w:r>
+        <w:t>Bet for race in available only 1 minute before the race start</w:t>
+      </w:r>
+    </w:p>
+    <w:p>
+      <w:pPr>
+        <w:pStyle w:val="ListParagraph"/>
+        <w:numPr>
+          <w:ilvl w:val="0"/>
+          <w:numId w:val="10"/>
+        </w:numPr>
+        <w:bidi w:val="0"/>
+        <w:ind w:right="-1333"/>
+        <w:jc w:val="left"/>
+      </w:pPr>
+      <w:r>
+        <w:t>The user cannot open more than one window in parallel</w:t>
+      </w:r>
+    </w:p>
+    <w:p>
+      <w:pPr>
+        <w:pStyle w:val="ListParagraph"/>
+        <w:numPr>
+          <w:ilvl w:val="0"/>
+          <w:numId w:val="10"/>
+        </w:numPr>
+        <w:bidi w:val="0"/>
+        <w:ind w:right="-1333"/>
+        <w:jc w:val="left"/>
+      </w:pPr>
+      <w:bookmarkStart w:id="0" w:name="_GoBack"/>
+      <w:bookmarkEnd w:id="0"/>
+    </w:p>
+    <w:p>
+      <w:pPr>
+        <w:bidi w:val="0"/>
+        <w:ind w:right="-1333"/>
+        <w:jc w:val="left"/>
+      </w:pPr>
+    </w:p>
+    <w:p>
+      <w:pPr>
+        <w:bidi w:val="0"/>
+        <w:ind w:right="-1333"/>
+        <w:jc w:val="left"/>
+      </w:pPr>
+    </w:p>
+    <w:p>
+      <w:pPr>
+        <w:bidi w:val="0"/>
+        <w:ind w:right="-1333"/>
+        <w:jc w:val="left"/>
+      </w:pPr>
+      <w:r>
+        <w:t>Bet:</w:t>
+      </w:r>
+    </w:p>
+    <w:p>
+      <w:pPr>
+        <w:pStyle w:val="ListParagraph"/>
+        <w:numPr>
+          <w:ilvl w:val="0"/>
+          <w:numId w:val="11"/>
+        </w:numPr>
+        <w:bidi w:val="0"/>
+        <w:ind w:right="-1333"/>
+        <w:jc w:val="left"/>
+      </w:pPr>
+      <w:r>
+        <w:t>Before open bet page, ask from server all user’s bets for the relevant race</w:t>
+      </w:r>
+    </w:p>
+    <w:p>
+      <w:pPr>
+        <w:pStyle w:val="ListParagraph"/>
+        <w:numPr>
+          <w:ilvl w:val="0"/>
+          <w:numId w:val="10"/>
+        </w:numPr>
+        <w:bidi w:val="0"/>
+        <w:ind w:right="-1333"/>
+        <w:jc w:val="left"/>
+      </w:pPr>
+      <w:r>
+        <w:t xml:space="preserve">User should not be able to make a </w:t>
+      </w:r>
+      <w:r>
+        <w:t>bet for the same car in same race several times</w:t>
+      </w:r>
+    </w:p>
+    <w:p>
+      <w:pPr>
+        <w:pStyle w:val="ListParagraph"/>
+        <w:numPr>
+          <w:ilvl w:val="0"/>
+          <w:numId w:val="10"/>
+        </w:numPr>
+        <w:bidi w:val="0"/>
+        <w:ind w:right="-1333"/>
+        <w:jc w:val="left"/>
+      </w:pPr>
+      <w:r>
+        <w:t>User can put amount of money for several cars in same race ( &gt;0 ) and send a bet to server</w:t>
+      </w:r>
+    </w:p>
+    <w:p>
+      <w:pPr>
+        <w:pStyle w:val="ListParagraph"/>
+        <w:numPr>
+          <w:ilvl w:val="0"/>
+          <w:numId w:val="10"/>
+        </w:numPr>
+        <w:bidi w:val="0"/>
+        <w:ind w:right="-1333"/>
+        <w:jc w:val="left"/>
+      </w:pPr>
+      <w:r>
+        <w:t>Add input validation for amount fields</w:t>
+      </w:r>
+    </w:p>
+    <w:p>
+      <w:pPr>
+        <w:pStyle w:val="ListParagraph"/>
+        <w:numPr>
+          <w:ilvl w:val="0"/>
+          <w:numId w:val="10"/>
+        </w:numPr>
+        <w:bidi w:val="0"/>
+        <w:ind w:right="-1333"/>
+        <w:jc w:val="left"/>
+      </w:pPr>
+      <w:r>
+        <w:t>If no amount is specified for car’s field, no bet is done</w:t>
+      </w:r>
+    </w:p>
+    <w:p>
+      <w:pPr>
+        <w:pStyle w:val="ListParagraph"/>
+        <w:numPr>
+          <w:ilvl w:val="0"/>
+          <w:numId w:val="10"/>
+        </w:numPr>
+        <w:bidi w:val="0"/>
+        <w:ind w:right="-1333"/>
+        <w:jc w:val="left"/>
+      </w:pPr>
+      <w:r>
+        <w:t>If all amount fields are empty, “make a bet” button does nothing (disable button)</w:t>
+      </w:r>
+    </w:p>
+    <w:p>
+      <w:pPr>
+        <w:bidi w:val="0"/>
+        <w:ind w:right="-1333"/>
+        <w:jc w:val="left"/>
+      </w:pPr>
+      <w:r>
+        <w:t xml:space="preserve">Close Client </w:t>
+      </w:r>
+      <w:proofErr w:type="spellStart"/>
+      <w:r>
+        <w:t>Zrace</w:t>
+      </w:r>
+      <w:proofErr w:type="spellEnd"/>
+      <w:r>
+        <w:t xml:space="preserve"> &gt; send disconnection message to server</w:t>
+      </w:r>
+    </w:p>
+    <w:p>
+      <w:pPr>
+        <w:bidi w:val="0"/>
+        <w:ind w:right="-1333"/>
+        <w:jc w:val="left"/>
+      </w:pPr>
+    </w:p>
+    <w:p>
+      <w:pPr>
+        <w:pStyle w:val="ListParagraph"/>
+        <w:bidi w:val="0"/>
+        <w:ind w:left="-690" w:right="-1333"/>
+        <w:jc w:val="left"/>
+      </w:pPr>
+    </w:p>
+    <w:p>
+      <w:pPr>
+        <w:pStyle w:val="ListParagraph"/>
+        <w:bidi w:val="0"/>
+        <w:ind w:left="-690" w:right="-1333"/>
+        <w:jc w:val="left"/>
+      </w:pPr>
+    </w:p>
+    <w:p>
+      <w:pPr>
+        <w:pStyle w:val="ListParagraph"/>
+        <w:bidi w:val="0"/>
+        <w:ind w:left="0" w:right="-1333"/>
+        <w:jc w:val="left"/>
+      </w:pPr>
+    </w:p>
+    <w:p>
+      <w:pPr>
+        <w:bidi w:val="0"/>
+        <w:ind w:right="-1333"/>
+        <w:jc w:val="left"/>
+      </w:pPr>
+    </w:p>
+    <w:p>
+      <w:pPr>
+        <w:bidi w:val="0"/>
+        <w:ind w:right="-1333"/>
+        <w:jc w:val="left"/>
+      </w:pPr>
+    </w:p>
+    <w:p>
+      <w:pPr>
+        <w:bidi w:val="0"/>
+        <w:ind w:right="-1333"/>
+        <w:jc w:val="left"/>
+      </w:pPr>
+    </w:p>
+    <w:p>
+      <w:pPr>
+        <w:pStyle w:val="ListParagraph"/>
+        <w:bidi w:val="0"/>
+        <w:ind w:left="0" w:right="-1333"/>
+        <w:jc w:val="left"/>
+        <w:rPr>
+          <w:rtl/>
+        </w:rPr>
+      </w:pPr>
+    </w:p>
+    <w:p>
+      <w:pPr>
+        <w:ind w:left="-1050" w:right="-1333"/>
+        <w:jc w:val="left"/>
+      </w:pPr>
+    </w:p>
+    <w:p>
+      <w:pPr>
+        <w:ind w:left="-1050" w:right="-1333"/>
+        <w:jc w:val="left"/>
+      </w:pPr>
+    </w:p>
+    <w:p>
+      <w:pPr>
+        <w:ind w:left="-1050" w:right="-1333"/>
+        <w:jc w:val="left"/>
+      </w:pPr>
+    </w:p>
+    <w:p>
+      <w:pPr>
+        <w:bidi w:val="0"/>
+        <w:ind w:left="-1050" w:right="-1333"/>
+        <w:jc w:val="left"/>
+      </w:pPr>
+      <w:r>
+        <w:t>General socket: port 9000</w:t>
+      </w:r>
+    </w:p>
+    <w:p>
+      <w:pPr>
+        <w:bidi w:val="0"/>
+        <w:ind w:left="-1050" w:right="-1333"/>
+        <w:jc w:val="left"/>
+      </w:pPr>
+    </w:p>
+    <w:p>
+      <w:pPr>
+        <w:bidi w:val="0"/>
+        <w:ind w:left="-1050" w:right="-1333"/>
+        <w:jc w:val="left"/>
+      </w:pPr>
+    </w:p>
+    <w:p>
+      <w:pPr>
+        <w:bidi w:val="0"/>
+        <w:ind w:left="-1050" w:right="-1333"/>
+        <w:jc w:val="left"/>
+        <w:rPr>
+          <w:rtl/>
+        </w:rPr>
+      </w:pPr>
+      <w:r>
+        <w:t xml:space="preserve">When client comes, server gets from </w:t>
+      </w:r>
+      <w:proofErr w:type="spellStart"/>
+      <w:r>
+        <w:t>imputsteam</w:t>
+      </w:r>
+      <w:proofErr w:type="spellEnd"/>
+      <w:r>
+        <w:t xml:space="preserve"> </w:t>
+      </w:r>
     </w:p>
     <w:sectPr>
       <w:footerReference w:type="default" r:id="rId8"/>
@@ -1724,7 +2650,7 @@
 </file>
 
 <file path=word/endnotes.xml><?xml version="1.0" encoding="utf-8"?>
-<w:endnotes xmlns:ve="http://schemas.openxmlformats.org/markup-compatibility/2006" xmlns:o="urn:schemas-microsoft-com:office:office" xmlns:r="http://schemas.openxmlformats.org/officeDocument/2006/relationships" xmlns:m="http://schemas.openxmlformats.org/officeDocument/2006/math" xmlns:v="urn:schemas-microsoft-com:vml" xmlns:wp="http://schemas.openxmlformats.org/drawingml/2006/wordprocessingDrawing" xmlns:w10="urn:schemas-microsoft-com:office:word" xmlns:w="http://schemas.openxmlformats.org/wordprocessingml/2006/main" xmlns:wne="http://schemas.microsoft.com/office/word/2006/wordml">
+<w:endnotes xmlns:wpc="http://schemas.microsoft.com/office/word/2010/wordprocessingCanvas" xmlns:mc="http://schemas.openxmlformats.org/markup-compatibility/2006" xmlns:o="urn:schemas-microsoft-com:office:office" xmlns:r="http://schemas.openxmlformats.org/officeDocument/2006/relationships" xmlns:m="http://schemas.openxmlformats.org/officeDocument/2006/math" xmlns:v="urn:schemas-microsoft-com:vml" xmlns:wp14="http://schemas.microsoft.com/office/word/2010/wordprocessingDrawing" xmlns:wp="http://schemas.openxmlformats.org/drawingml/2006/wordprocessingDrawing" xmlns:w10="urn:schemas-microsoft-com:office:word" xmlns:w="http://schemas.openxmlformats.org/wordprocessingml/2006/main" xmlns:w14="http://schemas.microsoft.com/office/word/2010/wordml" xmlns:w15="http://schemas.microsoft.com/office/word/2012/wordml" xmlns:wpg="http://schemas.microsoft.com/office/word/2010/wordprocessingGroup" xmlns:wpi="http://schemas.microsoft.com/office/word/2010/wordprocessingInk" xmlns:wne="http://schemas.microsoft.com/office/word/2006/wordml" xmlns:wps="http://schemas.microsoft.com/office/word/2010/wordprocessingShape" mc:Ignorable="w14 w15 wp14">
   <w:endnote w:type="separator" w:id="-1">
     <w:p>
       <w:r>
@@ -1743,7 +2669,7 @@
 </file>
 
 <file path=word/footer1.xml><?xml version="1.0" encoding="utf-8"?>
-<w:ftr xmlns:ve="http://schemas.openxmlformats.org/markup-compatibility/2006" xmlns:o="urn:schemas-microsoft-com:office:office" xmlns:r="http://schemas.openxmlformats.org/officeDocument/2006/relationships" xmlns:m="http://schemas.openxmlformats.org/officeDocument/2006/math" xmlns:v="urn:schemas-microsoft-com:vml" xmlns:wp="http://schemas.openxmlformats.org/drawingml/2006/wordprocessingDrawing" xmlns:w10="urn:schemas-microsoft-com:office:word" xmlns:w="http://schemas.openxmlformats.org/wordprocessingml/2006/main" xmlns:wne="http://schemas.microsoft.com/office/word/2006/wordml">
+<w:ftr xmlns:wpc="http://schemas.microsoft.com/office/word/2010/wordprocessingCanvas" xmlns:mc="http://schemas.openxmlformats.org/markup-compatibility/2006" xmlns:o="urn:schemas-microsoft-com:office:office" xmlns:r="http://schemas.openxmlformats.org/officeDocument/2006/relationships" xmlns:m="http://schemas.openxmlformats.org/officeDocument/2006/math" xmlns:v="urn:schemas-microsoft-com:vml" xmlns:wp14="http://schemas.microsoft.com/office/word/2010/wordprocessingDrawing" xmlns:wp="http://schemas.openxmlformats.org/drawingml/2006/wordprocessingDrawing" xmlns:w10="urn:schemas-microsoft-com:office:word" xmlns:w="http://schemas.openxmlformats.org/wordprocessingml/2006/main" xmlns:w14="http://schemas.microsoft.com/office/word/2010/wordml" xmlns:w15="http://schemas.microsoft.com/office/word/2012/wordml" xmlns:wpg="http://schemas.microsoft.com/office/word/2010/wordprocessingGroup" xmlns:wpi="http://schemas.microsoft.com/office/word/2010/wordprocessingInk" xmlns:wne="http://schemas.microsoft.com/office/word/2006/wordml" xmlns:wps="http://schemas.microsoft.com/office/word/2010/wordprocessingShape" mc:Ignorable="w14 w15 wp14">
   <w:sdt>
     <w:sdtPr>
       <w:rPr>
@@ -1789,7 +2715,7 @@
             <w:rtl/>
             <w:lang w:val="he-IL"/>
           </w:rPr>
-          <w:t>2</w:t>
+          <w:t>3</w:t>
         </w:r>
         <w:r>
           <w:fldChar w:fldCharType="end"/>
@@ -1806,7 +2732,7 @@
 </file>
 
 <file path=word/footnotes.xml><?xml version="1.0" encoding="utf-8"?>
-<w:footnotes xmlns:ve="http://schemas.openxmlformats.org/markup-compatibility/2006" xmlns:o="urn:schemas-microsoft-com:office:office" xmlns:r="http://schemas.openxmlformats.org/officeDocument/2006/relationships" xmlns:m="http://schemas.openxmlformats.org/officeDocument/2006/math" xmlns:v="urn:schemas-microsoft-com:vml" xmlns:wp="http://schemas.openxmlformats.org/drawingml/2006/wordprocessingDrawing" xmlns:w10="urn:schemas-microsoft-com:office:word" xmlns:w="http://schemas.openxmlformats.org/wordprocessingml/2006/main" xmlns:wne="http://schemas.microsoft.com/office/word/2006/wordml">
+<w:footnotes xmlns:wpc="http://schemas.microsoft.com/office/word/2010/wordprocessingCanvas" xmlns:mc="http://schemas.openxmlformats.org/markup-compatibility/2006" xmlns:o="urn:schemas-microsoft-com:office:office" xmlns:r="http://schemas.openxmlformats.org/officeDocument/2006/relationships" xmlns:m="http://schemas.openxmlformats.org/officeDocument/2006/math" xmlns:v="urn:schemas-microsoft-com:vml" xmlns:wp14="http://schemas.microsoft.com/office/word/2010/wordprocessingDrawing" xmlns:wp="http://schemas.openxmlformats.org/drawingml/2006/wordprocessingDrawing" xmlns:w10="urn:schemas-microsoft-com:office:word" xmlns:w="http://schemas.openxmlformats.org/wordprocessingml/2006/main" xmlns:w14="http://schemas.microsoft.com/office/word/2010/wordml" xmlns:w15="http://schemas.microsoft.com/office/word/2012/wordml" xmlns:wpg="http://schemas.microsoft.com/office/word/2010/wordprocessingGroup" xmlns:wpi="http://schemas.microsoft.com/office/word/2010/wordprocessingInk" xmlns:wne="http://schemas.microsoft.com/office/word/2006/wordml" xmlns:wps="http://schemas.microsoft.com/office/word/2010/wordprocessingShape" mc:Ignorable="w14 w15 wp14">
   <w:footnote w:type="separator" w:id="-1">
     <w:p>
       <w:r>
@@ -1825,8 +2751,94 @@
 </file>
 
 <file path=word/numbering.xml><?xml version="1.0" encoding="utf-8"?>
-<w:numbering xmlns:ve="http://schemas.openxmlformats.org/markup-compatibility/2006" xmlns:o="urn:schemas-microsoft-com:office:office" xmlns:r="http://schemas.openxmlformats.org/officeDocument/2006/relationships" xmlns:m="http://schemas.openxmlformats.org/officeDocument/2006/math" xmlns:v="urn:schemas-microsoft-com:vml" xmlns:wp="http://schemas.openxmlformats.org/drawingml/2006/wordprocessingDrawing" xmlns:w10="urn:schemas-microsoft-com:office:word" xmlns:w="http://schemas.openxmlformats.org/wordprocessingml/2006/main" xmlns:wne="http://schemas.microsoft.com/office/word/2006/wordml">
-  <w:abstractNum w:abstractNumId="0">
+<w:numbering xmlns:wpc="http://schemas.microsoft.com/office/word/2010/wordprocessingCanvas" xmlns:mc="http://schemas.openxmlformats.org/markup-compatibility/2006" xmlns:o="urn:schemas-microsoft-com:office:office" xmlns:r="http://schemas.openxmlformats.org/officeDocument/2006/relationships" xmlns:m="http://schemas.openxmlformats.org/officeDocument/2006/math" xmlns:v="urn:schemas-microsoft-com:vml" xmlns:wp14="http://schemas.microsoft.com/office/word/2010/wordprocessingDrawing" xmlns:wp="http://schemas.openxmlformats.org/drawingml/2006/wordprocessingDrawing" xmlns:w10="urn:schemas-microsoft-com:office:word" xmlns:w="http://schemas.openxmlformats.org/wordprocessingml/2006/main" xmlns:w14="http://schemas.microsoft.com/office/word/2010/wordml" xmlns:w15="http://schemas.microsoft.com/office/word/2012/wordml" xmlns:wpg="http://schemas.microsoft.com/office/word/2010/wordprocessingGroup" xmlns:wpi="http://schemas.microsoft.com/office/word/2010/wordprocessingInk" xmlns:wne="http://schemas.microsoft.com/office/word/2006/wordml" xmlns:wps="http://schemas.microsoft.com/office/word/2010/wordprocessingShape" mc:Ignorable="w14 w15 wp14">
+  <w:abstractNum w:abstractNumId="0" w15:restartNumberingAfterBreak="0">
+    <w:nsid w:val="0442113A"/>
+    <w:multiLevelType w:val="hybridMultilevel"/>
+    <w:tmpl w:val="FE022CD0"/>
+    <w:lvl w:ilvl="0" w:tplc="0409000F">
+      <w:start w:val="1"/>
+      <w:numFmt w:val="decimal"/>
+      <w:lvlText w:val="%1."/>
+      <w:lvlJc w:val="left"/>
+      <w:pPr>
+        <w:ind w:left="720" w:hanging="360"/>
+      </w:pPr>
+    </w:lvl>
+    <w:lvl w:ilvl="1" w:tplc="04090019" w:tentative="1">
+      <w:start w:val="1"/>
+      <w:numFmt w:val="lowerLetter"/>
+      <w:lvlText w:val="%2."/>
+      <w:lvlJc w:val="left"/>
+      <w:pPr>
+        <w:ind w:left="1440" w:hanging="360"/>
+      </w:pPr>
+    </w:lvl>
+    <w:lvl w:ilvl="2" w:tplc="0409001B" w:tentative="1">
+      <w:start w:val="1"/>
+      <w:numFmt w:val="lowerRoman"/>
+      <w:lvlText w:val="%3."/>
+      <w:lvlJc w:val="right"/>
+      <w:pPr>
+        <w:ind w:left="2160" w:hanging="180"/>
+      </w:pPr>
+    </w:lvl>
+    <w:lvl w:ilvl="3" w:tplc="0409000F" w:tentative="1">
+      <w:start w:val="1"/>
+      <w:numFmt w:val="decimal"/>
+      <w:lvlText w:val="%4."/>
+      <w:lvlJc w:val="left"/>
+      <w:pPr>
+        <w:ind w:left="2880" w:hanging="360"/>
+      </w:pPr>
+    </w:lvl>
+    <w:lvl w:ilvl="4" w:tplc="04090019" w:tentative="1">
+      <w:start w:val="1"/>
+      <w:numFmt w:val="lowerLetter"/>
+      <w:lvlText w:val="%5."/>
+      <w:lvlJc w:val="left"/>
+      <w:pPr>
+        <w:ind w:left="3600" w:hanging="360"/>
+      </w:pPr>
+    </w:lvl>
+    <w:lvl w:ilvl="5" w:tplc="0409001B" w:tentative="1">
+      <w:start w:val="1"/>
+      <w:numFmt w:val="lowerRoman"/>
+      <w:lvlText w:val="%6."/>
+      <w:lvlJc w:val="right"/>
+      <w:pPr>
+        <w:ind w:left="4320" w:hanging="180"/>
+      </w:pPr>
+    </w:lvl>
+    <w:lvl w:ilvl="6" w:tplc="0409000F" w:tentative="1">
+      <w:start w:val="1"/>
+      <w:numFmt w:val="decimal"/>
+      <w:lvlText w:val="%7."/>
+      <w:lvlJc w:val="left"/>
+      <w:pPr>
+        <w:ind w:left="5040" w:hanging="360"/>
+      </w:pPr>
+    </w:lvl>
+    <w:lvl w:ilvl="7" w:tplc="04090019" w:tentative="1">
+      <w:start w:val="1"/>
+      <w:numFmt w:val="lowerLetter"/>
+      <w:lvlText w:val="%8."/>
+      <w:lvlJc w:val="left"/>
+      <w:pPr>
+        <w:ind w:left="5760" w:hanging="360"/>
+      </w:pPr>
+    </w:lvl>
+    <w:lvl w:ilvl="8" w:tplc="0409001B" w:tentative="1">
+      <w:start w:val="1"/>
+      <w:numFmt w:val="lowerRoman"/>
+      <w:lvlText w:val="%9."/>
+      <w:lvlJc w:val="right"/>
+      <w:pPr>
+        <w:ind w:left="6480" w:hanging="180"/>
+      </w:pPr>
+    </w:lvl>
+  </w:abstractNum>
+  <w:abstractNum w:abstractNumId="1" w15:restartNumberingAfterBreak="0">
     <w:nsid w:val="08025D2B"/>
     <w:multiLevelType w:val="hybridMultilevel"/>
     <w:tmpl w:val="B8A41190"/>
@@ -1939,7 +2951,7 @@
       </w:rPr>
     </w:lvl>
   </w:abstractNum>
-  <w:abstractNum w:abstractNumId="1">
+  <w:abstractNum w:abstractNumId="2" w15:restartNumberingAfterBreak="0">
     <w:nsid w:val="0B6A0E1D"/>
     <w:multiLevelType w:val="hybridMultilevel"/>
     <w:tmpl w:val="1910DE92"/>
@@ -2052,7 +3064,120 @@
       </w:rPr>
     </w:lvl>
   </w:abstractNum>
-  <w:abstractNum w:abstractNumId="2">
+  <w:abstractNum w:abstractNumId="3" w15:restartNumberingAfterBreak="0">
+    <w:nsid w:val="0BE872D5"/>
+    <w:multiLevelType w:val="hybridMultilevel"/>
+    <w:tmpl w:val="2A6235EE"/>
+    <w:lvl w:ilvl="0" w:tplc="04090001">
+      <w:start w:val="1"/>
+      <w:numFmt w:val="bullet"/>
+      <w:lvlText w:val=""/>
+      <w:lvlJc w:val="left"/>
+      <w:pPr>
+        <w:ind w:left="720" w:hanging="360"/>
+      </w:pPr>
+      <w:rPr>
+        <w:rFonts w:ascii="Symbol" w:hAnsi="Symbol" w:hint="default"/>
+      </w:rPr>
+    </w:lvl>
+    <w:lvl w:ilvl="1" w:tplc="04090003" w:tentative="1">
+      <w:start w:val="1"/>
+      <w:numFmt w:val="bullet"/>
+      <w:lvlText w:val="o"/>
+      <w:lvlJc w:val="left"/>
+      <w:pPr>
+        <w:ind w:left="1440" w:hanging="360"/>
+      </w:pPr>
+      <w:rPr>
+        <w:rFonts w:ascii="Courier New" w:hAnsi="Courier New" w:cs="Courier New" w:hint="default"/>
+      </w:rPr>
+    </w:lvl>
+    <w:lvl w:ilvl="2" w:tplc="04090005" w:tentative="1">
+      <w:start w:val="1"/>
+      <w:numFmt w:val="bullet"/>
+      <w:lvlText w:val=""/>
+      <w:lvlJc w:val="left"/>
+      <w:pPr>
+        <w:ind w:left="2160" w:hanging="360"/>
+      </w:pPr>
+      <w:rPr>
+        <w:rFonts w:ascii="Wingdings" w:hAnsi="Wingdings" w:hint="default"/>
+      </w:rPr>
+    </w:lvl>
+    <w:lvl w:ilvl="3" w:tplc="04090001" w:tentative="1">
+      <w:start w:val="1"/>
+      <w:numFmt w:val="bullet"/>
+      <w:lvlText w:val=""/>
+      <w:lvlJc w:val="left"/>
+      <w:pPr>
+        <w:ind w:left="2880" w:hanging="360"/>
+      </w:pPr>
+      <w:rPr>
+        <w:rFonts w:ascii="Symbol" w:hAnsi="Symbol" w:hint="default"/>
+      </w:rPr>
+    </w:lvl>
+    <w:lvl w:ilvl="4" w:tplc="04090003" w:tentative="1">
+      <w:start w:val="1"/>
+      <w:numFmt w:val="bullet"/>
+      <w:lvlText w:val="o"/>
+      <w:lvlJc w:val="left"/>
+      <w:pPr>
+        <w:ind w:left="3600" w:hanging="360"/>
+      </w:pPr>
+      <w:rPr>
+        <w:rFonts w:ascii="Courier New" w:hAnsi="Courier New" w:cs="Courier New" w:hint="default"/>
+      </w:rPr>
+    </w:lvl>
+    <w:lvl w:ilvl="5" w:tplc="04090005" w:tentative="1">
+      <w:start w:val="1"/>
+      <w:numFmt w:val="bullet"/>
+      <w:lvlText w:val=""/>
+      <w:lvlJc w:val="left"/>
+      <w:pPr>
+        <w:ind w:left="4320" w:hanging="360"/>
+      </w:pPr>
+      <w:rPr>
+        <w:rFonts w:ascii="Wingdings" w:hAnsi="Wingdings" w:hint="default"/>
+      </w:rPr>
+    </w:lvl>
+    <w:lvl w:ilvl="6" w:tplc="04090001" w:tentative="1">
+      <w:start w:val="1"/>
+      <w:numFmt w:val="bullet"/>
+      <w:lvlText w:val=""/>
+      <w:lvlJc w:val="left"/>
+      <w:pPr>
+        <w:ind w:left="5040" w:hanging="360"/>
+      </w:pPr>
+      <w:rPr>
+        <w:rFonts w:ascii="Symbol" w:hAnsi="Symbol" w:hint="default"/>
+      </w:rPr>
+    </w:lvl>
+    <w:lvl w:ilvl="7" w:tplc="04090003" w:tentative="1">
+      <w:start w:val="1"/>
+      <w:numFmt w:val="bullet"/>
+      <w:lvlText w:val="o"/>
+      <w:lvlJc w:val="left"/>
+      <w:pPr>
+        <w:ind w:left="5760" w:hanging="360"/>
+      </w:pPr>
+      <w:rPr>
+        <w:rFonts w:ascii="Courier New" w:hAnsi="Courier New" w:cs="Courier New" w:hint="default"/>
+      </w:rPr>
+    </w:lvl>
+    <w:lvl w:ilvl="8" w:tplc="04090005" w:tentative="1">
+      <w:start w:val="1"/>
+      <w:numFmt w:val="bullet"/>
+      <w:lvlText w:val=""/>
+      <w:lvlJc w:val="left"/>
+      <w:pPr>
+        <w:ind w:left="6480" w:hanging="360"/>
+      </w:pPr>
+      <w:rPr>
+        <w:rFonts w:ascii="Wingdings" w:hAnsi="Wingdings" w:hint="default"/>
+      </w:rPr>
+    </w:lvl>
+  </w:abstractNum>
+  <w:abstractNum w:abstractNumId="4" w15:restartNumberingAfterBreak="0">
     <w:nsid w:val="2C167F0E"/>
     <w:multiLevelType w:val="hybridMultilevel"/>
     <w:tmpl w:val="CEEE0E5C"/>
@@ -2141,10 +3266,96 @@
       </w:pPr>
     </w:lvl>
   </w:abstractNum>
-  <w:abstractNum w:abstractNumId="3">
+  <w:abstractNum w:abstractNumId="5" w15:restartNumberingAfterBreak="0">
+    <w:nsid w:val="3A4409F8"/>
+    <w:multiLevelType w:val="hybridMultilevel"/>
+    <w:tmpl w:val="4BF69154"/>
+    <w:lvl w:ilvl="0" w:tplc="0409000F">
+      <w:start w:val="1"/>
+      <w:numFmt w:val="decimal"/>
+      <w:lvlText w:val="%1."/>
+      <w:lvlJc w:val="left"/>
+      <w:pPr>
+        <w:ind w:left="360" w:hanging="360"/>
+      </w:pPr>
+    </w:lvl>
+    <w:lvl w:ilvl="1" w:tplc="04090019" w:tentative="1">
+      <w:start w:val="1"/>
+      <w:numFmt w:val="lowerLetter"/>
+      <w:lvlText w:val="%2."/>
+      <w:lvlJc w:val="left"/>
+      <w:pPr>
+        <w:ind w:left="1080" w:hanging="360"/>
+      </w:pPr>
+    </w:lvl>
+    <w:lvl w:ilvl="2" w:tplc="0409001B" w:tentative="1">
+      <w:start w:val="1"/>
+      <w:numFmt w:val="lowerRoman"/>
+      <w:lvlText w:val="%3."/>
+      <w:lvlJc w:val="right"/>
+      <w:pPr>
+        <w:ind w:left="1800" w:hanging="180"/>
+      </w:pPr>
+    </w:lvl>
+    <w:lvl w:ilvl="3" w:tplc="0409000F" w:tentative="1">
+      <w:start w:val="1"/>
+      <w:numFmt w:val="decimal"/>
+      <w:lvlText w:val="%4."/>
+      <w:lvlJc w:val="left"/>
+      <w:pPr>
+        <w:ind w:left="2520" w:hanging="360"/>
+      </w:pPr>
+    </w:lvl>
+    <w:lvl w:ilvl="4" w:tplc="04090019" w:tentative="1">
+      <w:start w:val="1"/>
+      <w:numFmt w:val="lowerLetter"/>
+      <w:lvlText w:val="%5."/>
+      <w:lvlJc w:val="left"/>
+      <w:pPr>
+        <w:ind w:left="3240" w:hanging="360"/>
+      </w:pPr>
+    </w:lvl>
+    <w:lvl w:ilvl="5" w:tplc="0409001B" w:tentative="1">
+      <w:start w:val="1"/>
+      <w:numFmt w:val="lowerRoman"/>
+      <w:lvlText w:val="%6."/>
+      <w:lvlJc w:val="right"/>
+      <w:pPr>
+        <w:ind w:left="3960" w:hanging="180"/>
+      </w:pPr>
+    </w:lvl>
+    <w:lvl w:ilvl="6" w:tplc="0409000F" w:tentative="1">
+      <w:start w:val="1"/>
+      <w:numFmt w:val="decimal"/>
+      <w:lvlText w:val="%7."/>
+      <w:lvlJc w:val="left"/>
+      <w:pPr>
+        <w:ind w:left="4680" w:hanging="360"/>
+      </w:pPr>
+    </w:lvl>
+    <w:lvl w:ilvl="7" w:tplc="04090019" w:tentative="1">
+      <w:start w:val="1"/>
+      <w:numFmt w:val="lowerLetter"/>
+      <w:lvlText w:val="%8."/>
+      <w:lvlJc w:val="left"/>
+      <w:pPr>
+        <w:ind w:left="5400" w:hanging="360"/>
+      </w:pPr>
+    </w:lvl>
+    <w:lvl w:ilvl="8" w:tplc="0409001B" w:tentative="1">
+      <w:start w:val="1"/>
+      <w:numFmt w:val="lowerRoman"/>
+      <w:lvlText w:val="%9."/>
+      <w:lvlJc w:val="right"/>
+      <w:pPr>
+        <w:ind w:left="6120" w:hanging="180"/>
+      </w:pPr>
+    </w:lvl>
+  </w:abstractNum>
+  <w:abstractNum w:abstractNumId="6" w15:restartNumberingAfterBreak="0">
     <w:nsid w:val="41FC1AEA"/>
     <w:multiLevelType w:val="hybridMultilevel"/>
-    <w:tmpl w:val="FC20E4B0"/>
+    <w:tmpl w:val="DA908614"/>
     <w:lvl w:ilvl="0" w:tplc="04090001">
       <w:start w:val="1"/>
       <w:numFmt w:val="bullet"/>
@@ -2254,7 +3465,7 @@
       </w:rPr>
     </w:lvl>
   </w:abstractNum>
-  <w:abstractNum w:abstractNumId="4">
+  <w:abstractNum w:abstractNumId="7" w15:restartNumberingAfterBreak="0">
     <w:nsid w:val="55D1708A"/>
     <w:multiLevelType w:val="hybridMultilevel"/>
     <w:tmpl w:val="B5AAE806"/>
@@ -2367,7 +3578,120 @@
       </w:rPr>
     </w:lvl>
   </w:abstractNum>
-  <w:abstractNum w:abstractNumId="5">
+  <w:abstractNum w:abstractNumId="8" w15:restartNumberingAfterBreak="0">
+    <w:nsid w:val="5697305C"/>
+    <w:multiLevelType w:val="hybridMultilevel"/>
+    <w:tmpl w:val="C74C227E"/>
+    <w:lvl w:ilvl="0" w:tplc="04090001">
+      <w:start w:val="1"/>
+      <w:numFmt w:val="bullet"/>
+      <w:lvlText w:val=""/>
+      <w:lvlJc w:val="left"/>
+      <w:pPr>
+        <w:ind w:left="720" w:hanging="360"/>
+      </w:pPr>
+      <w:rPr>
+        <w:rFonts w:ascii="Symbol" w:hAnsi="Symbol" w:hint="default"/>
+      </w:rPr>
+    </w:lvl>
+    <w:lvl w:ilvl="1" w:tplc="04090003" w:tentative="1">
+      <w:start w:val="1"/>
+      <w:numFmt w:val="bullet"/>
+      <w:lvlText w:val="o"/>
+      <w:lvlJc w:val="left"/>
+      <w:pPr>
+        <w:ind w:left="1440" w:hanging="360"/>
+      </w:pPr>
+      <w:rPr>
+        <w:rFonts w:ascii="Courier New" w:hAnsi="Courier New" w:cs="Courier New" w:hint="default"/>
+      </w:rPr>
+    </w:lvl>
+    <w:lvl w:ilvl="2" w:tplc="04090005" w:tentative="1">
+      <w:start w:val="1"/>
+      <w:numFmt w:val="bullet"/>
+      <w:lvlText w:val=""/>
+      <w:lvlJc w:val="left"/>
+      <w:pPr>
+        <w:ind w:left="2160" w:hanging="360"/>
+      </w:pPr>
+      <w:rPr>
+        <w:rFonts w:ascii="Wingdings" w:hAnsi="Wingdings" w:hint="default"/>
+      </w:rPr>
+    </w:lvl>
+    <w:lvl w:ilvl="3" w:tplc="04090001" w:tentative="1">
+      <w:start w:val="1"/>
+      <w:numFmt w:val="bullet"/>
+      <w:lvlText w:val=""/>
+      <w:lvlJc w:val="left"/>
+      <w:pPr>
+        <w:ind w:left="2880" w:hanging="360"/>
+      </w:pPr>
+      <w:rPr>
+        <w:rFonts w:ascii="Symbol" w:hAnsi="Symbol" w:hint="default"/>
+      </w:rPr>
+    </w:lvl>
+    <w:lvl w:ilvl="4" w:tplc="04090003" w:tentative="1">
+      <w:start w:val="1"/>
+      <w:numFmt w:val="bullet"/>
+      <w:lvlText w:val="o"/>
+      <w:lvlJc w:val="left"/>
+      <w:pPr>
+        <w:ind w:left="3600" w:hanging="360"/>
+      </w:pPr>
+      <w:rPr>
+        <w:rFonts w:ascii="Courier New" w:hAnsi="Courier New" w:cs="Courier New" w:hint="default"/>
+      </w:rPr>
+    </w:lvl>
+    <w:lvl w:ilvl="5" w:tplc="04090005" w:tentative="1">
+      <w:start w:val="1"/>
+      <w:numFmt w:val="bullet"/>
+      <w:lvlText w:val=""/>
+      <w:lvlJc w:val="left"/>
+      <w:pPr>
+        <w:ind w:left="4320" w:hanging="360"/>
+      </w:pPr>
+      <w:rPr>
+        <w:rFonts w:ascii="Wingdings" w:hAnsi="Wingdings" w:hint="default"/>
+      </w:rPr>
+    </w:lvl>
+    <w:lvl w:ilvl="6" w:tplc="04090001" w:tentative="1">
+      <w:start w:val="1"/>
+      <w:numFmt w:val="bullet"/>
+      <w:lvlText w:val=""/>
+      <w:lvlJc w:val="left"/>
+      <w:pPr>
+        <w:ind w:left="5040" w:hanging="360"/>
+      </w:pPr>
+      <w:rPr>
+        <w:rFonts w:ascii="Symbol" w:hAnsi="Symbol" w:hint="default"/>
+      </w:rPr>
+    </w:lvl>
+    <w:lvl w:ilvl="7" w:tplc="04090003" w:tentative="1">
+      <w:start w:val="1"/>
+      <w:numFmt w:val="bullet"/>
+      <w:lvlText w:val="o"/>
+      <w:lvlJc w:val="left"/>
+      <w:pPr>
+        <w:ind w:left="5760" w:hanging="360"/>
+      </w:pPr>
+      <w:rPr>
+        <w:rFonts w:ascii="Courier New" w:hAnsi="Courier New" w:cs="Courier New" w:hint="default"/>
+      </w:rPr>
+    </w:lvl>
+    <w:lvl w:ilvl="8" w:tplc="04090005" w:tentative="1">
+      <w:start w:val="1"/>
+      <w:numFmt w:val="bullet"/>
+      <w:lvlText w:val=""/>
+      <w:lvlJc w:val="left"/>
+      <w:pPr>
+        <w:ind w:left="6480" w:hanging="360"/>
+      </w:pPr>
+      <w:rPr>
+        <w:rFonts w:ascii="Wingdings" w:hAnsi="Wingdings" w:hint="default"/>
+      </w:rPr>
+    </w:lvl>
+  </w:abstractNum>
+  <w:abstractNum w:abstractNumId="9" w15:restartNumberingAfterBreak="0">
     <w:nsid w:val="686F30F3"/>
     <w:multiLevelType w:val="hybridMultilevel"/>
     <w:tmpl w:val="B5AAE806"/>
@@ -2480,29 +3804,249 @@
       </w:rPr>
     </w:lvl>
   </w:abstractNum>
+  <w:abstractNum w:abstractNumId="10" w15:restartNumberingAfterBreak="0">
+    <w:nsid w:val="73BE0C23"/>
+    <w:multiLevelType w:val="hybridMultilevel"/>
+    <w:tmpl w:val="8EC0F416"/>
+    <w:lvl w:ilvl="0" w:tplc="D4960502">
+      <w:start w:val="1"/>
+      <w:numFmt w:val="decimal"/>
+      <w:lvlText w:val="%1."/>
+      <w:lvlJc w:val="left"/>
+      <w:pPr>
+        <w:ind w:left="-690" w:hanging="360"/>
+      </w:pPr>
+      <w:rPr>
+        <w:rFonts w:hint="default"/>
+      </w:rPr>
+    </w:lvl>
+    <w:lvl w:ilvl="1" w:tplc="04090019" w:tentative="1">
+      <w:start w:val="1"/>
+      <w:numFmt w:val="lowerLetter"/>
+      <w:lvlText w:val="%2."/>
+      <w:lvlJc w:val="left"/>
+      <w:pPr>
+        <w:ind w:left="30" w:hanging="360"/>
+      </w:pPr>
+    </w:lvl>
+    <w:lvl w:ilvl="2" w:tplc="0409001B" w:tentative="1">
+      <w:start w:val="1"/>
+      <w:numFmt w:val="lowerRoman"/>
+      <w:lvlText w:val="%3."/>
+      <w:lvlJc w:val="right"/>
+      <w:pPr>
+        <w:ind w:left="750" w:hanging="180"/>
+      </w:pPr>
+    </w:lvl>
+    <w:lvl w:ilvl="3" w:tplc="0409000F" w:tentative="1">
+      <w:start w:val="1"/>
+      <w:numFmt w:val="decimal"/>
+      <w:lvlText w:val="%4."/>
+      <w:lvlJc w:val="left"/>
+      <w:pPr>
+        <w:ind w:left="1470" w:hanging="360"/>
+      </w:pPr>
+    </w:lvl>
+    <w:lvl w:ilvl="4" w:tplc="04090019" w:tentative="1">
+      <w:start w:val="1"/>
+      <w:numFmt w:val="lowerLetter"/>
+      <w:lvlText w:val="%5."/>
+      <w:lvlJc w:val="left"/>
+      <w:pPr>
+        <w:ind w:left="2190" w:hanging="360"/>
+      </w:pPr>
+    </w:lvl>
+    <w:lvl w:ilvl="5" w:tplc="0409001B" w:tentative="1">
+      <w:start w:val="1"/>
+      <w:numFmt w:val="lowerRoman"/>
+      <w:lvlText w:val="%6."/>
+      <w:lvlJc w:val="right"/>
+      <w:pPr>
+        <w:ind w:left="2910" w:hanging="180"/>
+      </w:pPr>
+    </w:lvl>
+    <w:lvl w:ilvl="6" w:tplc="0409000F" w:tentative="1">
+      <w:start w:val="1"/>
+      <w:numFmt w:val="decimal"/>
+      <w:lvlText w:val="%7."/>
+      <w:lvlJc w:val="left"/>
+      <w:pPr>
+        <w:ind w:left="3630" w:hanging="360"/>
+      </w:pPr>
+    </w:lvl>
+    <w:lvl w:ilvl="7" w:tplc="04090019" w:tentative="1">
+      <w:start w:val="1"/>
+      <w:numFmt w:val="lowerLetter"/>
+      <w:lvlText w:val="%8."/>
+      <w:lvlJc w:val="left"/>
+      <w:pPr>
+        <w:ind w:left="4350" w:hanging="360"/>
+      </w:pPr>
+    </w:lvl>
+    <w:lvl w:ilvl="8" w:tplc="0409001B" w:tentative="1">
+      <w:start w:val="1"/>
+      <w:numFmt w:val="lowerRoman"/>
+      <w:lvlText w:val="%9."/>
+      <w:lvlJc w:val="right"/>
+      <w:pPr>
+        <w:ind w:left="5070" w:hanging="180"/>
+      </w:pPr>
+    </w:lvl>
+  </w:abstractNum>
+  <w:abstractNum w:abstractNumId="11" w15:restartNumberingAfterBreak="0">
+    <w:nsid w:val="78651708"/>
+    <w:multiLevelType w:val="hybridMultilevel"/>
+    <w:tmpl w:val="6AF0D6C0"/>
+    <w:lvl w:ilvl="0" w:tplc="04090001">
+      <w:start w:val="1"/>
+      <w:numFmt w:val="bullet"/>
+      <w:lvlText w:val=""/>
+      <w:lvlJc w:val="left"/>
+      <w:pPr>
+        <w:ind w:left="720" w:hanging="360"/>
+      </w:pPr>
+      <w:rPr>
+        <w:rFonts w:ascii="Symbol" w:hAnsi="Symbol" w:hint="default"/>
+      </w:rPr>
+    </w:lvl>
+    <w:lvl w:ilvl="1" w:tplc="04090003" w:tentative="1">
+      <w:start w:val="1"/>
+      <w:numFmt w:val="bullet"/>
+      <w:lvlText w:val="o"/>
+      <w:lvlJc w:val="left"/>
+      <w:pPr>
+        <w:ind w:left="1440" w:hanging="360"/>
+      </w:pPr>
+      <w:rPr>
+        <w:rFonts w:ascii="Courier New" w:hAnsi="Courier New" w:cs="Courier New" w:hint="default"/>
+      </w:rPr>
+    </w:lvl>
+    <w:lvl w:ilvl="2" w:tplc="04090005" w:tentative="1">
+      <w:start w:val="1"/>
+      <w:numFmt w:val="bullet"/>
+      <w:lvlText w:val=""/>
+      <w:lvlJc w:val="left"/>
+      <w:pPr>
+        <w:ind w:left="2160" w:hanging="360"/>
+      </w:pPr>
+      <w:rPr>
+        <w:rFonts w:ascii="Wingdings" w:hAnsi="Wingdings" w:hint="default"/>
+      </w:rPr>
+    </w:lvl>
+    <w:lvl w:ilvl="3" w:tplc="04090001" w:tentative="1">
+      <w:start w:val="1"/>
+      <w:numFmt w:val="bullet"/>
+      <w:lvlText w:val=""/>
+      <w:lvlJc w:val="left"/>
+      <w:pPr>
+        <w:ind w:left="2880" w:hanging="360"/>
+      </w:pPr>
+      <w:rPr>
+        <w:rFonts w:ascii="Symbol" w:hAnsi="Symbol" w:hint="default"/>
+      </w:rPr>
+    </w:lvl>
+    <w:lvl w:ilvl="4" w:tplc="04090003" w:tentative="1">
+      <w:start w:val="1"/>
+      <w:numFmt w:val="bullet"/>
+      <w:lvlText w:val="o"/>
+      <w:lvlJc w:val="left"/>
+      <w:pPr>
+        <w:ind w:left="3600" w:hanging="360"/>
+      </w:pPr>
+      <w:rPr>
+        <w:rFonts w:ascii="Courier New" w:hAnsi="Courier New" w:cs="Courier New" w:hint="default"/>
+      </w:rPr>
+    </w:lvl>
+    <w:lvl w:ilvl="5" w:tplc="04090005" w:tentative="1">
+      <w:start w:val="1"/>
+      <w:numFmt w:val="bullet"/>
+      <w:lvlText w:val=""/>
+      <w:lvlJc w:val="left"/>
+      <w:pPr>
+        <w:ind w:left="4320" w:hanging="360"/>
+      </w:pPr>
+      <w:rPr>
+        <w:rFonts w:ascii="Wingdings" w:hAnsi="Wingdings" w:hint="default"/>
+      </w:rPr>
+    </w:lvl>
+    <w:lvl w:ilvl="6" w:tplc="04090001" w:tentative="1">
+      <w:start w:val="1"/>
+      <w:numFmt w:val="bullet"/>
+      <w:lvlText w:val=""/>
+      <w:lvlJc w:val="left"/>
+      <w:pPr>
+        <w:ind w:left="5040" w:hanging="360"/>
+      </w:pPr>
+      <w:rPr>
+        <w:rFonts w:ascii="Symbol" w:hAnsi="Symbol" w:hint="default"/>
+      </w:rPr>
+    </w:lvl>
+    <w:lvl w:ilvl="7" w:tplc="04090003" w:tentative="1">
+      <w:start w:val="1"/>
+      <w:numFmt w:val="bullet"/>
+      <w:lvlText w:val="o"/>
+      <w:lvlJc w:val="left"/>
+      <w:pPr>
+        <w:ind w:left="5760" w:hanging="360"/>
+      </w:pPr>
+      <w:rPr>
+        <w:rFonts w:ascii="Courier New" w:hAnsi="Courier New" w:cs="Courier New" w:hint="default"/>
+      </w:rPr>
+    </w:lvl>
+    <w:lvl w:ilvl="8" w:tplc="04090005" w:tentative="1">
+      <w:start w:val="1"/>
+      <w:numFmt w:val="bullet"/>
+      <w:lvlText w:val=""/>
+      <w:lvlJc w:val="left"/>
+      <w:pPr>
+        <w:ind w:left="6480" w:hanging="360"/>
+      </w:pPr>
+      <w:rPr>
+        <w:rFonts w:ascii="Wingdings" w:hAnsi="Wingdings" w:hint="default"/>
+      </w:rPr>
+    </w:lvl>
+  </w:abstractNum>
   <w:num w:numId="1">
+    <w:abstractNumId w:val="4"/>
+  </w:num>
+  <w:num w:numId="2">
     <w:abstractNumId w:val="2"/>
   </w:num>
-  <w:num w:numId="2">
+  <w:num w:numId="3">
     <w:abstractNumId w:val="1"/>
   </w:num>
-  <w:num w:numId="3">
+  <w:num w:numId="4">
+    <w:abstractNumId w:val="9"/>
+  </w:num>
+  <w:num w:numId="5">
+    <w:abstractNumId w:val="6"/>
+  </w:num>
+  <w:num w:numId="6">
+    <w:abstractNumId w:val="7"/>
+  </w:num>
+  <w:num w:numId="7">
+    <w:abstractNumId w:val="10"/>
+  </w:num>
+  <w:num w:numId="8">
+    <w:abstractNumId w:val="5"/>
+  </w:num>
+  <w:num w:numId="9">
     <w:abstractNumId w:val="0"/>
   </w:num>
-  <w:num w:numId="4">
-    <w:abstractNumId w:val="5"/>
+  <w:num w:numId="10">
+    <w:abstractNumId w:val="11"/>
   </w:num>
-  <w:num w:numId="5">
+  <w:num w:numId="11">
+    <w:abstractNumId w:val="8"/>
+  </w:num>
+  <w:num w:numId="12">
     <w:abstractNumId w:val="3"/>
-  </w:num>
-  <w:num w:numId="6">
-    <w:abstractNumId w:val="4"/>
   </w:num>
 </w:numbering>
 </file>
 
 <file path=word/styles.xml><?xml version="1.0" encoding="utf-8"?>
-<w:styles xmlns:r="http://schemas.openxmlformats.org/officeDocument/2006/relationships" xmlns:w="http://schemas.openxmlformats.org/wordprocessingml/2006/main">
+<w:styles xmlns:mc="http://schemas.openxmlformats.org/markup-compatibility/2006" xmlns:r="http://schemas.openxmlformats.org/officeDocument/2006/relationships" xmlns:w="http://schemas.openxmlformats.org/wordprocessingml/2006/main" xmlns:w14="http://schemas.microsoft.com/office/word/2010/wordml" xmlns:w15="http://schemas.microsoft.com/office/word/2012/wordml" mc:Ignorable="w14 w15">
   <w:docDefaults>
     <w:rPrDefault>
       <w:rPr>
@@ -2518,144 +4062,378 @@
       </w:pPr>
     </w:pPrDefault>
   </w:docDefaults>
-  <w:latentStyles w:defLockedState="0" w:defUIPriority="99" w:defSemiHidden="1" w:defUnhideWhenUsed="1" w:defQFormat="0" w:count="267">
-    <w:lsdException w:name="Normal" w:semiHidden="0" w:uiPriority="0" w:unhideWhenUsed="0" w:qFormat="1"/>
-    <w:lsdException w:name="heading 1" w:semiHidden="0" w:uiPriority="9" w:unhideWhenUsed="0" w:qFormat="1"/>
-    <w:lsdException w:name="heading 2" w:uiPriority="9" w:qFormat="1"/>
-    <w:lsdException w:name="heading 3" w:uiPriority="9" w:qFormat="1"/>
-    <w:lsdException w:name="heading 4" w:uiPriority="9" w:qFormat="1"/>
-    <w:lsdException w:name="heading 5" w:uiPriority="9" w:qFormat="1"/>
-    <w:lsdException w:name="heading 6" w:uiPriority="9" w:qFormat="1"/>
-    <w:lsdException w:name="heading 7" w:uiPriority="9" w:qFormat="1"/>
-    <w:lsdException w:name="heading 8" w:uiPriority="9" w:qFormat="1"/>
-    <w:lsdException w:name="heading 9" w:uiPriority="9" w:qFormat="1"/>
-    <w:lsdException w:name="toc 1" w:uiPriority="39"/>
-    <w:lsdException w:name="toc 2" w:uiPriority="39"/>
-    <w:lsdException w:name="toc 3" w:uiPriority="39"/>
-    <w:lsdException w:name="toc 4" w:uiPriority="39"/>
-    <w:lsdException w:name="toc 5" w:uiPriority="39"/>
-    <w:lsdException w:name="toc 6" w:uiPriority="39"/>
-    <w:lsdException w:name="toc 7" w:uiPriority="39"/>
-    <w:lsdException w:name="toc 8" w:uiPriority="39"/>
-    <w:lsdException w:name="toc 9" w:uiPriority="39"/>
-    <w:lsdException w:name="caption" w:uiPriority="35" w:qFormat="1"/>
-    <w:lsdException w:name="Title" w:semiHidden="0" w:uiPriority="10" w:unhideWhenUsed="0" w:qFormat="1"/>
-    <w:lsdException w:name="Default Paragraph Font" w:uiPriority="1"/>
-    <w:lsdException w:name="Subtitle" w:semiHidden="0" w:uiPriority="11" w:unhideWhenUsed="0" w:qFormat="1"/>
-    <w:lsdException w:name="Strong" w:semiHidden="0" w:uiPriority="22" w:unhideWhenUsed="0" w:qFormat="1"/>
-    <w:lsdException w:name="Emphasis" w:semiHidden="0" w:uiPriority="20" w:unhideWhenUsed="0" w:qFormat="1"/>
-    <w:lsdException w:name="Table Grid" w:semiHidden="0" w:uiPriority="59" w:unhideWhenUsed="0"/>
-    <w:lsdException w:name="Placeholder Text" w:unhideWhenUsed="0"/>
-    <w:lsdException w:name="No Spacing" w:semiHidden="0" w:uiPriority="1" w:unhideWhenUsed="0" w:qFormat="1"/>
-    <w:lsdException w:name="Light Shading" w:semiHidden="0" w:uiPriority="60" w:unhideWhenUsed="0"/>
-    <w:lsdException w:name="Light List" w:semiHidden="0" w:uiPriority="61" w:unhideWhenUsed="0"/>
-    <w:lsdException w:name="Light Grid" w:semiHidden="0" w:uiPriority="62" w:unhideWhenUsed="0"/>
-    <w:lsdException w:name="Medium Shading 1" w:semiHidden="0" w:uiPriority="63" w:unhideWhenUsed="0"/>
-    <w:lsdException w:name="Medium Shading 2" w:semiHidden="0" w:uiPriority="64" w:unhideWhenUsed="0"/>
-    <w:lsdException w:name="Medium List 1" w:semiHidden="0" w:uiPriority="65" w:unhideWhenUsed="0"/>
-    <w:lsdException w:name="Medium List 2" w:semiHidden="0" w:uiPriority="66" w:unhideWhenUsed="0"/>
-    <w:lsdException w:name="Medium Grid 1" w:semiHidden="0" w:uiPriority="67" w:unhideWhenUsed="0"/>
-    <w:lsdException w:name="Medium Grid 2" w:semiHidden="0" w:uiPriority="68" w:unhideWhenUsed="0"/>
-    <w:lsdException w:name="Medium Grid 3" w:semiHidden="0" w:uiPriority="69" w:unhideWhenUsed="0"/>
-    <w:lsdException w:name="Dark List" w:semiHidden="0" w:uiPriority="70" w:unhideWhenUsed="0"/>
-    <w:lsdException w:name="Colorful Shading" w:semiHidden="0" w:uiPriority="71" w:unhideWhenUsed="0"/>
-    <w:lsdException w:name="Colorful List" w:semiHidden="0" w:uiPriority="72" w:unhideWhenUsed="0"/>
-    <w:lsdException w:name="Colorful Grid" w:semiHidden="0" w:uiPriority="73" w:unhideWhenUsed="0"/>
-    <w:lsdException w:name="Light Shading Accent 1" w:semiHidden="0" w:uiPriority="60" w:unhideWhenUsed="0"/>
-    <w:lsdException w:name="Light List Accent 1" w:semiHidden="0" w:uiPriority="61" w:unhideWhenUsed="0"/>
-    <w:lsdException w:name="Light Grid Accent 1" w:semiHidden="0" w:uiPriority="62" w:unhideWhenUsed="0"/>
-    <w:lsdException w:name="Medium Shading 1 Accent 1" w:semiHidden="0" w:uiPriority="63" w:unhideWhenUsed="0"/>
-    <w:lsdException w:name="Medium Shading 2 Accent 1" w:semiHidden="0" w:uiPriority="64" w:unhideWhenUsed="0"/>
-    <w:lsdException w:name="Medium List 1 Accent 1" w:semiHidden="0" w:uiPriority="65" w:unhideWhenUsed="0"/>
-    <w:lsdException w:name="Revision" w:unhideWhenUsed="0"/>
-    <w:lsdException w:name="List Paragraph" w:semiHidden="0" w:uiPriority="34" w:unhideWhenUsed="0" w:qFormat="1"/>
-    <w:lsdException w:name="Quote" w:semiHidden="0" w:uiPriority="29" w:unhideWhenUsed="0" w:qFormat="1"/>
-    <w:lsdException w:name="Intense Quote" w:semiHidden="0" w:uiPriority="30" w:unhideWhenUsed="0" w:qFormat="1"/>
-    <w:lsdException w:name="Medium List 2 Accent 1" w:semiHidden="0" w:uiPriority="66" w:unhideWhenUsed="0"/>
-    <w:lsdException w:name="Medium Grid 1 Accent 1" w:semiHidden="0" w:uiPriority="67" w:unhideWhenUsed="0"/>
-    <w:lsdException w:name="Medium Grid 2 Accent 1" w:semiHidden="0" w:uiPriority="68" w:unhideWhenUsed="0"/>
-    <w:lsdException w:name="Medium Grid 3 Accent 1" w:semiHidden="0" w:uiPriority="69" w:unhideWhenUsed="0"/>
-    <w:lsdException w:name="Dark List Accent 1" w:semiHidden="0" w:uiPriority="70" w:unhideWhenUsed="0"/>
-    <w:lsdException w:name="Colorful Shading Accent 1" w:semiHidden="0" w:uiPriority="71" w:unhideWhenUsed="0"/>
-    <w:lsdException w:name="Colorful List Accent 1" w:semiHidden="0" w:uiPriority="72" w:unhideWhenUsed="0"/>
-    <w:lsdException w:name="Colorful Grid Accent 1" w:semiHidden="0" w:uiPriority="73" w:unhideWhenUsed="0"/>
-    <w:lsdException w:name="Light Shading Accent 2" w:semiHidden="0" w:uiPriority="60" w:unhideWhenUsed="0"/>
-    <w:lsdException w:name="Light List Accent 2" w:semiHidden="0" w:uiPriority="61" w:unhideWhenUsed="0"/>
-    <w:lsdException w:name="Light Grid Accent 2" w:semiHidden="0" w:uiPriority="62" w:unhideWhenUsed="0"/>
-    <w:lsdException w:name="Medium Shading 1 Accent 2" w:semiHidden="0" w:uiPriority="63" w:unhideWhenUsed="0"/>
-    <w:lsdException w:name="Medium Shading 2 Accent 2" w:semiHidden="0" w:uiPriority="64" w:unhideWhenUsed="0"/>
-    <w:lsdException w:name="Medium List 1 Accent 2" w:semiHidden="0" w:uiPriority="65" w:unhideWhenUsed="0"/>
-    <w:lsdException w:name="Medium List 2 Accent 2" w:semiHidden="0" w:uiPriority="66" w:unhideWhenUsed="0"/>
-    <w:lsdException w:name="Medium Grid 1 Accent 2" w:semiHidden="0" w:uiPriority="67" w:unhideWhenUsed="0"/>
-    <w:lsdException w:name="Medium Grid 2 Accent 2" w:semiHidden="0" w:uiPriority="68" w:unhideWhenUsed="0"/>
-    <w:lsdException w:name="Medium Grid 3 Accent 2" w:semiHidden="0" w:uiPriority="69" w:unhideWhenUsed="0"/>
-    <w:lsdException w:name="Dark List Accent 2" w:semiHidden="0" w:uiPriority="70" w:unhideWhenUsed="0"/>
-    <w:lsdException w:name="Colorful Shading Accent 2" w:semiHidden="0" w:uiPriority="71" w:unhideWhenUsed="0"/>
-    <w:lsdException w:name="Colorful List Accent 2" w:semiHidden="0" w:uiPriority="72" w:unhideWhenUsed="0"/>
-    <w:lsdException w:name="Colorful Grid Accent 2" w:semiHidden="0" w:uiPriority="73" w:unhideWhenUsed="0"/>
-    <w:lsdException w:name="Light Shading Accent 3" w:semiHidden="0" w:uiPriority="60" w:unhideWhenUsed="0"/>
-    <w:lsdException w:name="Light List Accent 3" w:semiHidden="0" w:uiPriority="61" w:unhideWhenUsed="0"/>
-    <w:lsdException w:name="Light Grid Accent 3" w:semiHidden="0" w:uiPriority="62" w:unhideWhenUsed="0"/>
-    <w:lsdException w:name="Medium Shading 1 Accent 3" w:semiHidden="0" w:uiPriority="63" w:unhideWhenUsed="0"/>
-    <w:lsdException w:name="Medium Shading 2 Accent 3" w:semiHidden="0" w:uiPriority="64" w:unhideWhenUsed="0"/>
-    <w:lsdException w:name="Medium List 1 Accent 3" w:semiHidden="0" w:uiPriority="65" w:unhideWhenUsed="0"/>
-    <w:lsdException w:name="Medium List 2 Accent 3" w:semiHidden="0" w:uiPriority="66" w:unhideWhenUsed="0"/>
-    <w:lsdException w:name="Medium Grid 1 Accent 3" w:semiHidden="0" w:uiPriority="67" w:unhideWhenUsed="0"/>
-    <w:lsdException w:name="Medium Grid 2 Accent 3" w:semiHidden="0" w:uiPriority="68" w:unhideWhenUsed="0"/>
-    <w:lsdException w:name="Medium Grid 3 Accent 3" w:semiHidden="0" w:uiPriority="69" w:unhideWhenUsed="0"/>
-    <w:lsdException w:name="Dark List Accent 3" w:semiHidden="0" w:uiPriority="70" w:unhideWhenUsed="0"/>
-    <w:lsdException w:name="Colorful Shading Accent 3" w:semiHidden="0" w:uiPriority="71" w:unhideWhenUsed="0"/>
-    <w:lsdException w:name="Colorful List Accent 3" w:semiHidden="0" w:uiPriority="72" w:unhideWhenUsed="0"/>
-    <w:lsdException w:name="Colorful Grid Accent 3" w:semiHidden="0" w:uiPriority="73" w:unhideWhenUsed="0"/>
-    <w:lsdException w:name="Light Shading Accent 4" w:semiHidden="0" w:uiPriority="60" w:unhideWhenUsed="0"/>
-    <w:lsdException w:name="Light List Accent 4" w:semiHidden="0" w:uiPriority="61" w:unhideWhenUsed="0"/>
-    <w:lsdException w:name="Light Grid Accent 4" w:semiHidden="0" w:uiPriority="62" w:unhideWhenUsed="0"/>
-    <w:lsdException w:name="Medium Shading 1 Accent 4" w:semiHidden="0" w:uiPriority="63" w:unhideWhenUsed="0"/>
-    <w:lsdException w:name="Medium Shading 2 Accent 4" w:semiHidden="0" w:uiPriority="64" w:unhideWhenUsed="0"/>
-    <w:lsdException w:name="Medium List 1 Accent 4" w:semiHidden="0" w:uiPriority="65" w:unhideWhenUsed="0"/>
-    <w:lsdException w:name="Medium List 2 Accent 4" w:semiHidden="0" w:uiPriority="66" w:unhideWhenUsed="0"/>
-    <w:lsdException w:name="Medium Grid 1 Accent 4" w:semiHidden="0" w:uiPriority="67" w:unhideWhenUsed="0"/>
-    <w:lsdException w:name="Medium Grid 2 Accent 4" w:semiHidden="0" w:uiPriority="68" w:unhideWhenUsed="0"/>
-    <w:lsdException w:name="Medium Grid 3 Accent 4" w:semiHidden="0" w:uiPriority="69" w:unhideWhenUsed="0"/>
-    <w:lsdException w:name="Dark List Accent 4" w:semiHidden="0" w:uiPriority="70" w:unhideWhenUsed="0"/>
-    <w:lsdException w:name="Colorful Shading Accent 4" w:semiHidden="0" w:uiPriority="71" w:unhideWhenUsed="0"/>
-    <w:lsdException w:name="Colorful List Accent 4" w:semiHidden="0" w:uiPriority="72" w:unhideWhenUsed="0"/>
-    <w:lsdException w:name="Colorful Grid Accent 4" w:semiHidden="0" w:uiPriority="73" w:unhideWhenUsed="0"/>
-    <w:lsdException w:name="Light Shading Accent 5" w:semiHidden="0" w:uiPriority="60" w:unhideWhenUsed="0"/>
-    <w:lsdException w:name="Light List Accent 5" w:semiHidden="0" w:uiPriority="61" w:unhideWhenUsed="0"/>
-    <w:lsdException w:name="Light Grid Accent 5" w:semiHidden="0" w:uiPriority="62" w:unhideWhenUsed="0"/>
-    <w:lsdException w:name="Medium Shading 1 Accent 5" w:semiHidden="0" w:uiPriority="63" w:unhideWhenUsed="0"/>
-    <w:lsdException w:name="Medium Shading 2 Accent 5" w:semiHidden="0" w:uiPriority="64" w:unhideWhenUsed="0"/>
-    <w:lsdException w:name="Medium List 1 Accent 5" w:semiHidden="0" w:uiPriority="65" w:unhideWhenUsed="0"/>
-    <w:lsdException w:name="Medium List 2 Accent 5" w:semiHidden="0" w:uiPriority="66" w:unhideWhenUsed="0"/>
-    <w:lsdException w:name="Medium Grid 1 Accent 5" w:semiHidden="0" w:uiPriority="67" w:unhideWhenUsed="0"/>
-    <w:lsdException w:name="Medium Grid 2 Accent 5" w:semiHidden="0" w:uiPriority="68" w:unhideWhenUsed="0"/>
-    <w:lsdException w:name="Medium Grid 3 Accent 5" w:semiHidden="0" w:uiPriority="69" w:unhideWhenUsed="0"/>
-    <w:lsdException w:name="Dark List Accent 5" w:semiHidden="0" w:uiPriority="70" w:unhideWhenUsed="0"/>
-    <w:lsdException w:name="Colorful Shading Accent 5" w:semiHidden="0" w:uiPriority="71" w:unhideWhenUsed="0"/>
-    <w:lsdException w:name="Colorful List Accent 5" w:semiHidden="0" w:uiPriority="72" w:unhideWhenUsed="0"/>
-    <w:lsdException w:name="Colorful Grid Accent 5" w:semiHidden="0" w:uiPriority="73" w:unhideWhenUsed="0"/>
-    <w:lsdException w:name="Light Shading Accent 6" w:semiHidden="0" w:uiPriority="60" w:unhideWhenUsed="0"/>
-    <w:lsdException w:name="Light List Accent 6" w:semiHidden="0" w:uiPriority="61" w:unhideWhenUsed="0"/>
-    <w:lsdException w:name="Light Grid Accent 6" w:semiHidden="0" w:uiPriority="62" w:unhideWhenUsed="0"/>
-    <w:lsdException w:name="Medium Shading 1 Accent 6" w:semiHidden="0" w:uiPriority="63" w:unhideWhenUsed="0"/>
-    <w:lsdException w:name="Medium Shading 2 Accent 6" w:semiHidden="0" w:uiPriority="64" w:unhideWhenUsed="0"/>
-    <w:lsdException w:name="Medium List 1 Accent 6" w:semiHidden="0" w:uiPriority="65" w:unhideWhenUsed="0"/>
-    <w:lsdException w:name="Medium List 2 Accent 6" w:semiHidden="0" w:uiPriority="66" w:unhideWhenUsed="0"/>
-    <w:lsdException w:name="Medium Grid 1 Accent 6" w:semiHidden="0" w:uiPriority="67" w:unhideWhenUsed="0"/>
-    <w:lsdException w:name="Medium Grid 2 Accent 6" w:semiHidden="0" w:uiPriority="68" w:unhideWhenUsed="0"/>
-    <w:lsdException w:name="Medium Grid 3 Accent 6" w:semiHidden="0" w:uiPriority="69" w:unhideWhenUsed="0"/>
-    <w:lsdException w:name="Dark List Accent 6" w:semiHidden="0" w:uiPriority="70" w:unhideWhenUsed="0"/>
-    <w:lsdException w:name="Colorful Shading Accent 6" w:semiHidden="0" w:uiPriority="71" w:unhideWhenUsed="0"/>
-    <w:lsdException w:name="Colorful List Accent 6" w:semiHidden="0" w:uiPriority="72" w:unhideWhenUsed="0"/>
-    <w:lsdException w:name="Colorful Grid Accent 6" w:semiHidden="0" w:uiPriority="73" w:unhideWhenUsed="0"/>
-    <w:lsdException w:name="Subtle Emphasis" w:semiHidden="0" w:uiPriority="19" w:unhideWhenUsed="0" w:qFormat="1"/>
-    <w:lsdException w:name="Intense Emphasis" w:semiHidden="0" w:uiPriority="21" w:unhideWhenUsed="0" w:qFormat="1"/>
-    <w:lsdException w:name="Subtle Reference" w:semiHidden="0" w:uiPriority="31" w:unhideWhenUsed="0" w:qFormat="1"/>
-    <w:lsdException w:name="Intense Reference" w:semiHidden="0" w:uiPriority="32" w:unhideWhenUsed="0" w:qFormat="1"/>
-    <w:lsdException w:name="Book Title" w:semiHidden="0" w:uiPriority="33" w:unhideWhenUsed="0" w:qFormat="1"/>
-    <w:lsdException w:name="Bibliography" w:uiPriority="37"/>
-    <w:lsdException w:name="TOC Heading" w:uiPriority="39" w:qFormat="1"/>
+  <w:latentStyles w:defLockedState="0" w:defUIPriority="99" w:defSemiHidden="0" w:defUnhideWhenUsed="0" w:defQFormat="0" w:count="371">
+    <w:lsdException w:name="Normal" w:uiPriority="0" w:qFormat="1"/>
+    <w:lsdException w:name="heading 1" w:uiPriority="9" w:qFormat="1"/>
+    <w:lsdException w:name="heading 2" w:semiHidden="1" w:uiPriority="9" w:unhideWhenUsed="1" w:qFormat="1"/>
+    <w:lsdException w:name="heading 3" w:semiHidden="1" w:uiPriority="9" w:unhideWhenUsed="1" w:qFormat="1"/>
+    <w:lsdException w:name="heading 4" w:semiHidden="1" w:uiPriority="9" w:unhideWhenUsed="1" w:qFormat="1"/>
+    <w:lsdException w:name="heading 5" w:semiHidden="1" w:uiPriority="9" w:unhideWhenUsed="1" w:qFormat="1"/>
+    <w:lsdException w:name="heading 6" w:semiHidden="1" w:uiPriority="9" w:unhideWhenUsed="1" w:qFormat="1"/>
+    <w:lsdException w:name="heading 7" w:semiHidden="1" w:uiPriority="9" w:unhideWhenUsed="1" w:qFormat="1"/>
+    <w:lsdException w:name="heading 8" w:semiHidden="1" w:uiPriority="9" w:unhideWhenUsed="1" w:qFormat="1"/>
+    <w:lsdException w:name="heading 9" w:semiHidden="1" w:uiPriority="9" w:unhideWhenUsed="1" w:qFormat="1"/>
+    <w:lsdException w:name="index 1" w:semiHidden="1" w:unhideWhenUsed="1"/>
+    <w:lsdException w:name="index 2" w:semiHidden="1" w:unhideWhenUsed="1"/>
+    <w:lsdException w:name="index 3" w:semiHidden="1" w:unhideWhenUsed="1"/>
+    <w:lsdException w:name="index 4" w:semiHidden="1" w:unhideWhenUsed="1"/>
+    <w:lsdException w:name="index 5" w:semiHidden="1" w:unhideWhenUsed="1"/>
+    <w:lsdException w:name="index 6" w:semiHidden="1" w:unhideWhenUsed="1"/>
+    <w:lsdException w:name="index 7" w:semiHidden="1" w:unhideWhenUsed="1"/>
+    <w:lsdException w:name="index 8" w:semiHidden="1" w:unhideWhenUsed="1"/>
+    <w:lsdException w:name="index 9" w:semiHidden="1" w:unhideWhenUsed="1"/>
+    <w:lsdException w:name="toc 1" w:semiHidden="1" w:uiPriority="39" w:unhideWhenUsed="1"/>
+    <w:lsdException w:name="toc 2" w:semiHidden="1" w:uiPriority="39" w:unhideWhenUsed="1"/>
+    <w:lsdException w:name="toc 3" w:semiHidden="1" w:uiPriority="39" w:unhideWhenUsed="1"/>
+    <w:lsdException w:name="toc 4" w:semiHidden="1" w:uiPriority="39" w:unhideWhenUsed="1"/>
+    <w:lsdException w:name="toc 5" w:semiHidden="1" w:uiPriority="39" w:unhideWhenUsed="1"/>
+    <w:lsdException w:name="toc 6" w:semiHidden="1" w:uiPriority="39" w:unhideWhenUsed="1"/>
+    <w:lsdException w:name="toc 7" w:semiHidden="1" w:uiPriority="39" w:unhideWhenUsed="1"/>
+    <w:lsdException w:name="toc 8" w:semiHidden="1" w:uiPriority="39" w:unhideWhenUsed="1"/>
+    <w:lsdException w:name="toc 9" w:semiHidden="1" w:uiPriority="39" w:unhideWhenUsed="1"/>
+    <w:lsdException w:name="Normal Indent" w:semiHidden="1" w:unhideWhenUsed="1"/>
+    <w:lsdException w:name="footnote text" w:semiHidden="1" w:unhideWhenUsed="1"/>
+    <w:lsdException w:name="annotation text" w:semiHidden="1" w:unhideWhenUsed="1"/>
+    <w:lsdException w:name="header" w:semiHidden="1" w:unhideWhenUsed="1"/>
+    <w:lsdException w:name="footer" w:semiHidden="1" w:unhideWhenUsed="1"/>
+    <w:lsdException w:name="index heading" w:semiHidden="1" w:unhideWhenUsed="1"/>
+    <w:lsdException w:name="caption" w:semiHidden="1" w:uiPriority="35" w:unhideWhenUsed="1" w:qFormat="1"/>
+    <w:lsdException w:name="table of figures" w:semiHidden="1" w:unhideWhenUsed="1"/>
+    <w:lsdException w:name="envelope address" w:semiHidden="1" w:unhideWhenUsed="1"/>
+    <w:lsdException w:name="envelope return" w:semiHidden="1" w:unhideWhenUsed="1"/>
+    <w:lsdException w:name="footnote reference" w:semiHidden="1" w:unhideWhenUsed="1"/>
+    <w:lsdException w:name="annotation reference" w:semiHidden="1" w:unhideWhenUsed="1"/>
+    <w:lsdException w:name="line number" w:semiHidden="1" w:unhideWhenUsed="1"/>
+    <w:lsdException w:name="page number" w:semiHidden="1" w:unhideWhenUsed="1"/>
+    <w:lsdException w:name="endnote reference" w:semiHidden="1" w:unhideWhenUsed="1"/>
+    <w:lsdException w:name="endnote text" w:semiHidden="1" w:unhideWhenUsed="1"/>
+    <w:lsdException w:name="table of authorities" w:semiHidden="1" w:unhideWhenUsed="1"/>
+    <w:lsdException w:name="macro" w:semiHidden="1" w:unhideWhenUsed="1"/>
+    <w:lsdException w:name="toa heading" w:semiHidden="1" w:unhideWhenUsed="1"/>
+    <w:lsdException w:name="List" w:semiHidden="1" w:unhideWhenUsed="1"/>
+    <w:lsdException w:name="List Bullet" w:semiHidden="1" w:unhideWhenUsed="1"/>
+    <w:lsdException w:name="List Number" w:semiHidden="1" w:unhideWhenUsed="1"/>
+    <w:lsdException w:name="List 2" w:semiHidden="1" w:unhideWhenUsed="1"/>
+    <w:lsdException w:name="List 3" w:semiHidden="1" w:unhideWhenUsed="1"/>
+    <w:lsdException w:name="List 4" w:semiHidden="1" w:unhideWhenUsed="1"/>
+    <w:lsdException w:name="List 5" w:semiHidden="1" w:unhideWhenUsed="1"/>
+    <w:lsdException w:name="List Bullet 2" w:semiHidden="1" w:unhideWhenUsed="1"/>
+    <w:lsdException w:name="List Bullet 3" w:semiHidden="1" w:unhideWhenUsed="1"/>
+    <w:lsdException w:name="List Bullet 4" w:semiHidden="1" w:unhideWhenUsed="1"/>
+    <w:lsdException w:name="List Bullet 5" w:semiHidden="1" w:unhideWhenUsed="1"/>
+    <w:lsdException w:name="List Number 2" w:semiHidden="1" w:unhideWhenUsed="1"/>
+    <w:lsdException w:name="List Number 3" w:semiHidden="1" w:unhideWhenUsed="1"/>
+    <w:lsdException w:name="List Number 4" w:semiHidden="1" w:unhideWhenUsed="1"/>
+    <w:lsdException w:name="List Number 5" w:semiHidden="1" w:unhideWhenUsed="1"/>
+    <w:lsdException w:name="Title" w:uiPriority="10" w:qFormat="1"/>
+    <w:lsdException w:name="Closing" w:semiHidden="1" w:unhideWhenUsed="1"/>
+    <w:lsdException w:name="Signature" w:semiHidden="1" w:unhideWhenUsed="1"/>
+    <w:lsdException w:name="Default Paragraph Font" w:semiHidden="1" w:uiPriority="1" w:unhideWhenUsed="1"/>
+    <w:lsdException w:name="Body Text" w:semiHidden="1" w:unhideWhenUsed="1"/>
+    <w:lsdException w:name="Body Text Indent" w:semiHidden="1" w:unhideWhenUsed="1"/>
+    <w:lsdException w:name="List Continue" w:semiHidden="1" w:unhideWhenUsed="1"/>
+    <w:lsdException w:name="List Continue 2" w:semiHidden="1" w:unhideWhenUsed="1"/>
+    <w:lsdException w:name="List Continue 3" w:semiHidden="1" w:unhideWhenUsed="1"/>
+    <w:lsdException w:name="List Continue 4" w:semiHidden="1" w:unhideWhenUsed="1"/>
+    <w:lsdException w:name="List Continue 5" w:semiHidden="1" w:unhideWhenUsed="1"/>
+    <w:lsdException w:name="Message Header" w:semiHidden="1" w:unhideWhenUsed="1"/>
+    <w:lsdException w:name="Subtitle" w:uiPriority="11" w:qFormat="1"/>
+    <w:lsdException w:name="Salutation" w:semiHidden="1" w:unhideWhenUsed="1"/>
+    <w:lsdException w:name="Date" w:semiHidden="1" w:unhideWhenUsed="1"/>
+    <w:lsdException w:name="Body Text First Indent" w:semiHidden="1" w:unhideWhenUsed="1"/>
+    <w:lsdException w:name="Body Text First Indent 2" w:semiHidden="1" w:unhideWhenUsed="1"/>
+    <w:lsdException w:name="Note Heading" w:semiHidden="1" w:unhideWhenUsed="1"/>
+    <w:lsdException w:name="Body Text 2" w:semiHidden="1" w:unhideWhenUsed="1"/>
+    <w:lsdException w:name="Body Text 3" w:semiHidden="1" w:unhideWhenUsed="1"/>
+    <w:lsdException w:name="Body Text Indent 2" w:semiHidden="1" w:unhideWhenUsed="1"/>
+    <w:lsdException w:name="Body Text Indent 3" w:semiHidden="1" w:unhideWhenUsed="1"/>
+    <w:lsdException w:name="Block Text" w:semiHidden="1" w:unhideWhenUsed="1"/>
+    <w:lsdException w:name="Hyperlink" w:semiHidden="1" w:unhideWhenUsed="1"/>
+    <w:lsdException w:name="FollowedHyperlink" w:semiHidden="1" w:unhideWhenUsed="1"/>
+    <w:lsdException w:name="Strong" w:uiPriority="22" w:qFormat="1"/>
+    <w:lsdException w:name="Emphasis" w:uiPriority="20" w:qFormat="1"/>
+    <w:lsdException w:name="Document Map" w:semiHidden="1" w:unhideWhenUsed="1"/>
+    <w:lsdException w:name="Plain Text" w:semiHidden="1" w:unhideWhenUsed="1"/>
+    <w:lsdException w:name="E-mail Signature" w:semiHidden="1" w:unhideWhenUsed="1"/>
+    <w:lsdException w:name="HTML Top of Form" w:semiHidden="1" w:unhideWhenUsed="1"/>
+    <w:lsdException w:name="HTML Bottom of Form" w:semiHidden="1" w:unhideWhenUsed="1"/>
+    <w:lsdException w:name="Normal (Web)" w:semiHidden="1" w:unhideWhenUsed="1"/>
+    <w:lsdException w:name="HTML Acronym" w:semiHidden="1" w:unhideWhenUsed="1"/>
+    <w:lsdException w:name="HTML Address" w:semiHidden="1" w:unhideWhenUsed="1"/>
+    <w:lsdException w:name="HTML Cite" w:semiHidden="1" w:unhideWhenUsed="1"/>
+    <w:lsdException w:name="HTML Code" w:semiHidden="1" w:unhideWhenUsed="1"/>
+    <w:lsdException w:name="HTML Definition" w:semiHidden="1" w:unhideWhenUsed="1"/>
+    <w:lsdException w:name="HTML Keyboard" w:semiHidden="1" w:unhideWhenUsed="1"/>
+    <w:lsdException w:name="HTML Preformatted" w:semiHidden="1" w:unhideWhenUsed="1"/>
+    <w:lsdException w:name="HTML Sample" w:semiHidden="1" w:unhideWhenUsed="1"/>
+    <w:lsdException w:name="HTML Typewriter" w:semiHidden="1" w:unhideWhenUsed="1"/>
+    <w:lsdException w:name="HTML Variable" w:semiHidden="1" w:unhideWhenUsed="1"/>
+    <w:lsdException w:name="Normal Table" w:semiHidden="1" w:unhideWhenUsed="1"/>
+    <w:lsdException w:name="annotation subject" w:semiHidden="1" w:unhideWhenUsed="1"/>
+    <w:lsdException w:name="No List" w:semiHidden="1" w:unhideWhenUsed="1"/>
+    <w:lsdException w:name="Outline List 1" w:semiHidden="1" w:unhideWhenUsed="1"/>
+    <w:lsdException w:name="Outline List 2" w:semiHidden="1" w:unhideWhenUsed="1"/>
+    <w:lsdException w:name="Outline List 3" w:semiHidden="1" w:unhideWhenUsed="1"/>
+    <w:lsdException w:name="Table Simple 1" w:semiHidden="1" w:unhideWhenUsed="1"/>
+    <w:lsdException w:name="Table Simple 2" w:semiHidden="1" w:unhideWhenUsed="1"/>
+    <w:lsdException w:name="Table Simple 3" w:semiHidden="1" w:unhideWhenUsed="1"/>
+    <w:lsdException w:name="Table Classic 1" w:semiHidden="1" w:unhideWhenUsed="1"/>
+    <w:lsdException w:name="Table Classic 2" w:semiHidden="1" w:unhideWhenUsed="1"/>
+    <w:lsdException w:name="Table Classic 3" w:semiHidden="1" w:unhideWhenUsed="1"/>
+    <w:lsdException w:name="Table Classic 4" w:semiHidden="1" w:unhideWhenUsed="1"/>
+    <w:lsdException w:name="Table Colorful 1" w:semiHidden="1" w:unhideWhenUsed="1"/>
+    <w:lsdException w:name="Table Colorful 2" w:semiHidden="1" w:unhideWhenUsed="1"/>
+    <w:lsdException w:name="Table Colorful 3" w:semiHidden="1" w:unhideWhenUsed="1"/>
+    <w:lsdException w:name="Table Columns 1" w:semiHidden="1" w:unhideWhenUsed="1"/>
+    <w:lsdException w:name="Table Columns 2" w:semiHidden="1" w:unhideWhenUsed="1"/>
+    <w:lsdException w:name="Table Columns 3" w:semiHidden="1" w:unhideWhenUsed="1"/>
+    <w:lsdException w:name="Table Columns 4" w:semiHidden="1" w:unhideWhenUsed="1"/>
+    <w:lsdException w:name="Table Columns 5" w:semiHidden="1" w:unhideWhenUsed="1"/>
+    <w:lsdException w:name="Table Grid 1" w:semiHidden="1" w:unhideWhenUsed="1"/>
+    <w:lsdException w:name="Table Grid 2" w:semiHidden="1" w:unhideWhenUsed="1"/>
+    <w:lsdException w:name="Table Grid 3" w:semiHidden="1" w:unhideWhenUsed="1"/>
+    <w:lsdException w:name="Table Grid 4" w:semiHidden="1" w:unhideWhenUsed="1"/>
+    <w:lsdException w:name="Table Grid 5" w:semiHidden="1" w:unhideWhenUsed="1"/>
+    <w:lsdException w:name="Table Grid 6" w:semiHidden="1" w:unhideWhenUsed="1"/>
+    <w:lsdException w:name="Table Grid 7" w:semiHidden="1" w:unhideWhenUsed="1"/>
+    <w:lsdException w:name="Table Grid 8" w:semiHidden="1" w:unhideWhenUsed="1"/>
+    <w:lsdException w:name="Table List 1" w:semiHidden="1" w:unhideWhenUsed="1"/>
+    <w:lsdException w:name="Table List 2" w:semiHidden="1" w:unhideWhenUsed="1"/>
+    <w:lsdException w:name="Table List 3" w:semiHidden="1" w:unhideWhenUsed="1"/>
+    <w:lsdException w:name="Table List 4" w:semiHidden="1" w:unhideWhenUsed="1"/>
+    <w:lsdException w:name="Table List 5" w:semiHidden="1" w:unhideWhenUsed="1"/>
+    <w:lsdException w:name="Table List 6" w:semiHidden="1" w:unhideWhenUsed="1"/>
+    <w:lsdException w:name="Table List 7" w:semiHidden="1" w:unhideWhenUsed="1"/>
+    <w:lsdException w:name="Table List 8" w:semiHidden="1" w:unhideWhenUsed="1"/>
+    <w:lsdException w:name="Table 3D effects 1" w:semiHidden="1" w:unhideWhenUsed="1"/>
+    <w:lsdException w:name="Table 3D effects 2" w:semiHidden="1" w:unhideWhenUsed="1"/>
+    <w:lsdException w:name="Table 3D effects 3" w:semiHidden="1" w:unhideWhenUsed="1"/>
+    <w:lsdException w:name="Table Contemporary" w:semiHidden="1" w:unhideWhenUsed="1"/>
+    <w:lsdException w:name="Table Elegant" w:semiHidden="1" w:unhideWhenUsed="1"/>
+    <w:lsdException w:name="Table Professional" w:semiHidden="1" w:unhideWhenUsed="1"/>
+    <w:lsdException w:name="Table Subtle 1" w:semiHidden="1" w:unhideWhenUsed="1"/>
+    <w:lsdException w:name="Table Subtle 2" w:semiHidden="1" w:unhideWhenUsed="1"/>
+    <w:lsdException w:name="Table Web 1" w:semiHidden="1" w:unhideWhenUsed="1"/>
+    <w:lsdException w:name="Table Web 2" w:semiHidden="1" w:unhideWhenUsed="1"/>
+    <w:lsdException w:name="Table Web 3" w:semiHidden="1" w:unhideWhenUsed="1"/>
+    <w:lsdException w:name="Balloon Text" w:semiHidden="1" w:unhideWhenUsed="1"/>
+    <w:lsdException w:name="Table Grid" w:uiPriority="59"/>
+    <w:lsdException w:name="Table Theme" w:semiHidden="1" w:unhideWhenUsed="1"/>
+    <w:lsdException w:name="Placeholder Text" w:semiHidden="1"/>
+    <w:lsdException w:name="No Spacing" w:uiPriority="1" w:qFormat="1"/>
+    <w:lsdException w:name="Light Shading" w:uiPriority="60"/>
+    <w:lsdException w:name="Light List" w:uiPriority="61"/>
+    <w:lsdException w:name="Light Grid" w:uiPriority="62"/>
+    <w:lsdException w:name="Medium Shading 1" w:uiPriority="63"/>
+    <w:lsdException w:name="Medium Shading 2" w:uiPriority="64"/>
+    <w:lsdException w:name="Medium List 1" w:uiPriority="65"/>
+    <w:lsdException w:name="Medium List 2" w:uiPriority="66"/>
+    <w:lsdException w:name="Medium Grid 1" w:uiPriority="67"/>
+    <w:lsdException w:name="Medium Grid 2" w:uiPriority="68"/>
+    <w:lsdException w:name="Medium Grid 3" w:uiPriority="69"/>
+    <w:lsdException w:name="Dark List" w:uiPriority="70"/>
+    <w:lsdException w:name="Colorful Shading" w:uiPriority="71"/>
+    <w:lsdException w:name="Colorful List" w:uiPriority="72"/>
+    <w:lsdException w:name="Colorful Grid" w:uiPriority="73"/>
+    <w:lsdException w:name="Light Shading Accent 1" w:uiPriority="60"/>
+    <w:lsdException w:name="Light List Accent 1" w:uiPriority="61"/>
+    <w:lsdException w:name="Light Grid Accent 1" w:uiPriority="62"/>
+    <w:lsdException w:name="Medium Shading 1 Accent 1" w:uiPriority="63"/>
+    <w:lsdException w:name="Medium Shading 2 Accent 1" w:uiPriority="64"/>
+    <w:lsdException w:name="Medium List 1 Accent 1" w:uiPriority="65"/>
+    <w:lsdException w:name="Revision" w:semiHidden="1"/>
+    <w:lsdException w:name="List Paragraph" w:uiPriority="34" w:qFormat="1"/>
+    <w:lsdException w:name="Quote" w:uiPriority="29" w:qFormat="1"/>
+    <w:lsdException w:name="Intense Quote" w:uiPriority="30" w:qFormat="1"/>
+    <w:lsdException w:name="Medium List 2 Accent 1" w:uiPriority="66"/>
+    <w:lsdException w:name="Medium Grid 1 Accent 1" w:uiPriority="67"/>
+    <w:lsdException w:name="Medium Grid 2 Accent 1" w:uiPriority="68"/>
+    <w:lsdException w:name="Medium Grid 3 Accent 1" w:uiPriority="69"/>
+    <w:lsdException w:name="Dark List Accent 1" w:uiPriority="70"/>
+    <w:lsdException w:name="Colorful Shading Accent 1" w:uiPriority="71"/>
+    <w:lsdException w:name="Colorful List Accent 1" w:uiPriority="72"/>
+    <w:lsdException w:name="Colorful Grid Accent 1" w:uiPriority="73"/>
+    <w:lsdException w:name="Light Shading Accent 2" w:uiPriority="60"/>
+    <w:lsdException w:name="Light List Accent 2" w:uiPriority="61"/>
+    <w:lsdException w:name="Light Grid Accent 2" w:uiPriority="62"/>
+    <w:lsdException w:name="Medium Shading 1 Accent 2" w:uiPriority="63"/>
+    <w:lsdException w:name="Medium Shading 2 Accent 2" w:uiPriority="64"/>
+    <w:lsdException w:name="Medium List 1 Accent 2" w:uiPriority="65"/>
+    <w:lsdException w:name="Medium List 2 Accent 2" w:uiPriority="66"/>
+    <w:lsdException w:name="Medium Grid 1 Accent 2" w:uiPriority="67"/>
+    <w:lsdException w:name="Medium Grid 2 Accent 2" w:uiPriority="68"/>
+    <w:lsdException w:name="Medium Grid 3 Accent 2" w:uiPriority="69"/>
+    <w:lsdException w:name="Dark List Accent 2" w:uiPriority="70"/>
+    <w:lsdException w:name="Colorful Shading Accent 2" w:uiPriority="71"/>
+    <w:lsdException w:name="Colorful List Accent 2" w:uiPriority="72"/>
+    <w:lsdException w:name="Colorful Grid Accent 2" w:uiPriority="73"/>
+    <w:lsdException w:name="Light Shading Accent 3" w:uiPriority="60"/>
+    <w:lsdException w:name="Light List Accent 3" w:uiPriority="61"/>
+    <w:lsdException w:name="Light Grid Accent 3" w:uiPriority="62"/>
+    <w:lsdException w:name="Medium Shading 1 Accent 3" w:uiPriority="63"/>
+    <w:lsdException w:name="Medium Shading 2 Accent 3" w:uiPriority="64"/>
+    <w:lsdException w:name="Medium List 1 Accent 3" w:uiPriority="65"/>
+    <w:lsdException w:name="Medium List 2 Accent 3" w:uiPriority="66"/>
+    <w:lsdException w:name="Medium Grid 1 Accent 3" w:uiPriority="67"/>
+    <w:lsdException w:name="Medium Grid 2 Accent 3" w:uiPriority="68"/>
+    <w:lsdException w:name="Medium Grid 3 Accent 3" w:uiPriority="69"/>
+    <w:lsdException w:name="Dark List Accent 3" w:uiPriority="70"/>
+    <w:lsdException w:name="Colorful Shading Accent 3" w:uiPriority="71"/>
+    <w:lsdException w:name="Colorful List Accent 3" w:uiPriority="72"/>
+    <w:lsdException w:name="Colorful Grid Accent 3" w:uiPriority="73"/>
+    <w:lsdException w:name="Light Shading Accent 4" w:uiPriority="60"/>
+    <w:lsdException w:name="Light List Accent 4" w:uiPriority="61"/>
+    <w:lsdException w:name="Light Grid Accent 4" w:uiPriority="62"/>
+    <w:lsdException w:name="Medium Shading 1 Accent 4" w:uiPriority="63"/>
+    <w:lsdException w:name="Medium Shading 2 Accent 4" w:uiPriority="64"/>
+    <w:lsdException w:name="Medium List 1 Accent 4" w:uiPriority="65"/>
+    <w:lsdException w:name="Medium List 2 Accent 4" w:uiPriority="66"/>
+    <w:lsdException w:name="Medium Grid 1 Accent 4" w:uiPriority="67"/>
+    <w:lsdException w:name="Medium Grid 2 Accent 4" w:uiPriority="68"/>
+    <w:lsdException w:name="Medium Grid 3 Accent 4" w:uiPriority="69"/>
+    <w:lsdException w:name="Dark List Accent 4" w:uiPriority="70"/>
+    <w:lsdException w:name="Colorful Shading Accent 4" w:uiPriority="71"/>
+    <w:lsdException w:name="Colorful List Accent 4" w:uiPriority="72"/>
+    <w:lsdException w:name="Colorful Grid Accent 4" w:uiPriority="73"/>
+    <w:lsdException w:name="Light Shading Accent 5" w:uiPriority="60"/>
+    <w:lsdException w:name="Light List Accent 5" w:uiPriority="61"/>
+    <w:lsdException w:name="Light Grid Accent 5" w:uiPriority="62"/>
+    <w:lsdException w:name="Medium Shading 1 Accent 5" w:uiPriority="63"/>
+    <w:lsdException w:name="Medium Shading 2 Accent 5" w:uiPriority="64"/>
+    <w:lsdException w:name="Medium List 1 Accent 5" w:uiPriority="65"/>
+    <w:lsdException w:name="Medium List 2 Accent 5" w:uiPriority="66"/>
+    <w:lsdException w:name="Medium Grid 1 Accent 5" w:uiPriority="67"/>
+    <w:lsdException w:name="Medium Grid 2 Accent 5" w:uiPriority="68"/>
+    <w:lsdException w:name="Medium Grid 3 Accent 5" w:uiPriority="69"/>
+    <w:lsdException w:name="Dark List Accent 5" w:uiPriority="70"/>
+    <w:lsdException w:name="Colorful Shading Accent 5" w:uiPriority="71"/>
+    <w:lsdException w:name="Colorful List Accent 5" w:uiPriority="72"/>
+    <w:lsdException w:name="Colorful Grid Accent 5" w:uiPriority="73"/>
+    <w:lsdException w:name="Light Shading Accent 6" w:uiPriority="60"/>
+    <w:lsdException w:name="Light List Accent 6" w:uiPriority="61"/>
+    <w:lsdException w:name="Light Grid Accent 6" w:uiPriority="62"/>
+    <w:lsdException w:name="Medium Shading 1 Accent 6" w:uiPriority="63"/>
+    <w:lsdException w:name="Medium Shading 2 Accent 6" w:uiPriority="64"/>
+    <w:lsdException w:name="Medium List 1 Accent 6" w:uiPriority="65"/>
+    <w:lsdException w:name="Medium List 2 Accent 6" w:uiPriority="66"/>
+    <w:lsdException w:name="Medium Grid 1 Accent 6" w:uiPriority="67"/>
+    <w:lsdException w:name="Medium Grid 2 Accent 6" w:uiPriority="68"/>
+    <w:lsdException w:name="Medium Grid 3 Accent 6" w:uiPriority="69"/>
+    <w:lsdException w:name="Dark List Accent 6" w:uiPriority="70"/>
+    <w:lsdException w:name="Colorful Shading Accent 6" w:uiPriority="71"/>
+    <w:lsdException w:name="Colorful List Accent 6" w:uiPriority="72"/>
+    <w:lsdException w:name="Colorful Grid Accent 6" w:uiPriority="73"/>
+    <w:lsdException w:name="Subtle Emphasis" w:uiPriority="19" w:qFormat="1"/>
+    <w:lsdException w:name="Intense Emphasis" w:uiPriority="21" w:qFormat="1"/>
+    <w:lsdException w:name="Subtle Reference" w:uiPriority="31" w:qFormat="1"/>
+    <w:lsdException w:name="Intense Reference" w:uiPriority="32" w:qFormat="1"/>
+    <w:lsdException w:name="Book Title" w:uiPriority="33" w:qFormat="1"/>
+    <w:lsdException w:name="Bibliography" w:semiHidden="1" w:uiPriority="37" w:unhideWhenUsed="1"/>
+    <w:lsdException w:name="TOC Heading" w:semiHidden="1" w:uiPriority="39" w:unhideWhenUsed="1" w:qFormat="1"/>
+    <w:lsdException w:name="Plain Table 1" w:uiPriority="41"/>
+    <w:lsdException w:name="Plain Table 2" w:uiPriority="42"/>
+    <w:lsdException w:name="Plain Table 3" w:uiPriority="43"/>
+    <w:lsdException w:name="Plain Table 4" w:uiPriority="44"/>
+    <w:lsdException w:name="Plain Table 5" w:uiPriority="45"/>
+    <w:lsdException w:name="Grid Table Light" w:uiPriority="40"/>
+    <w:lsdException w:name="Grid Table 1 Light" w:uiPriority="46"/>
+    <w:lsdException w:name="Grid Table 2" w:uiPriority="47"/>
+    <w:lsdException w:name="Grid Table 3" w:uiPriority="48"/>
+    <w:lsdException w:name="Grid Table 4" w:uiPriority="49"/>
+    <w:lsdException w:name="Grid Table 5 Dark" w:uiPriority="50"/>
+    <w:lsdException w:name="Grid Table 6 Colorful" w:uiPriority="51"/>
+    <w:lsdException w:name="Grid Table 7 Colorful" w:uiPriority="52"/>
+    <w:lsdException w:name="Grid Table 1 Light Accent 1" w:uiPriority="46"/>
+    <w:lsdException w:name="Grid Table 2 Accent 1" w:uiPriority="47"/>
+    <w:lsdException w:name="Grid Table 3 Accent 1" w:uiPriority="48"/>
+    <w:lsdException w:name="Grid Table 4 Accent 1" w:uiPriority="49"/>
+    <w:lsdException w:name="Grid Table 5 Dark Accent 1" w:uiPriority="50"/>
+    <w:lsdException w:name="Grid Table 6 Colorful Accent 1" w:uiPriority="51"/>
+    <w:lsdException w:name="Grid Table 7 Colorful Accent 1" w:uiPriority="52"/>
+    <w:lsdException w:name="Grid Table 1 Light Accent 2" w:uiPriority="46"/>
+    <w:lsdException w:name="Grid Table 2 Accent 2" w:uiPriority="47"/>
+    <w:lsdException w:name="Grid Table 3 Accent 2" w:uiPriority="48"/>
+    <w:lsdException w:name="Grid Table 4 Accent 2" w:uiPriority="49"/>
+    <w:lsdException w:name="Grid Table 5 Dark Accent 2" w:uiPriority="50"/>
+    <w:lsdException w:name="Grid Table 6 Colorful Accent 2" w:uiPriority="51"/>
+    <w:lsdException w:name="Grid Table 7 Colorful Accent 2" w:uiPriority="52"/>
+    <w:lsdException w:name="Grid Table 1 Light Accent 3" w:uiPriority="46"/>
+    <w:lsdException w:name="Grid Table 2 Accent 3" w:uiPriority="47"/>
+    <w:lsdException w:name="Grid Table 3 Accent 3" w:uiPriority="48"/>
+    <w:lsdException w:name="Grid Table 4 Accent 3" w:uiPriority="49"/>
+    <w:lsdException w:name="Grid Table 5 Dark Accent 3" w:uiPriority="50"/>
+    <w:lsdException w:name="Grid Table 6 Colorful Accent 3" w:uiPriority="51"/>
+    <w:lsdException w:name="Grid Table 7 Colorful Accent 3" w:uiPriority="52"/>
+    <w:lsdException w:name="Grid Table 1 Light Accent 4" w:uiPriority="46"/>
+    <w:lsdException w:name="Grid Table 2 Accent 4" w:uiPriority="47"/>
+    <w:lsdException w:name="Grid Table 3 Accent 4" w:uiPriority="48"/>
+    <w:lsdException w:name="Grid Table 4 Accent 4" w:uiPriority="49"/>
+    <w:lsdException w:name="Grid Table 5 Dark Accent 4" w:uiPriority="50"/>
+    <w:lsdException w:name="Grid Table 6 Colorful Accent 4" w:uiPriority="51"/>
+    <w:lsdException w:name="Grid Table 7 Colorful Accent 4" w:uiPriority="52"/>
+    <w:lsdException w:name="Grid Table 1 Light Accent 5" w:uiPriority="46"/>
+    <w:lsdException w:name="Grid Table 2 Accent 5" w:uiPriority="47"/>
+    <w:lsdException w:name="Grid Table 3 Accent 5" w:uiPriority="48"/>
+    <w:lsdException w:name="Grid Table 4 Accent 5" w:uiPriority="49"/>
+    <w:lsdException w:name="Grid Table 5 Dark Accent 5" w:uiPriority="50"/>
+    <w:lsdException w:name="Grid Table 6 Colorful Accent 5" w:uiPriority="51"/>
+    <w:lsdException w:name="Grid Table 7 Colorful Accent 5" w:uiPriority="52"/>
+    <w:lsdException w:name="Grid Table 1 Light Accent 6" w:uiPriority="46"/>
+    <w:lsdException w:name="Grid Table 2 Accent 6" w:uiPriority="47"/>
+    <w:lsdException w:name="Grid Table 3 Accent 6" w:uiPriority="48"/>
+    <w:lsdException w:name="Grid Table 4 Accent 6" w:uiPriority="49"/>
+    <w:lsdException w:name="Grid Table 5 Dark Accent 6" w:uiPriority="50"/>
+    <w:lsdException w:name="Grid Table 6 Colorful Accent 6" w:uiPriority="51"/>
+    <w:lsdException w:name="Grid Table 7 Colorful Accent 6" w:uiPriority="52"/>
+    <w:lsdException w:name="List Table 1 Light" w:uiPriority="46"/>
+    <w:lsdException w:name="List Table 2" w:uiPriority="47"/>
+    <w:lsdException w:name="List Table 3" w:uiPriority="48"/>
+    <w:lsdException w:name="List Table 4" w:uiPriority="49"/>
+    <w:lsdException w:name="List Table 5 Dark" w:uiPriority="50"/>
+    <w:lsdException w:name="List Table 6 Colorful" w:uiPriority="51"/>
+    <w:lsdException w:name="List Table 7 Colorful" w:uiPriority="52"/>
+    <w:lsdException w:name="List Table 1 Light Accent 1" w:uiPriority="46"/>
+    <w:lsdException w:name="List Table 2 Accent 1" w:uiPriority="47"/>
+    <w:lsdException w:name="List Table 3 Accent 1" w:uiPriority="48"/>
+    <w:lsdException w:name="List Table 4 Accent 1" w:uiPriority="49"/>
+    <w:lsdException w:name="List Table 5 Dark Accent 1" w:uiPriority="50"/>
+    <w:lsdException w:name="List Table 6 Colorful Accent 1" w:uiPriority="51"/>
+    <w:lsdException w:name="List Table 7 Colorful Accent 1" w:uiPriority="52"/>
+    <w:lsdException w:name="List Table 1 Light Accent 2" w:uiPriority="46"/>
+    <w:lsdException w:name="List Table 2 Accent 2" w:uiPriority="47"/>
+    <w:lsdException w:name="List Table 3 Accent 2" w:uiPriority="48"/>
+    <w:lsdException w:name="List Table 4 Accent 2" w:uiPriority="49"/>
+    <w:lsdException w:name="List Table 5 Dark Accent 2" w:uiPriority="50"/>
+    <w:lsdException w:name="List Table 6 Colorful Accent 2" w:uiPriority="51"/>
+    <w:lsdException w:name="List Table 7 Colorful Accent 2" w:uiPriority="52"/>
+    <w:lsdException w:name="List Table 1 Light Accent 3" w:uiPriority="46"/>
+    <w:lsdException w:name="List Table 2 Accent 3" w:uiPriority="47"/>
+    <w:lsdException w:name="List Table 3 Accent 3" w:uiPriority="48"/>
+    <w:lsdException w:name="List Table 4 Accent 3" w:uiPriority="49"/>
+    <w:lsdException w:name="List Table 5 Dark Accent 3" w:uiPriority="50"/>
+    <w:lsdException w:name="List Table 6 Colorful Accent 3" w:uiPriority="51"/>
+    <w:lsdException w:name="List Table 7 Colorful Accent 3" w:uiPriority="52"/>
+    <w:lsdException w:name="List Table 1 Light Accent 4" w:uiPriority="46"/>
+    <w:lsdException w:name="List Table 2 Accent 4" w:uiPriority="47"/>
+    <w:lsdException w:name="List Table 3 Accent 4" w:uiPriority="48"/>
+    <w:lsdException w:name="List Table 4 Accent 4" w:uiPriority="49"/>
+    <w:lsdException w:name="List Table 5 Dark Accent 4" w:uiPriority="50"/>
+    <w:lsdException w:name="List Table 6 Colorful Accent 4" w:uiPriority="51"/>
+    <w:lsdException w:name="List Table 7 Colorful Accent 4" w:uiPriority="52"/>
+    <w:lsdException w:name="List Table 1 Light Accent 5" w:uiPriority="46"/>
+    <w:lsdException w:name="List Table 2 Accent 5" w:uiPriority="47"/>
+    <w:lsdException w:name="List Table 3 Accent 5" w:uiPriority="48"/>
+    <w:lsdException w:name="List Table 4 Accent 5" w:uiPriority="49"/>
+    <w:lsdException w:name="List Table 5 Dark Accent 5" w:uiPriority="50"/>
+    <w:lsdException w:name="List Table 6 Colorful Accent 5" w:uiPriority="51"/>
+    <w:lsdException w:name="List Table 7 Colorful Accent 5" w:uiPriority="52"/>
+    <w:lsdException w:name="List Table 1 Light Accent 6" w:uiPriority="46"/>
+    <w:lsdException w:name="List Table 2 Accent 6" w:uiPriority="47"/>
+    <w:lsdException w:name="List Table 3 Accent 6" w:uiPriority="48"/>
+    <w:lsdException w:name="List Table 4 Accent 6" w:uiPriority="49"/>
+    <w:lsdException w:name="List Table 5 Dark Accent 6" w:uiPriority="50"/>
+    <w:lsdException w:name="List Table 6 Colorful Accent 6" w:uiPriority="51"/>
+    <w:lsdException w:name="List Table 7 Colorful Accent 6" w:uiPriority="52"/>
   </w:latentStyles>
   <w:style w:type="paragraph" w:default="1" w:styleId="Normal">
     <w:name w:val="Normal"/>
@@ -2676,7 +4454,6 @@
     <w:uiPriority w:val="99"/>
     <w:semiHidden/>
     <w:unhideWhenUsed/>
-    <w:qFormat/>
     <w:tblPr>
       <w:tblInd w:w="0" w:type="dxa"/>
       <w:tblCellMar>
@@ -3083,7 +4860,7 @@
 </file>
 
 <file path=customXml/itemProps1.xml><?xml version="1.0" encoding="utf-8"?>
-<ds:datastoreItem xmlns:ds="http://schemas.openxmlformats.org/officeDocument/2006/customXml" ds:itemID="{B0D7D9B4-2EA8-4D8C-B455-BCEB428E0123}">
+<ds:datastoreItem xmlns:ds="http://schemas.openxmlformats.org/officeDocument/2006/customXml" ds:itemID="{7B0322AB-8C82-46CD-BBEF-ED58FC0E4EB1}">
   <ds:schemaRefs>
     <ds:schemaRef ds:uri="http://schemas.openxmlformats.org/officeDocument/2006/bibliography"/>
   </ds:schemaRefs>

</xml_diff>

<commit_message>
Added car names to bets view/BetView.java Changed dbviewer queries
</commit_message>
<xml_diff>
--- a/Docs/project2.docx
+++ b/Docs/project2.docx
@@ -164,6 +164,7 @@
         </w:rPr>
         <w:t xml:space="preserve">מרוץ מכוניות שתוצג בכיתה. החלקות כבר כוללות </w:t>
       </w:r>
+      <w:proofErr w:type="spellStart"/>
       <w:r>
         <w:rPr>
           <w:sz w:val="24"/>
@@ -171,6 +172,7 @@
         </w:rPr>
         <w:t>javaFx</w:t>
       </w:r>
+      <w:proofErr w:type="spellEnd"/>
       <w:r>
         <w:rPr>
           <w:rFonts w:hint="cs"/>
@@ -180,6 +182,7 @@
         </w:rPr>
         <w:t xml:space="preserve"> ו-</w:t>
       </w:r>
+      <w:proofErr w:type="spellStart"/>
       <w:r>
         <w:rPr>
           <w:sz w:val="24"/>
@@ -187,6 +190,7 @@
         </w:rPr>
         <w:t>mvc</w:t>
       </w:r>
+      <w:proofErr w:type="spellEnd"/>
       <w:r>
         <w:rPr>
           <w:rFonts w:hint="cs"/>
@@ -355,10 +359,14 @@
         </w:numPr>
         <w:ind w:right="-1333"/>
         <w:jc w:val="left"/>
-      </w:pPr>
-      <w:r>
-        <w:rPr>
-          <w:rFonts w:hint="cs"/>
+        <w:rPr>
+          <w:highlight w:val="yellow"/>
+        </w:rPr>
+      </w:pPr>
+      <w:r>
+        <w:rPr>
+          <w:rFonts w:hint="cs"/>
+          <w:highlight w:val="yellow"/>
           <w:rtl/>
         </w:rPr>
         <w:t xml:space="preserve">לפני התחלת המרוץ מושמעת הזנקה, וכשמגיעה המכונית האחרונה גם מושמע אות המסמל את סוף המרוץ. </w:t>
@@ -796,10 +804,14 @@
         </w:numPr>
         <w:ind w:right="-1333"/>
         <w:jc w:val="left"/>
-      </w:pPr>
-      <w:r>
-        <w:rPr>
-          <w:rFonts w:hint="cs"/>
+        <w:rPr>
+          <w:highlight w:val="yellow"/>
+        </w:rPr>
+      </w:pPr>
+      <w:r>
+        <w:rPr>
+          <w:rFonts w:hint="cs"/>
+          <w:highlight w:val="yellow"/>
           <w:rtl/>
         </w:rPr>
         <w:t xml:space="preserve">מהמר שהמכונית עליה הימר הגיעה למקום הראשון במרוץ מסוים, זוכה בכל הכסף של שאר המהמרים באותו מרוץ (כאמור לאחר ניכוי 5% למערכת מכול הימור). במידה ושניים או יותר מהמהמרים הימרו נכון, הם יתחלקו בכסף לפי יחס ההימור שלהם. </w:t>
@@ -822,12 +834,14 @@
         </w:rPr>
         <w:t xml:space="preserve">כל האירועים וכל המתחרים נרשמים על גבי בסיס נתונים יחסי מסוג </w:t>
       </w:r>
+      <w:proofErr w:type="spellStart"/>
       <w:r>
         <w:t>M</w:t>
       </w:r>
       <w:r>
         <w:t>ySql</w:t>
       </w:r>
+      <w:proofErr w:type="spellEnd"/>
       <w:r>
         <w:rPr>
           <w:rFonts w:hint="cs"/>
@@ -835,9 +849,11 @@
         </w:rPr>
         <w:t xml:space="preserve"> שיש לתכנן אותו. היוזר הוא </w:t>
       </w:r>
+      <w:proofErr w:type="spellStart"/>
       <w:r>
         <w:t>scott</w:t>
       </w:r>
+      <w:proofErr w:type="spellEnd"/>
       <w:r>
         <w:rPr>
           <w:rFonts w:hint="cs"/>
@@ -873,9 +889,11 @@
         </w:rPr>
         <w:t xml:space="preserve">המערכת תתועד לפי כללי התיעוד של </w:t>
       </w:r>
+      <w:proofErr w:type="spellStart"/>
       <w:r>
         <w:t>javaDoc</w:t>
       </w:r>
+      <w:proofErr w:type="spellEnd"/>
       <w:r>
         <w:rPr>
           <w:rFonts w:hint="cs"/>
@@ -1382,9 +1400,11 @@
         </w:rPr>
         <w:t xml:space="preserve">, </w:t>
       </w:r>
+      <w:proofErr w:type="spellStart"/>
       <w:r>
         <w:t>javaFx</w:t>
       </w:r>
+      <w:proofErr w:type="spellEnd"/>
       <w:r>
         <w:rPr>
           <w:rFonts w:hint="cs"/>
@@ -1392,9 +1412,11 @@
         </w:rPr>
         <w:t xml:space="preserve">, </w:t>
       </w:r>
+      <w:proofErr w:type="spellStart"/>
       <w:r>
         <w:t>msql</w:t>
       </w:r>
+      <w:proofErr w:type="spellEnd"/>
       <w:r>
         <w:rPr>
           <w:rFonts w:hint="cs"/>
@@ -1672,8 +1694,13 @@
         <w:ind w:right="-1333"/>
         <w:jc w:val="left"/>
       </w:pPr>
-      <w:r>
-        <w:t>Init DB on server start (if needed)</w:t>
+      <w:proofErr w:type="spellStart"/>
+      <w:r>
+        <w:t>Init</w:t>
+      </w:r>
+      <w:proofErr w:type="spellEnd"/>
+      <w:r>
+        <w:t xml:space="preserve"> DB on server start (if needed)</w:t>
       </w:r>
     </w:p>
     <w:p>
@@ -1688,8 +1715,13 @@
         <w:jc w:val="left"/>
       </w:pPr>
       <w:r>
-        <w:t>Add/update/get data from DB – DBApi</w:t>
-      </w:r>
+        <w:t xml:space="preserve">Add/update/get data from DB – </w:t>
+      </w:r>
+      <w:proofErr w:type="spellStart"/>
+      <w:r>
+        <w:t>DBApi</w:t>
+      </w:r>
+      <w:proofErr w:type="spellEnd"/>
     </w:p>
     <w:p>
       <w:pPr>
@@ -2087,7 +2119,15 @@
         <w:jc w:val="left"/>
       </w:pPr>
       <w:r>
-        <w:t>Create enum of supported reports</w:t>
+        <w:t xml:space="preserve">Create </w:t>
+      </w:r>
+      <w:proofErr w:type="spellStart"/>
+      <w:r>
+        <w:t>enum</w:t>
+      </w:r>
+      <w:proofErr w:type="spellEnd"/>
+      <w:r>
+        <w:t xml:space="preserve"> of supported reports</w:t>
       </w:r>
     </w:p>
     <w:p>
@@ -2181,7 +2221,23 @@
         <w:jc w:val="left"/>
       </w:pPr>
       <w:r>
-        <w:t>if user exists, get user getails , open ZRace client GUI and display “welcome back”</w:t>
+        <w:t xml:space="preserve">if user exists, get user </w:t>
+      </w:r>
+      <w:proofErr w:type="spellStart"/>
+      <w:r>
+        <w:t>getails</w:t>
+      </w:r>
+      <w:proofErr w:type="spellEnd"/>
+      <w:r>
+        <w:t xml:space="preserve"> , open </w:t>
+      </w:r>
+      <w:proofErr w:type="spellStart"/>
+      <w:r>
+        <w:t>ZRace</w:t>
+      </w:r>
+      <w:proofErr w:type="spellEnd"/>
+      <w:r>
+        <w:t xml:space="preserve"> client GUI and display “welcome back”</w:t>
       </w:r>
     </w:p>
     <w:p>
@@ -2196,7 +2252,15 @@
         <w:jc w:val="left"/>
       </w:pPr>
       <w:r>
-        <w:t>if user does not exist, create user, open Zrace client and display “welcome”</w:t>
+        <w:t xml:space="preserve">if user does not exist, create user, open </w:t>
+      </w:r>
+      <w:proofErr w:type="spellStart"/>
+      <w:r>
+        <w:t>Zrace</w:t>
+      </w:r>
+      <w:proofErr w:type="spellEnd"/>
+      <w:r>
+        <w:t xml:space="preserve"> client and display “welcome”</w:t>
       </w:r>
     </w:p>
     <w:p>
@@ -2209,14 +2273,34 @@
         <w:bidi w:val="0"/>
         <w:ind w:right="-1333"/>
         <w:jc w:val="left"/>
-      </w:pPr>
-      <w:r>
+        <w:rPr>
+          <w:highlight w:val="green"/>
+        </w:rPr>
+      </w:pPr>
+      <w:r>
+        <w:rPr>
+          <w:highlight w:val="green"/>
+        </w:rPr>
         <w:t xml:space="preserve">Before opening </w:t>
       </w:r>
-      <w:r>
-        <w:t>ZRace client GUI</w:t>
-      </w:r>
-      <w:r>
+      <w:proofErr w:type="spellStart"/>
+      <w:r>
+        <w:rPr>
+          <w:highlight w:val="green"/>
+        </w:rPr>
+        <w:t>ZRace</w:t>
+      </w:r>
+      <w:proofErr w:type="spellEnd"/>
+      <w:r>
+        <w:rPr>
+          <w:highlight w:val="green"/>
+        </w:rPr>
+        <w:t xml:space="preserve"> client GUI</w:t>
+      </w:r>
+      <w:r>
+        <w:rPr>
+          <w:highlight w:val="green"/>
+        </w:rPr>
         <w:t xml:space="preserve"> ask from the server for open races (running or waiting state) – always should get 3 races</w:t>
       </w:r>
     </w:p>
@@ -2227,7 +2311,15 @@
         <w:jc w:val="left"/>
       </w:pPr>
       <w:r>
-        <w:t>Client Zrace:</w:t>
+        <w:t xml:space="preserve">Client </w:t>
+      </w:r>
+      <w:proofErr w:type="spellStart"/>
+      <w:r>
+        <w:t>Zrace</w:t>
+      </w:r>
+      <w:proofErr w:type="spellEnd"/>
+      <w:r>
+        <w:t>:</w:t>
       </w:r>
     </w:p>
     <w:p>
@@ -2244,8 +2336,13 @@
       <w:r>
         <w:t xml:space="preserve">On </w:t>
       </w:r>
-      <w:r>
-        <w:t>ZRace client GUI</w:t>
+      <w:proofErr w:type="spellStart"/>
+      <w:r>
+        <w:t>ZRace</w:t>
+      </w:r>
+      <w:proofErr w:type="spellEnd"/>
+      <w:r>
+        <w:t xml:space="preserve"> client GUI</w:t>
       </w:r>
       <w:r>
         <w:t xml:space="preserve"> display all 3 races + status of each of them</w:t>
@@ -2432,7 +2529,15 @@
         <w:jc w:val="left"/>
       </w:pPr>
       <w:r>
-        <w:t>Close Client Zrace &gt; send disconnection message to server</w:t>
+        <w:t xml:space="preserve">Close Client </w:t>
+      </w:r>
+      <w:proofErr w:type="spellStart"/>
+      <w:r>
+        <w:t>Zrace</w:t>
+      </w:r>
+      <w:proofErr w:type="spellEnd"/>
+      <w:r>
+        <w:t xml:space="preserve"> &gt; send disconnection message to server</w:t>
       </w:r>
     </w:p>
     <w:p>
@@ -2519,901 +2624,2116 @@
         </w:rPr>
         <w:t xml:space="preserve">//    </w:t>
       </w:r>
+      <w:r>
+        <w:rPr>
+          <w:rFonts w:ascii="Courier New" w:hAnsi="Courier New" w:cs="Courier New"/>
+          <w:color w:val="3F7F5F"/>
+          <w:sz w:val="20"/>
+          <w:szCs w:val="20"/>
+        </w:rPr>
+        <w:t xml:space="preserve">public synchronized </w:t>
+      </w:r>
+      <w:proofErr w:type="spellStart"/>
+      <w:r>
+        <w:rPr>
+          <w:rFonts w:ascii="Courier New" w:hAnsi="Courier New" w:cs="Courier New"/>
+          <w:color w:val="3F7F5F"/>
+          <w:sz w:val="20"/>
+          <w:szCs w:val="20"/>
+        </w:rPr>
+        <w:t>ResultSet</w:t>
+      </w:r>
+      <w:proofErr w:type="spellEnd"/>
+      <w:r>
+        <w:rPr>
+          <w:rFonts w:ascii="Courier New" w:hAnsi="Courier New" w:cs="Courier New"/>
+          <w:color w:val="3F7F5F"/>
+          <w:sz w:val="20"/>
+          <w:szCs w:val="20"/>
+        </w:rPr>
+        <w:t xml:space="preserve"> </w:t>
+      </w:r>
+      <w:proofErr w:type="spellStart"/>
+      <w:proofErr w:type="gramStart"/>
+      <w:r>
+        <w:rPr>
+          <w:rFonts w:ascii="Courier New" w:hAnsi="Courier New" w:cs="Courier New"/>
+          <w:color w:val="3F7F5F"/>
+          <w:sz w:val="20"/>
+          <w:szCs w:val="20"/>
+        </w:rPr>
+        <w:t>getAllSystemRevenue</w:t>
+      </w:r>
+      <w:proofErr w:type="spellEnd"/>
+      <w:r>
+        <w:rPr>
+          <w:rFonts w:ascii="Courier New" w:hAnsi="Courier New" w:cs="Courier New"/>
+          <w:color w:val="3F7F5F"/>
+          <w:sz w:val="20"/>
+          <w:szCs w:val="20"/>
+        </w:rPr>
+        <w:t>(</w:t>
+      </w:r>
+      <w:proofErr w:type="gramEnd"/>
+      <w:r>
+        <w:rPr>
+          <w:rFonts w:ascii="Courier New" w:hAnsi="Courier New" w:cs="Courier New"/>
+          <w:color w:val="3F7F5F"/>
+          <w:sz w:val="20"/>
+          <w:szCs w:val="20"/>
+        </w:rPr>
+        <w:t>){</w:t>
+      </w:r>
+    </w:p>
+    <w:p>
+      <w:pPr>
+        <w:autoSpaceDE w:val="0"/>
+        <w:autoSpaceDN w:val="0"/>
+        <w:bidi w:val="0"/>
+        <w:adjustRightInd w:val="0"/>
+        <w:jc w:val="left"/>
+        <w:rPr>
+          <w:rFonts w:ascii="Courier New" w:hAnsi="Courier New" w:cs="Courier New"/>
+          <w:sz w:val="20"/>
+          <w:szCs w:val="20"/>
+        </w:rPr>
+      </w:pPr>
+      <w:r>
+        <w:rPr>
+          <w:rFonts w:ascii="Courier New" w:hAnsi="Courier New" w:cs="Courier New"/>
+          <w:color w:val="3F7F5F"/>
+          <w:sz w:val="20"/>
+          <w:szCs w:val="20"/>
+        </w:rPr>
+        <w:t>//</w:t>
+      </w:r>
+      <w:r>
+        <w:rPr>
+          <w:rFonts w:ascii="Courier New" w:hAnsi="Courier New" w:cs="Courier New"/>
+          <w:color w:val="3F7F5F"/>
+          <w:sz w:val="20"/>
+          <w:szCs w:val="20"/>
+        </w:rPr>
+        <w:tab/>
+      </w:r>
+      <w:r>
+        <w:rPr>
+          <w:rFonts w:ascii="Courier New" w:hAnsi="Courier New" w:cs="Courier New"/>
+          <w:color w:val="3F7F5F"/>
+          <w:sz w:val="20"/>
+          <w:szCs w:val="20"/>
+        </w:rPr>
+        <w:tab/>
+      </w:r>
+    </w:p>
+    <w:p>
+      <w:pPr>
+        <w:autoSpaceDE w:val="0"/>
+        <w:autoSpaceDN w:val="0"/>
+        <w:bidi w:val="0"/>
+        <w:adjustRightInd w:val="0"/>
+        <w:jc w:val="left"/>
+        <w:rPr>
+          <w:rFonts w:ascii="Courier New" w:hAnsi="Courier New" w:cs="Courier New"/>
+          <w:sz w:val="20"/>
+          <w:szCs w:val="20"/>
+        </w:rPr>
+      </w:pPr>
+      <w:r>
+        <w:rPr>
+          <w:rFonts w:ascii="Courier New" w:hAnsi="Courier New" w:cs="Courier New"/>
+          <w:color w:val="3F7F5F"/>
+          <w:sz w:val="20"/>
+          <w:szCs w:val="20"/>
+        </w:rPr>
+        <w:t>//</w:t>
+      </w:r>
+      <w:r>
+        <w:rPr>
+          <w:rFonts w:ascii="Courier New" w:hAnsi="Courier New" w:cs="Courier New"/>
+          <w:color w:val="3F7F5F"/>
+          <w:sz w:val="20"/>
+          <w:szCs w:val="20"/>
+        </w:rPr>
+        <w:tab/>
+        <w:t>}</w:t>
+      </w:r>
+    </w:p>
+    <w:p>
+      <w:pPr>
+        <w:autoSpaceDE w:val="0"/>
+        <w:autoSpaceDN w:val="0"/>
+        <w:bidi w:val="0"/>
+        <w:adjustRightInd w:val="0"/>
+        <w:jc w:val="left"/>
+        <w:rPr>
+          <w:rFonts w:ascii="Courier New" w:hAnsi="Courier New" w:cs="Courier New"/>
+          <w:sz w:val="20"/>
+          <w:szCs w:val="20"/>
+        </w:rPr>
+      </w:pPr>
+      <w:r>
+        <w:rPr>
+          <w:rFonts w:ascii="Courier New" w:hAnsi="Courier New" w:cs="Courier New"/>
+          <w:color w:val="3F7F5F"/>
+          <w:sz w:val="20"/>
+          <w:szCs w:val="20"/>
+        </w:rPr>
+        <w:t>//</w:t>
+      </w:r>
+      <w:r>
+        <w:rPr>
+          <w:rFonts w:ascii="Courier New" w:hAnsi="Courier New" w:cs="Courier New"/>
+          <w:color w:val="3F7F5F"/>
+          <w:sz w:val="20"/>
+          <w:szCs w:val="20"/>
+        </w:rPr>
+        <w:tab/>
+      </w:r>
+    </w:p>
+    <w:p>
+      <w:pPr>
+        <w:autoSpaceDE w:val="0"/>
+        <w:autoSpaceDN w:val="0"/>
+        <w:bidi w:val="0"/>
+        <w:adjustRightInd w:val="0"/>
+        <w:jc w:val="left"/>
+        <w:rPr>
+          <w:rFonts w:ascii="Courier New" w:hAnsi="Courier New" w:cs="Courier New"/>
+          <w:sz w:val="20"/>
+          <w:szCs w:val="20"/>
+        </w:rPr>
+      </w:pPr>
+      <w:r>
+        <w:rPr>
+          <w:rFonts w:ascii="Courier New" w:hAnsi="Courier New" w:cs="Courier New"/>
+          <w:color w:val="3F7F5F"/>
+          <w:sz w:val="20"/>
+          <w:szCs w:val="20"/>
+        </w:rPr>
+        <w:t>//</w:t>
+      </w:r>
+      <w:r>
+        <w:rPr>
+          <w:rFonts w:ascii="Courier New" w:hAnsi="Courier New" w:cs="Courier New"/>
+          <w:color w:val="3F7F5F"/>
+          <w:sz w:val="20"/>
+          <w:szCs w:val="20"/>
+        </w:rPr>
+        <w:tab/>
+        <w:t xml:space="preserve">public synchronized </w:t>
+      </w:r>
+      <w:proofErr w:type="spellStart"/>
+      <w:r>
+        <w:rPr>
+          <w:rFonts w:ascii="Courier New" w:hAnsi="Courier New" w:cs="Courier New"/>
+          <w:color w:val="3F7F5F"/>
+          <w:sz w:val="20"/>
+          <w:szCs w:val="20"/>
+        </w:rPr>
+        <w:t>ResultSet</w:t>
+      </w:r>
+      <w:proofErr w:type="spellEnd"/>
+      <w:r>
+        <w:rPr>
+          <w:rFonts w:ascii="Courier New" w:hAnsi="Courier New" w:cs="Courier New"/>
+          <w:color w:val="3F7F5F"/>
+          <w:sz w:val="20"/>
+          <w:szCs w:val="20"/>
+        </w:rPr>
+        <w:t xml:space="preserve"> </w:t>
+      </w:r>
+      <w:proofErr w:type="spellStart"/>
+      <w:proofErr w:type="gramStart"/>
+      <w:r>
+        <w:rPr>
+          <w:rFonts w:ascii="Courier New" w:hAnsi="Courier New" w:cs="Courier New"/>
+          <w:color w:val="3F7F5F"/>
+          <w:sz w:val="20"/>
+          <w:szCs w:val="20"/>
+        </w:rPr>
+        <w:t>getAllUsersRevenue</w:t>
+      </w:r>
+      <w:proofErr w:type="spellEnd"/>
+      <w:r>
+        <w:rPr>
+          <w:rFonts w:ascii="Courier New" w:hAnsi="Courier New" w:cs="Courier New"/>
+          <w:color w:val="3F7F5F"/>
+          <w:sz w:val="20"/>
+          <w:szCs w:val="20"/>
+        </w:rPr>
+        <w:t>(</w:t>
+      </w:r>
+      <w:proofErr w:type="gramEnd"/>
+      <w:r>
+        <w:rPr>
+          <w:rFonts w:ascii="Courier New" w:hAnsi="Courier New" w:cs="Courier New"/>
+          <w:color w:val="3F7F5F"/>
+          <w:sz w:val="20"/>
+          <w:szCs w:val="20"/>
+        </w:rPr>
+        <w:t>){</w:t>
+      </w:r>
+    </w:p>
+    <w:p>
+      <w:pPr>
+        <w:autoSpaceDE w:val="0"/>
+        <w:autoSpaceDN w:val="0"/>
+        <w:bidi w:val="0"/>
+        <w:adjustRightInd w:val="0"/>
+        <w:jc w:val="left"/>
+        <w:rPr>
+          <w:rFonts w:ascii="Courier New" w:hAnsi="Courier New" w:cs="Courier New"/>
+          <w:sz w:val="20"/>
+          <w:szCs w:val="20"/>
+        </w:rPr>
+      </w:pPr>
+      <w:r>
+        <w:rPr>
+          <w:rFonts w:ascii="Courier New" w:hAnsi="Courier New" w:cs="Courier New"/>
+          <w:color w:val="3F7F5F"/>
+          <w:sz w:val="20"/>
+          <w:szCs w:val="20"/>
+        </w:rPr>
+        <w:t>//</w:t>
+      </w:r>
+      <w:r>
+        <w:rPr>
+          <w:rFonts w:ascii="Courier New" w:hAnsi="Courier New" w:cs="Courier New"/>
+          <w:color w:val="3F7F5F"/>
+          <w:sz w:val="20"/>
+          <w:szCs w:val="20"/>
+        </w:rPr>
+        <w:tab/>
+      </w:r>
+      <w:r>
+        <w:rPr>
+          <w:rFonts w:ascii="Courier New" w:hAnsi="Courier New" w:cs="Courier New"/>
+          <w:color w:val="3F7F5F"/>
+          <w:sz w:val="20"/>
+          <w:szCs w:val="20"/>
+        </w:rPr>
+        <w:tab/>
+      </w:r>
+    </w:p>
+    <w:p>
+      <w:pPr>
+        <w:autoSpaceDE w:val="0"/>
+        <w:autoSpaceDN w:val="0"/>
+        <w:bidi w:val="0"/>
+        <w:adjustRightInd w:val="0"/>
+        <w:jc w:val="left"/>
+        <w:rPr>
+          <w:rFonts w:ascii="Courier New" w:hAnsi="Courier New" w:cs="Courier New"/>
+          <w:sz w:val="20"/>
+          <w:szCs w:val="20"/>
+        </w:rPr>
+      </w:pPr>
+      <w:r>
+        <w:rPr>
+          <w:rFonts w:ascii="Courier New" w:hAnsi="Courier New" w:cs="Courier New"/>
+          <w:color w:val="3F7F5F"/>
+          <w:sz w:val="20"/>
+          <w:szCs w:val="20"/>
+        </w:rPr>
+        <w:t>//</w:t>
+      </w:r>
+      <w:r>
+        <w:rPr>
+          <w:rFonts w:ascii="Courier New" w:hAnsi="Courier New" w:cs="Courier New"/>
+          <w:color w:val="3F7F5F"/>
+          <w:sz w:val="20"/>
+          <w:szCs w:val="20"/>
+        </w:rPr>
+        <w:tab/>
+        <w:t>}</w:t>
+      </w:r>
+    </w:p>
+    <w:p>
+      <w:pPr>
+        <w:autoSpaceDE w:val="0"/>
+        <w:autoSpaceDN w:val="0"/>
+        <w:bidi w:val="0"/>
+        <w:adjustRightInd w:val="0"/>
+        <w:jc w:val="left"/>
+        <w:rPr>
+          <w:rFonts w:ascii="Courier New" w:hAnsi="Courier New" w:cs="Courier New"/>
+          <w:sz w:val="20"/>
+          <w:szCs w:val="20"/>
+        </w:rPr>
+      </w:pPr>
+      <w:r>
+        <w:rPr>
+          <w:rFonts w:ascii="Courier New" w:hAnsi="Courier New" w:cs="Courier New"/>
+          <w:color w:val="3F7F5F"/>
+          <w:sz w:val="20"/>
+          <w:szCs w:val="20"/>
+        </w:rPr>
+        <w:t>//</w:t>
+      </w:r>
+      <w:r>
+        <w:rPr>
+          <w:rFonts w:ascii="Courier New" w:hAnsi="Courier New" w:cs="Courier New"/>
+          <w:color w:val="3F7F5F"/>
+          <w:sz w:val="20"/>
+          <w:szCs w:val="20"/>
+        </w:rPr>
+        <w:tab/>
+      </w:r>
+    </w:p>
+    <w:p>
+      <w:pPr>
+        <w:autoSpaceDE w:val="0"/>
+        <w:autoSpaceDN w:val="0"/>
+        <w:bidi w:val="0"/>
+        <w:adjustRightInd w:val="0"/>
+        <w:jc w:val="left"/>
+        <w:rPr>
+          <w:rFonts w:ascii="Courier New" w:hAnsi="Courier New" w:cs="Courier New"/>
+          <w:sz w:val="20"/>
+          <w:szCs w:val="20"/>
+        </w:rPr>
+      </w:pPr>
+      <w:r>
+        <w:rPr>
+          <w:rFonts w:ascii="Courier New" w:hAnsi="Courier New" w:cs="Courier New"/>
+          <w:color w:val="3F7F5F"/>
+          <w:sz w:val="20"/>
+          <w:szCs w:val="20"/>
+        </w:rPr>
+        <w:t>//</w:t>
+      </w:r>
+      <w:r>
+        <w:rPr>
+          <w:rFonts w:ascii="Courier New" w:hAnsi="Courier New" w:cs="Courier New"/>
+          <w:color w:val="3F7F5F"/>
+          <w:sz w:val="20"/>
+          <w:szCs w:val="20"/>
+        </w:rPr>
+        <w:tab/>
+        <w:t xml:space="preserve">public synchronized </w:t>
+      </w:r>
+      <w:proofErr w:type="spellStart"/>
+      <w:r>
+        <w:rPr>
+          <w:rFonts w:ascii="Courier New" w:hAnsi="Courier New" w:cs="Courier New"/>
+          <w:color w:val="3F7F5F"/>
+          <w:sz w:val="20"/>
+          <w:szCs w:val="20"/>
+        </w:rPr>
+        <w:t>ResultSet</w:t>
+      </w:r>
+      <w:proofErr w:type="spellEnd"/>
+      <w:r>
+        <w:rPr>
+          <w:rFonts w:ascii="Courier New" w:hAnsi="Courier New" w:cs="Courier New"/>
+          <w:color w:val="3F7F5F"/>
+          <w:sz w:val="20"/>
+          <w:szCs w:val="20"/>
+        </w:rPr>
+        <w:t xml:space="preserve"> </w:t>
+      </w:r>
+      <w:proofErr w:type="spellStart"/>
+      <w:proofErr w:type="gramStart"/>
+      <w:r>
+        <w:rPr>
+          <w:rFonts w:ascii="Courier New" w:hAnsi="Courier New" w:cs="Courier New"/>
+          <w:color w:val="3F7F5F"/>
+          <w:sz w:val="20"/>
+          <w:szCs w:val="20"/>
+        </w:rPr>
+        <w:t>getRacesStatus</w:t>
+      </w:r>
+      <w:proofErr w:type="spellEnd"/>
+      <w:r>
+        <w:rPr>
+          <w:rFonts w:ascii="Courier New" w:hAnsi="Courier New" w:cs="Courier New"/>
+          <w:color w:val="3F7F5F"/>
+          <w:sz w:val="20"/>
+          <w:szCs w:val="20"/>
+        </w:rPr>
+        <w:t>(</w:t>
+      </w:r>
+      <w:proofErr w:type="gramEnd"/>
+      <w:r>
+        <w:rPr>
+          <w:rFonts w:ascii="Courier New" w:hAnsi="Courier New" w:cs="Courier New"/>
+          <w:color w:val="3F7F5F"/>
+          <w:sz w:val="20"/>
+          <w:szCs w:val="20"/>
+        </w:rPr>
+        <w:t>){</w:t>
+      </w:r>
+    </w:p>
+    <w:p>
+      <w:pPr>
+        <w:autoSpaceDE w:val="0"/>
+        <w:autoSpaceDN w:val="0"/>
+        <w:bidi w:val="0"/>
+        <w:adjustRightInd w:val="0"/>
+        <w:jc w:val="left"/>
+        <w:rPr>
+          <w:rFonts w:ascii="Courier New" w:hAnsi="Courier New" w:cs="Courier New"/>
+          <w:sz w:val="20"/>
+          <w:szCs w:val="20"/>
+        </w:rPr>
+      </w:pPr>
+      <w:r>
+        <w:rPr>
+          <w:rFonts w:ascii="Courier New" w:hAnsi="Courier New" w:cs="Courier New"/>
+          <w:color w:val="3F7F5F"/>
+          <w:sz w:val="20"/>
+          <w:szCs w:val="20"/>
+        </w:rPr>
+        <w:t>//</w:t>
+      </w:r>
+      <w:r>
+        <w:rPr>
+          <w:rFonts w:ascii="Courier New" w:hAnsi="Courier New" w:cs="Courier New"/>
+          <w:color w:val="3F7F5F"/>
+          <w:sz w:val="20"/>
+          <w:szCs w:val="20"/>
+        </w:rPr>
+        <w:tab/>
+      </w:r>
+      <w:r>
+        <w:rPr>
+          <w:rFonts w:ascii="Courier New" w:hAnsi="Courier New" w:cs="Courier New"/>
+          <w:color w:val="3F7F5F"/>
+          <w:sz w:val="20"/>
+          <w:szCs w:val="20"/>
+        </w:rPr>
+        <w:tab/>
+      </w:r>
+    </w:p>
+    <w:p>
+      <w:pPr>
+        <w:autoSpaceDE w:val="0"/>
+        <w:autoSpaceDN w:val="0"/>
+        <w:bidi w:val="0"/>
+        <w:adjustRightInd w:val="0"/>
+        <w:jc w:val="left"/>
+        <w:rPr>
+          <w:rFonts w:ascii="Courier New" w:hAnsi="Courier New" w:cs="Courier New"/>
+          <w:sz w:val="20"/>
+          <w:szCs w:val="20"/>
+        </w:rPr>
+      </w:pPr>
+      <w:r>
+        <w:rPr>
+          <w:rFonts w:ascii="Courier New" w:hAnsi="Courier New" w:cs="Courier New"/>
+          <w:color w:val="3F7F5F"/>
+          <w:sz w:val="20"/>
+          <w:szCs w:val="20"/>
+        </w:rPr>
+        <w:t>//</w:t>
+      </w:r>
+      <w:r>
+        <w:rPr>
+          <w:rFonts w:ascii="Courier New" w:hAnsi="Courier New" w:cs="Courier New"/>
+          <w:color w:val="3F7F5F"/>
+          <w:sz w:val="20"/>
+          <w:szCs w:val="20"/>
+        </w:rPr>
+        <w:tab/>
+        <w:t>}</w:t>
+      </w:r>
+    </w:p>
+    <w:p>
+      <w:pPr>
+        <w:autoSpaceDE w:val="0"/>
+        <w:autoSpaceDN w:val="0"/>
+        <w:bidi w:val="0"/>
+        <w:adjustRightInd w:val="0"/>
+        <w:jc w:val="left"/>
+        <w:rPr>
+          <w:rFonts w:ascii="Courier New" w:hAnsi="Courier New" w:cs="Courier New"/>
+          <w:sz w:val="20"/>
+          <w:szCs w:val="20"/>
+        </w:rPr>
+      </w:pPr>
+      <w:r>
+        <w:rPr>
+          <w:rFonts w:ascii="Courier New" w:hAnsi="Courier New" w:cs="Courier New"/>
+          <w:color w:val="3F7F5F"/>
+          <w:sz w:val="20"/>
+          <w:szCs w:val="20"/>
+        </w:rPr>
+        <w:t>//</w:t>
+      </w:r>
+      <w:r>
+        <w:rPr>
+          <w:rFonts w:ascii="Courier New" w:hAnsi="Courier New" w:cs="Courier New"/>
+          <w:color w:val="3F7F5F"/>
+          <w:sz w:val="20"/>
+          <w:szCs w:val="20"/>
+        </w:rPr>
+        <w:tab/>
+      </w:r>
+    </w:p>
+    <w:p>
+      <w:pPr>
+        <w:autoSpaceDE w:val="0"/>
+        <w:autoSpaceDN w:val="0"/>
+        <w:bidi w:val="0"/>
+        <w:adjustRightInd w:val="0"/>
+        <w:jc w:val="left"/>
+        <w:rPr>
+          <w:rFonts w:ascii="Courier New" w:hAnsi="Courier New" w:cs="Courier New"/>
+          <w:sz w:val="20"/>
+          <w:szCs w:val="20"/>
+        </w:rPr>
+      </w:pPr>
+      <w:r>
+        <w:rPr>
+          <w:rFonts w:ascii="Courier New" w:hAnsi="Courier New" w:cs="Courier New"/>
+          <w:color w:val="3F7F5F"/>
+          <w:sz w:val="20"/>
+          <w:szCs w:val="20"/>
+        </w:rPr>
+        <w:t>//</w:t>
+      </w:r>
+      <w:r>
+        <w:rPr>
+          <w:rFonts w:ascii="Courier New" w:hAnsi="Courier New" w:cs="Courier New"/>
+          <w:color w:val="3F7F5F"/>
+          <w:sz w:val="20"/>
+          <w:szCs w:val="20"/>
+        </w:rPr>
+        <w:tab/>
+        <w:t xml:space="preserve">public synchronized </w:t>
+      </w:r>
+      <w:proofErr w:type="spellStart"/>
+      <w:r>
+        <w:rPr>
+          <w:rFonts w:ascii="Courier New" w:hAnsi="Courier New" w:cs="Courier New"/>
+          <w:color w:val="3F7F5F"/>
+          <w:sz w:val="20"/>
+          <w:szCs w:val="20"/>
+        </w:rPr>
+        <w:t>ResultSet</w:t>
+      </w:r>
+      <w:proofErr w:type="spellEnd"/>
+      <w:r>
+        <w:rPr>
+          <w:rFonts w:ascii="Courier New" w:hAnsi="Courier New" w:cs="Courier New"/>
+          <w:color w:val="3F7F5F"/>
+          <w:sz w:val="20"/>
+          <w:szCs w:val="20"/>
+        </w:rPr>
+        <w:t xml:space="preserve"> </w:t>
+      </w:r>
+      <w:proofErr w:type="spellStart"/>
+      <w:proofErr w:type="gramStart"/>
+      <w:r>
+        <w:rPr>
+          <w:rFonts w:ascii="Courier New" w:hAnsi="Courier New" w:cs="Courier New"/>
+          <w:color w:val="3F7F5F"/>
+          <w:sz w:val="20"/>
+          <w:szCs w:val="20"/>
+        </w:rPr>
+        <w:t>getRaceBets</w:t>
+      </w:r>
+      <w:proofErr w:type="spellEnd"/>
+      <w:r>
+        <w:rPr>
+          <w:rFonts w:ascii="Courier New" w:hAnsi="Courier New" w:cs="Courier New"/>
+          <w:color w:val="3F7F5F"/>
+          <w:sz w:val="20"/>
+          <w:szCs w:val="20"/>
+        </w:rPr>
+        <w:t>(</w:t>
+      </w:r>
+      <w:proofErr w:type="gramEnd"/>
+      <w:r>
+        <w:rPr>
+          <w:rFonts w:ascii="Courier New" w:hAnsi="Courier New" w:cs="Courier New"/>
+          <w:color w:val="3F7F5F"/>
+          <w:sz w:val="20"/>
+          <w:szCs w:val="20"/>
+        </w:rPr>
+        <w:t>){</w:t>
+      </w:r>
+    </w:p>
+    <w:p>
+      <w:pPr>
+        <w:autoSpaceDE w:val="0"/>
+        <w:autoSpaceDN w:val="0"/>
+        <w:bidi w:val="0"/>
+        <w:adjustRightInd w:val="0"/>
+        <w:jc w:val="left"/>
+        <w:rPr>
+          <w:rFonts w:ascii="Courier New" w:hAnsi="Courier New" w:cs="Courier New"/>
+          <w:sz w:val="20"/>
+          <w:szCs w:val="20"/>
+        </w:rPr>
+      </w:pPr>
+      <w:r>
+        <w:rPr>
+          <w:rFonts w:ascii="Courier New" w:hAnsi="Courier New" w:cs="Courier New"/>
+          <w:color w:val="3F7F5F"/>
+          <w:sz w:val="20"/>
+          <w:szCs w:val="20"/>
+        </w:rPr>
+        <w:t>//</w:t>
+      </w:r>
+      <w:r>
+        <w:rPr>
+          <w:rFonts w:ascii="Courier New" w:hAnsi="Courier New" w:cs="Courier New"/>
+          <w:color w:val="3F7F5F"/>
+          <w:sz w:val="20"/>
+          <w:szCs w:val="20"/>
+        </w:rPr>
+        <w:tab/>
+      </w:r>
+      <w:r>
+        <w:rPr>
+          <w:rFonts w:ascii="Courier New" w:hAnsi="Courier New" w:cs="Courier New"/>
+          <w:color w:val="3F7F5F"/>
+          <w:sz w:val="20"/>
+          <w:szCs w:val="20"/>
+        </w:rPr>
+        <w:tab/>
+      </w:r>
+    </w:p>
+    <w:p>
+      <w:pPr>
+        <w:autoSpaceDE w:val="0"/>
+        <w:autoSpaceDN w:val="0"/>
+        <w:bidi w:val="0"/>
+        <w:adjustRightInd w:val="0"/>
+        <w:jc w:val="left"/>
+        <w:rPr>
+          <w:rFonts w:ascii="Courier New" w:hAnsi="Courier New" w:cs="Courier New"/>
+          <w:sz w:val="20"/>
+          <w:szCs w:val="20"/>
+        </w:rPr>
+      </w:pPr>
+      <w:r>
+        <w:rPr>
+          <w:rFonts w:ascii="Courier New" w:hAnsi="Courier New" w:cs="Courier New"/>
+          <w:color w:val="3F7F5F"/>
+          <w:sz w:val="20"/>
+          <w:szCs w:val="20"/>
+        </w:rPr>
+        <w:t>//</w:t>
+      </w:r>
+      <w:r>
+        <w:rPr>
+          <w:rFonts w:ascii="Courier New" w:hAnsi="Courier New" w:cs="Courier New"/>
+          <w:color w:val="3F7F5F"/>
+          <w:sz w:val="20"/>
+          <w:szCs w:val="20"/>
+        </w:rPr>
+        <w:tab/>
+        <w:t>}</w:t>
+      </w:r>
+    </w:p>
+    <w:p>
+      <w:pPr>
+        <w:autoSpaceDE w:val="0"/>
+        <w:autoSpaceDN w:val="0"/>
+        <w:bidi w:val="0"/>
+        <w:adjustRightInd w:val="0"/>
+        <w:jc w:val="left"/>
+        <w:rPr>
+          <w:rFonts w:ascii="Courier New" w:hAnsi="Courier New" w:cs="Courier New"/>
+          <w:sz w:val="20"/>
+          <w:szCs w:val="20"/>
+        </w:rPr>
+      </w:pPr>
+      <w:r>
+        <w:rPr>
+          <w:rFonts w:ascii="Courier New" w:hAnsi="Courier New" w:cs="Courier New"/>
+          <w:color w:val="3F7F5F"/>
+          <w:sz w:val="20"/>
+          <w:szCs w:val="20"/>
+        </w:rPr>
+        <w:t>//</w:t>
+      </w:r>
+      <w:r>
+        <w:rPr>
+          <w:rFonts w:ascii="Courier New" w:hAnsi="Courier New" w:cs="Courier New"/>
+          <w:color w:val="3F7F5F"/>
+          <w:sz w:val="20"/>
+          <w:szCs w:val="20"/>
+        </w:rPr>
+        <w:tab/>
+      </w:r>
+    </w:p>
+    <w:p>
+      <w:pPr>
+        <w:autoSpaceDE w:val="0"/>
+        <w:autoSpaceDN w:val="0"/>
+        <w:bidi w:val="0"/>
+        <w:adjustRightInd w:val="0"/>
+        <w:jc w:val="left"/>
+        <w:rPr>
+          <w:rFonts w:ascii="Courier New" w:hAnsi="Courier New" w:cs="Courier New"/>
+          <w:sz w:val="20"/>
+          <w:szCs w:val="20"/>
+        </w:rPr>
+      </w:pPr>
+      <w:r>
+        <w:rPr>
+          <w:rFonts w:ascii="Courier New" w:hAnsi="Courier New" w:cs="Courier New"/>
+          <w:color w:val="3F7F5F"/>
+          <w:sz w:val="20"/>
+          <w:szCs w:val="20"/>
+        </w:rPr>
+        <w:t>//</w:t>
+      </w:r>
+      <w:r>
+        <w:rPr>
+          <w:rFonts w:ascii="Courier New" w:hAnsi="Courier New" w:cs="Courier New"/>
+          <w:color w:val="3F7F5F"/>
+          <w:sz w:val="20"/>
+          <w:szCs w:val="20"/>
+        </w:rPr>
+        <w:tab/>
+        <w:t xml:space="preserve">public synchronized </w:t>
+      </w:r>
+      <w:proofErr w:type="spellStart"/>
+      <w:r>
+        <w:rPr>
+          <w:rFonts w:ascii="Courier New" w:hAnsi="Courier New" w:cs="Courier New"/>
+          <w:color w:val="3F7F5F"/>
+          <w:sz w:val="20"/>
+          <w:szCs w:val="20"/>
+        </w:rPr>
+        <w:t>ResultSet</w:t>
+      </w:r>
+      <w:proofErr w:type="spellEnd"/>
+      <w:r>
+        <w:rPr>
+          <w:rFonts w:ascii="Courier New" w:hAnsi="Courier New" w:cs="Courier New"/>
+          <w:color w:val="3F7F5F"/>
+          <w:sz w:val="20"/>
+          <w:szCs w:val="20"/>
+        </w:rPr>
+        <w:t xml:space="preserve"> </w:t>
+      </w:r>
+      <w:proofErr w:type="spellStart"/>
+      <w:proofErr w:type="gramStart"/>
+      <w:r>
+        <w:rPr>
+          <w:rFonts w:ascii="Courier New" w:hAnsi="Courier New" w:cs="Courier New"/>
+          <w:color w:val="3F7F5F"/>
+          <w:sz w:val="20"/>
+          <w:szCs w:val="20"/>
+        </w:rPr>
+        <w:t>getUserBets</w:t>
+      </w:r>
+      <w:proofErr w:type="spellEnd"/>
+      <w:r>
+        <w:rPr>
+          <w:rFonts w:ascii="Courier New" w:hAnsi="Courier New" w:cs="Courier New"/>
+          <w:color w:val="3F7F5F"/>
+          <w:sz w:val="20"/>
+          <w:szCs w:val="20"/>
+        </w:rPr>
+        <w:t>(</w:t>
+      </w:r>
+      <w:proofErr w:type="gramEnd"/>
+      <w:r>
+        <w:rPr>
+          <w:rFonts w:ascii="Courier New" w:hAnsi="Courier New" w:cs="Courier New"/>
+          <w:color w:val="3F7F5F"/>
+          <w:sz w:val="20"/>
+          <w:szCs w:val="20"/>
+        </w:rPr>
+        <w:t>){</w:t>
+      </w:r>
+    </w:p>
+    <w:p>
+      <w:pPr>
+        <w:autoSpaceDE w:val="0"/>
+        <w:autoSpaceDN w:val="0"/>
+        <w:bidi w:val="0"/>
+        <w:adjustRightInd w:val="0"/>
+        <w:jc w:val="left"/>
+        <w:rPr>
+          <w:rFonts w:ascii="Courier New" w:hAnsi="Courier New" w:cs="Courier New"/>
+          <w:sz w:val="20"/>
+          <w:szCs w:val="20"/>
+        </w:rPr>
+      </w:pPr>
+      <w:r>
+        <w:rPr>
+          <w:rFonts w:ascii="Courier New" w:hAnsi="Courier New" w:cs="Courier New"/>
+          <w:color w:val="3F7F5F"/>
+          <w:sz w:val="20"/>
+          <w:szCs w:val="20"/>
+        </w:rPr>
+        <w:t>//</w:t>
+      </w:r>
+      <w:r>
+        <w:rPr>
+          <w:rFonts w:ascii="Courier New" w:hAnsi="Courier New" w:cs="Courier New"/>
+          <w:color w:val="3F7F5F"/>
+          <w:sz w:val="20"/>
+          <w:szCs w:val="20"/>
+        </w:rPr>
+        <w:tab/>
+      </w:r>
+      <w:r>
+        <w:rPr>
+          <w:rFonts w:ascii="Courier New" w:hAnsi="Courier New" w:cs="Courier New"/>
+          <w:color w:val="3F7F5F"/>
+          <w:sz w:val="20"/>
+          <w:szCs w:val="20"/>
+        </w:rPr>
+        <w:tab/>
+      </w:r>
+    </w:p>
+    <w:p>
+      <w:pPr>
+        <w:autoSpaceDE w:val="0"/>
+        <w:autoSpaceDN w:val="0"/>
+        <w:bidi w:val="0"/>
+        <w:adjustRightInd w:val="0"/>
+        <w:jc w:val="left"/>
+        <w:rPr>
+          <w:rFonts w:ascii="Courier New" w:hAnsi="Courier New" w:cs="Courier New"/>
+          <w:sz w:val="20"/>
+          <w:szCs w:val="20"/>
+        </w:rPr>
+      </w:pPr>
+      <w:r>
+        <w:rPr>
+          <w:rFonts w:ascii="Courier New" w:hAnsi="Courier New" w:cs="Courier New"/>
+          <w:color w:val="3F7F5F"/>
+          <w:sz w:val="20"/>
+          <w:szCs w:val="20"/>
+        </w:rPr>
+        <w:t>//</w:t>
+      </w:r>
+      <w:r>
+        <w:rPr>
+          <w:rFonts w:ascii="Courier New" w:hAnsi="Courier New" w:cs="Courier New"/>
+          <w:color w:val="3F7F5F"/>
+          <w:sz w:val="20"/>
+          <w:szCs w:val="20"/>
+        </w:rPr>
+        <w:tab/>
+        <w:t>}</w:t>
+      </w:r>
+    </w:p>
+    <w:p>
+      <w:pPr>
+        <w:autoSpaceDE w:val="0"/>
+        <w:autoSpaceDN w:val="0"/>
+        <w:bidi w:val="0"/>
+        <w:adjustRightInd w:val="0"/>
+        <w:jc w:val="left"/>
+        <w:rPr>
+          <w:rFonts w:ascii="Courier New" w:hAnsi="Courier New" w:cs="Courier New"/>
+          <w:sz w:val="20"/>
+          <w:szCs w:val="20"/>
+        </w:rPr>
+      </w:pPr>
+      <w:r>
+        <w:rPr>
+          <w:rFonts w:ascii="Courier New" w:hAnsi="Courier New" w:cs="Courier New"/>
+          <w:color w:val="3F7F5F"/>
+          <w:sz w:val="20"/>
+          <w:szCs w:val="20"/>
+        </w:rPr>
+        <w:t>//</w:t>
+      </w:r>
+      <w:r>
+        <w:rPr>
+          <w:rFonts w:ascii="Courier New" w:hAnsi="Courier New" w:cs="Courier New"/>
+          <w:color w:val="3F7F5F"/>
+          <w:sz w:val="20"/>
+          <w:szCs w:val="20"/>
+        </w:rPr>
+        <w:tab/>
+      </w:r>
+    </w:p>
+    <w:p>
+      <w:pPr>
+        <w:autoSpaceDE w:val="0"/>
+        <w:autoSpaceDN w:val="0"/>
+        <w:bidi w:val="0"/>
+        <w:adjustRightInd w:val="0"/>
+        <w:jc w:val="left"/>
+        <w:rPr>
+          <w:rFonts w:ascii="Courier New" w:hAnsi="Courier New" w:cs="Courier New"/>
+          <w:sz w:val="20"/>
+          <w:szCs w:val="20"/>
+        </w:rPr>
+      </w:pPr>
+      <w:r>
+        <w:rPr>
+          <w:rFonts w:ascii="Courier New" w:hAnsi="Courier New" w:cs="Courier New"/>
+          <w:color w:val="3F7F5F"/>
+          <w:sz w:val="20"/>
+          <w:szCs w:val="20"/>
+        </w:rPr>
+        <w:t>//</w:t>
+      </w:r>
+      <w:r>
+        <w:rPr>
+          <w:rFonts w:ascii="Courier New" w:hAnsi="Courier New" w:cs="Courier New"/>
+          <w:color w:val="3F7F5F"/>
+          <w:sz w:val="20"/>
+          <w:szCs w:val="20"/>
+        </w:rPr>
+        <w:tab/>
+        <w:t xml:space="preserve">public synchronized </w:t>
+      </w:r>
+      <w:proofErr w:type="spellStart"/>
+      <w:r>
+        <w:rPr>
+          <w:rFonts w:ascii="Courier New" w:hAnsi="Courier New" w:cs="Courier New"/>
+          <w:color w:val="3F7F5F"/>
+          <w:sz w:val="20"/>
+          <w:szCs w:val="20"/>
+        </w:rPr>
+        <w:t>ResultSet</w:t>
+      </w:r>
+      <w:proofErr w:type="spellEnd"/>
+      <w:r>
+        <w:rPr>
+          <w:rFonts w:ascii="Courier New" w:hAnsi="Courier New" w:cs="Courier New"/>
+          <w:color w:val="3F7F5F"/>
+          <w:sz w:val="20"/>
+          <w:szCs w:val="20"/>
+        </w:rPr>
+        <w:t xml:space="preserve"> </w:t>
+      </w:r>
+      <w:proofErr w:type="spellStart"/>
+      <w:proofErr w:type="gramStart"/>
+      <w:r>
+        <w:rPr>
+          <w:rFonts w:ascii="Courier New" w:hAnsi="Courier New" w:cs="Courier New"/>
+          <w:color w:val="3F7F5F"/>
+          <w:sz w:val="20"/>
+          <w:szCs w:val="20"/>
+        </w:rPr>
+        <w:t>getCarsStatistics</w:t>
+      </w:r>
+      <w:proofErr w:type="spellEnd"/>
+      <w:r>
+        <w:rPr>
+          <w:rFonts w:ascii="Courier New" w:hAnsi="Courier New" w:cs="Courier New"/>
+          <w:color w:val="3F7F5F"/>
+          <w:sz w:val="20"/>
+          <w:szCs w:val="20"/>
+        </w:rPr>
+        <w:t>(</w:t>
+      </w:r>
+      <w:proofErr w:type="gramEnd"/>
+      <w:r>
+        <w:rPr>
+          <w:rFonts w:ascii="Courier New" w:hAnsi="Courier New" w:cs="Courier New"/>
+          <w:color w:val="3F7F5F"/>
+          <w:sz w:val="20"/>
+          <w:szCs w:val="20"/>
+        </w:rPr>
+        <w:t>){</w:t>
+      </w:r>
+    </w:p>
+    <w:p>
+      <w:pPr>
+        <w:autoSpaceDE w:val="0"/>
+        <w:autoSpaceDN w:val="0"/>
+        <w:bidi w:val="0"/>
+        <w:adjustRightInd w:val="0"/>
+        <w:jc w:val="left"/>
+        <w:rPr>
+          <w:rFonts w:ascii="Courier New" w:hAnsi="Courier New" w:cs="Courier New"/>
+          <w:sz w:val="20"/>
+          <w:szCs w:val="20"/>
+        </w:rPr>
+      </w:pPr>
+      <w:r>
+        <w:rPr>
+          <w:rFonts w:ascii="Courier New" w:hAnsi="Courier New" w:cs="Courier New"/>
+          <w:color w:val="3F7F5F"/>
+          <w:sz w:val="20"/>
+          <w:szCs w:val="20"/>
+        </w:rPr>
+        <w:lastRenderedPageBreak/>
+        <w:t>//</w:t>
+      </w:r>
+      <w:r>
+        <w:rPr>
+          <w:rFonts w:ascii="Courier New" w:hAnsi="Courier New" w:cs="Courier New"/>
+          <w:color w:val="3F7F5F"/>
+          <w:sz w:val="20"/>
+          <w:szCs w:val="20"/>
+        </w:rPr>
+        <w:tab/>
+      </w:r>
+      <w:r>
+        <w:rPr>
+          <w:rFonts w:ascii="Courier New" w:hAnsi="Courier New" w:cs="Courier New"/>
+          <w:color w:val="3F7F5F"/>
+          <w:sz w:val="20"/>
+          <w:szCs w:val="20"/>
+        </w:rPr>
+        <w:tab/>
+      </w:r>
+    </w:p>
+    <w:p>
+      <w:pPr>
+        <w:bidi w:val="0"/>
+        <w:ind w:right="-1333"/>
+        <w:jc w:val="left"/>
+      </w:pPr>
+      <w:r>
+        <w:rPr>
+          <w:rFonts w:ascii="Courier New" w:hAnsi="Courier New" w:cs="Courier New"/>
+          <w:color w:val="3F7F5F"/>
+          <w:sz w:val="20"/>
+          <w:szCs w:val="20"/>
+        </w:rPr>
+        <w:t>//</w:t>
+      </w:r>
+      <w:r>
+        <w:rPr>
+          <w:rFonts w:ascii="Courier New" w:hAnsi="Courier New" w:cs="Courier New"/>
+          <w:color w:val="3F7F5F"/>
+          <w:sz w:val="20"/>
+          <w:szCs w:val="20"/>
+        </w:rPr>
+        <w:tab/>
+        <w:t>}</w:t>
+      </w:r>
+    </w:p>
+    <w:p>
+      <w:pPr>
+        <w:pStyle w:val="ListParagraph"/>
+        <w:bidi w:val="0"/>
+        <w:ind w:left="0" w:right="-1333"/>
+        <w:jc w:val="left"/>
+        <w:rPr>
+          <w:rtl/>
+        </w:rPr>
+      </w:pPr>
+    </w:p>
+    <w:p>
+      <w:pPr>
+        <w:ind w:left="-1050" w:right="-1333"/>
+        <w:jc w:val="left"/>
+      </w:pPr>
+    </w:p>
+    <w:p>
+      <w:pPr>
+        <w:ind w:left="-1050" w:right="-1333"/>
+        <w:jc w:val="left"/>
+      </w:pPr>
+    </w:p>
+    <w:p>
+      <w:pPr>
+        <w:ind w:left="-1050" w:right="-1333"/>
+        <w:jc w:val="left"/>
+      </w:pPr>
+    </w:p>
+    <w:p>
+      <w:pPr>
+        <w:bidi w:val="0"/>
+        <w:ind w:left="-1050" w:right="-1333"/>
+        <w:jc w:val="left"/>
+      </w:pPr>
+      <w:r>
+        <w:t>General socket: port 9000</w:t>
+      </w:r>
+    </w:p>
+    <w:p>
+      <w:pPr>
+        <w:bidi w:val="0"/>
+        <w:ind w:left="-1050" w:right="-1333"/>
+        <w:jc w:val="left"/>
+      </w:pPr>
+    </w:p>
+    <w:p>
+      <w:pPr>
+        <w:bidi w:val="0"/>
+        <w:ind w:left="-1050" w:right="-1333"/>
+        <w:jc w:val="left"/>
+      </w:pPr>
+    </w:p>
+    <w:p>
+      <w:pPr>
+        <w:bidi w:val="0"/>
+        <w:ind w:left="-1050" w:right="-1333"/>
+        <w:jc w:val="left"/>
+      </w:pPr>
+      <w:r>
+        <w:t xml:space="preserve">When client comes, server gets from </w:t>
+      </w:r>
+      <w:proofErr w:type="spellStart"/>
+      <w:r>
+        <w:t>imputsteam</w:t>
+      </w:r>
+      <w:proofErr w:type="spellEnd"/>
+      <w:r>
+        <w:t xml:space="preserve"> </w:t>
+      </w:r>
+    </w:p>
+    <w:p>
+      <w:pPr>
+        <w:bidi w:val="0"/>
+        <w:ind w:left="-1050" w:right="-1333"/>
+        <w:jc w:val="left"/>
+      </w:pPr>
+    </w:p>
+    <w:p>
+      <w:pPr>
+        <w:bidi w:val="0"/>
+        <w:ind w:left="-1050" w:right="-1333"/>
+        <w:jc w:val="left"/>
+      </w:pPr>
+    </w:p>
+    <w:p>
+      <w:pPr>
+        <w:bidi w:val="0"/>
+        <w:ind w:left="-1050" w:right="-1333"/>
+        <w:jc w:val="left"/>
+      </w:pPr>
+    </w:p>
+    <w:p>
+      <w:pPr>
+        <w:bidi w:val="0"/>
+        <w:ind w:left="-1050" w:right="-1333"/>
+        <w:jc w:val="left"/>
+      </w:pPr>
+    </w:p>
+    <w:p>
+      <w:pPr>
+        <w:bidi w:val="0"/>
+        <w:ind w:left="-1050" w:right="-1333"/>
+        <w:jc w:val="left"/>
+      </w:pPr>
+      <w:r>
+        <w:t>Bugs:</w:t>
+      </w:r>
+    </w:p>
+    <w:p>
+      <w:pPr>
+        <w:bidi w:val="0"/>
+        <w:ind w:left="-1050" w:right="-1333"/>
+        <w:jc w:val="left"/>
+      </w:pPr>
+    </w:p>
+    <w:p>
+      <w:pPr>
+        <w:bidi w:val="0"/>
+        <w:ind w:left="-1050" w:right="-1333"/>
+        <w:jc w:val="left"/>
+      </w:pPr>
+      <w:r>
+        <w:t>Client can be opened is server not run</w:t>
+      </w:r>
+      <w:r>
+        <w:t xml:space="preserve"> V</w:t>
+      </w:r>
+    </w:p>
+    <w:p>
+      <w:pPr>
+        <w:bidi w:val="0"/>
+        <w:ind w:left="-1050" w:right="-1333"/>
+        <w:jc w:val="left"/>
+      </w:pPr>
+      <w:r>
+        <w:t xml:space="preserve">Do complicate things in one transaction </w:t>
+      </w:r>
+    </w:p>
+    <w:p>
+      <w:pPr>
+        <w:bidi w:val="0"/>
+        <w:ind w:left="-1050" w:right="-1333"/>
+        <w:jc w:val="left"/>
+      </w:pPr>
+      <w:r>
+        <w:t>Add timestamp to logs</w:t>
+      </w:r>
+    </w:p>
+    <w:p>
+      <w:pPr>
+        <w:bidi w:val="0"/>
+        <w:ind w:left="-1050" w:right="-1333"/>
+        <w:jc w:val="left"/>
+      </w:pPr>
+    </w:p>
+    <w:p>
+      <w:pPr>
+        <w:bidi w:val="0"/>
+        <w:ind w:left="-1050" w:right="-1333"/>
+        <w:jc w:val="left"/>
+      </w:pPr>
+    </w:p>
+    <w:p>
+      <w:pPr>
+        <w:bidi w:val="0"/>
+        <w:ind w:left="-1050" w:right="-1333"/>
+        <w:jc w:val="left"/>
+      </w:pPr>
+      <w:r>
+        <w:t>72 180</w:t>
+      </w:r>
+    </w:p>
+    <w:p>
+      <w:pPr>
+        <w:bidi w:val="0"/>
+        <w:ind w:left="-1050" w:right="-1333"/>
+        <w:jc w:val="left"/>
+      </w:pPr>
+    </w:p>
+    <w:p>
+      <w:pPr>
+        <w:bidi w:val="0"/>
+        <w:ind w:left="-1050" w:right="-1333"/>
+        <w:jc w:val="left"/>
+      </w:pPr>
+    </w:p>
+    <w:p>
+      <w:pPr>
+        <w:bidi w:val="0"/>
+        <w:ind w:left="-1050" w:right="-1333"/>
+        <w:jc w:val="left"/>
+      </w:pPr>
+      <w:r>
+        <w:t>Logs:</w:t>
+      </w:r>
+    </w:p>
+    <w:p>
+      <w:pPr>
+        <w:bidi w:val="0"/>
+        <w:ind w:left="-1050" w:right="-1333"/>
+        <w:jc w:val="left"/>
+      </w:pPr>
+    </w:p>
+    <w:p>
+      <w:pPr>
+        <w:bidi w:val="0"/>
+        <w:ind w:left="-1050" w:right="-1333"/>
+        <w:jc w:val="left"/>
+      </w:pPr>
+      <w:r>
+        <w:t>Client connected</w:t>
+      </w:r>
+    </w:p>
+    <w:p>
+      <w:pPr>
+        <w:bidi w:val="0"/>
+        <w:ind w:left="-1050" w:right="-1333"/>
+        <w:jc w:val="left"/>
+      </w:pPr>
+      <w:r>
+        <w:t>Client disconnected</w:t>
+      </w:r>
+    </w:p>
+    <w:p>
+      <w:pPr>
+        <w:bidi w:val="0"/>
+        <w:ind w:left="-1050" w:right="-1333"/>
+        <w:jc w:val="left"/>
+      </w:pPr>
+      <w:r>
+        <w:t>Client made bet</w:t>
+      </w:r>
+    </w:p>
+    <w:p>
+      <w:pPr>
+        <w:bidi w:val="0"/>
+        <w:ind w:left="-1050" w:right="-1333"/>
+        <w:jc w:val="left"/>
+      </w:pPr>
+      <w:r>
+        <w:t>Race started</w:t>
+      </w:r>
+    </w:p>
+    <w:p>
+      <w:pPr>
+        <w:bidi w:val="0"/>
+        <w:ind w:left="-1050" w:right="-1333"/>
+        <w:jc w:val="left"/>
+      </w:pPr>
+      <w:r>
+        <w:t>Race completed</w:t>
+      </w:r>
+    </w:p>
+    <w:p>
+      <w:pPr>
+        <w:bidi w:val="0"/>
+        <w:ind w:left="-1050" w:right="-1333"/>
+        <w:jc w:val="left"/>
+      </w:pPr>
+    </w:p>
+    <w:p>
+      <w:pPr>
+        <w:bidi w:val="0"/>
+        <w:ind w:left="-1050" w:right="-1333"/>
+        <w:jc w:val="left"/>
+      </w:pPr>
+    </w:p>
+    <w:p>
+      <w:pPr>
+        <w:bidi w:val="0"/>
+        <w:ind w:left="-1050" w:right="-1333"/>
+        <w:jc w:val="left"/>
+      </w:pPr>
+    </w:p>
+    <w:p>
+      <w:pPr>
+        <w:bidi w:val="0"/>
+        <w:ind w:left="-1050" w:right="-1333"/>
+        <w:jc w:val="left"/>
+        <w:rPr>
+          <w:b/>
+          <w:bCs/>
+        </w:rPr>
+      </w:pPr>
+      <w:r>
+        <w:rPr>
+          <w:b/>
+          <w:bCs/>
+        </w:rPr>
+        <w:t>Car details and number of races car participated in:</w:t>
+      </w:r>
+    </w:p>
+    <w:p>
+      <w:pPr>
+        <w:bidi w:val="0"/>
+        <w:ind w:left="-1050" w:right="-1333"/>
+        <w:jc w:val="left"/>
+      </w:pPr>
+    </w:p>
+    <w:p>
+      <w:pPr>
+        <w:bidi w:val="0"/>
+        <w:ind w:left="-1050" w:right="-1333"/>
+        <w:jc w:val="left"/>
+      </w:pPr>
+      <w:proofErr w:type="gramStart"/>
+      <w:r>
+        <w:t>select</w:t>
+      </w:r>
+      <w:proofErr w:type="gramEnd"/>
+      <w:r>
+        <w:t xml:space="preserve"> </w:t>
+      </w:r>
+      <w:proofErr w:type="spellStart"/>
+      <w:r>
+        <w:t>cars.carId</w:t>
+      </w:r>
+      <w:proofErr w:type="spellEnd"/>
+      <w:r>
+        <w:t xml:space="preserve">, </w:t>
+      </w:r>
+      <w:proofErr w:type="spellStart"/>
+      <w:r>
+        <w:t>cars.carFullName</w:t>
+      </w:r>
+      <w:proofErr w:type="spellEnd"/>
+      <w:r>
+        <w:t xml:space="preserve">, count(*) as </w:t>
+      </w:r>
+      <w:proofErr w:type="spellStart"/>
+      <w:r>
+        <w:t>number_of_races</w:t>
+      </w:r>
+      <w:proofErr w:type="spellEnd"/>
+      <w:r>
+        <w:t xml:space="preserve"> from cars join races where  </w:t>
+      </w:r>
+      <w:proofErr w:type="spellStart"/>
+      <w:r>
+        <w:t>carId</w:t>
+      </w:r>
+      <w:proofErr w:type="spellEnd"/>
+      <w:r>
+        <w:t xml:space="preserve"> = car1Id or </w:t>
+      </w:r>
+      <w:proofErr w:type="spellStart"/>
+      <w:r>
+        <w:t>carId</w:t>
+      </w:r>
+      <w:proofErr w:type="spellEnd"/>
+      <w:r>
+        <w:t xml:space="preserve"> = car2Id or </w:t>
+      </w:r>
+      <w:proofErr w:type="spellStart"/>
+      <w:r>
+        <w:t>carId</w:t>
+      </w:r>
+      <w:proofErr w:type="spellEnd"/>
+      <w:r>
+        <w:t xml:space="preserve"> = car3Id or </w:t>
+      </w:r>
+      <w:proofErr w:type="spellStart"/>
+      <w:r>
+        <w:t>carId</w:t>
+      </w:r>
+      <w:proofErr w:type="spellEnd"/>
+      <w:r>
+        <w:t xml:space="preserve"> = car4Id or </w:t>
+      </w:r>
+      <w:proofErr w:type="spellStart"/>
+      <w:r>
+        <w:t>carId</w:t>
+      </w:r>
+      <w:proofErr w:type="spellEnd"/>
+      <w:r>
+        <w:t xml:space="preserve"> = car5Id group by </w:t>
+      </w:r>
+      <w:proofErr w:type="spellStart"/>
+      <w:r>
+        <w:t>carId</w:t>
+      </w:r>
+      <w:proofErr w:type="spellEnd"/>
+      <w:r>
+        <w:t>;</w:t>
+      </w:r>
+    </w:p>
+    <w:p>
+      <w:pPr>
+        <w:bidi w:val="0"/>
+        <w:ind w:left="-1050" w:right="-1333"/>
+        <w:jc w:val="left"/>
+      </w:pPr>
+    </w:p>
+    <w:p>
+      <w:pPr>
+        <w:bidi w:val="0"/>
+        <w:ind w:left="-1050" w:right="-1333"/>
+        <w:jc w:val="left"/>
+      </w:pPr>
+    </w:p>
+    <w:p>
+      <w:pPr>
+        <w:bidi w:val="0"/>
+        <w:ind w:left="-1050" w:right="-1333"/>
+        <w:jc w:val="left"/>
+        <w:rPr>
+          <w:b/>
+          <w:bCs/>
+        </w:rPr>
+      </w:pPr>
+    </w:p>
+    <w:p>
+      <w:pPr>
+        <w:bidi w:val="0"/>
+        <w:ind w:left="-1050" w:right="-1333"/>
+        <w:jc w:val="left"/>
+        <w:rPr>
+          <w:b/>
+          <w:bCs/>
+        </w:rPr>
+      </w:pPr>
+      <w:r>
+        <w:rPr>
+          <w:b/>
+          <w:bCs/>
+        </w:rPr>
+        <w:t xml:space="preserve">Car details and number of </w:t>
+      </w:r>
+      <w:r>
+        <w:rPr>
+          <w:b/>
+          <w:bCs/>
+        </w:rPr>
+        <w:t xml:space="preserve">completed </w:t>
+      </w:r>
+      <w:r>
+        <w:rPr>
+          <w:b/>
+          <w:bCs/>
+        </w:rPr>
+        <w:t>races car participated in:</w:t>
+      </w:r>
+    </w:p>
+    <w:p>
+      <w:pPr>
+        <w:bidi w:val="0"/>
+        <w:ind w:left="-1050" w:right="-1333"/>
+        <w:jc w:val="left"/>
+      </w:pPr>
+    </w:p>
+    <w:p>
+      <w:pPr>
+        <w:bidi w:val="0"/>
+        <w:ind w:left="-1050" w:right="-1333"/>
+        <w:jc w:val="left"/>
+      </w:pPr>
+      <w:proofErr w:type="gramStart"/>
+      <w:r>
+        <w:t>select</w:t>
+      </w:r>
+      <w:proofErr w:type="gramEnd"/>
+      <w:r>
+        <w:t xml:space="preserve"> </w:t>
+      </w:r>
+      <w:proofErr w:type="spellStart"/>
+      <w:r>
+        <w:t>cars.carId</w:t>
+      </w:r>
+      <w:proofErr w:type="spellEnd"/>
+      <w:r>
+        <w:t xml:space="preserve">, </w:t>
+      </w:r>
+      <w:proofErr w:type="spellStart"/>
+      <w:r>
+        <w:t>cars.carFullName</w:t>
+      </w:r>
+      <w:proofErr w:type="spellEnd"/>
+      <w:r>
+        <w:t xml:space="preserve">, count(*) as </w:t>
+      </w:r>
+      <w:proofErr w:type="spellStart"/>
+      <w:r>
+        <w:t>number_of_races</w:t>
+      </w:r>
+      <w:proofErr w:type="spellEnd"/>
+      <w:r>
+        <w:t xml:space="preserve"> from </w:t>
+      </w:r>
+    </w:p>
+    <w:p>
+      <w:pPr>
+        <w:bidi w:val="0"/>
+        <w:ind w:left="-1050" w:right="-1333"/>
+        <w:jc w:val="left"/>
+      </w:pPr>
+      <w:proofErr w:type="gramStart"/>
+      <w:r>
+        <w:t>cars</w:t>
+      </w:r>
+      <w:proofErr w:type="gramEnd"/>
+      <w:r>
+        <w:t xml:space="preserve"> join races where </w:t>
+      </w:r>
+      <w:proofErr w:type="spellStart"/>
+      <w:r>
+        <w:t>races.isCompleted</w:t>
+      </w:r>
+      <w:proofErr w:type="spellEnd"/>
+      <w:r>
+        <w:t xml:space="preserve"> = true and (</w:t>
+      </w:r>
+      <w:proofErr w:type="spellStart"/>
+      <w:r>
+        <w:t>carId</w:t>
+      </w:r>
+      <w:proofErr w:type="spellEnd"/>
+      <w:r>
+        <w:t xml:space="preserve"> = car1Id or </w:t>
+      </w:r>
+      <w:proofErr w:type="spellStart"/>
+      <w:r>
+        <w:t>carId</w:t>
+      </w:r>
+      <w:proofErr w:type="spellEnd"/>
+      <w:r>
+        <w:t xml:space="preserve"> = car2Id or </w:t>
+      </w:r>
+      <w:proofErr w:type="spellStart"/>
+      <w:r>
+        <w:t>carId</w:t>
+      </w:r>
+      <w:proofErr w:type="spellEnd"/>
+      <w:r>
+        <w:t xml:space="preserve"> = car3Id or </w:t>
+      </w:r>
+    </w:p>
+    <w:p>
+      <w:pPr>
+        <w:bidi w:val="0"/>
+        <w:ind w:left="-1050" w:right="-1333"/>
+        <w:jc w:val="left"/>
+      </w:pPr>
+      <w:proofErr w:type="spellStart"/>
+      <w:proofErr w:type="gramStart"/>
+      <w:r>
+        <w:t>carId</w:t>
+      </w:r>
+      <w:proofErr w:type="spellEnd"/>
+      <w:proofErr w:type="gramEnd"/>
+      <w:r>
+        <w:t xml:space="preserve"> = car4Id or </w:t>
+      </w:r>
+      <w:proofErr w:type="spellStart"/>
+      <w:r>
+        <w:t>carId</w:t>
+      </w:r>
+      <w:proofErr w:type="spellEnd"/>
+      <w:r>
+        <w:t xml:space="preserve"> = car5Id) group by </w:t>
+      </w:r>
+      <w:proofErr w:type="spellStart"/>
+      <w:r>
+        <w:t>carId</w:t>
+      </w:r>
+      <w:proofErr w:type="spellEnd"/>
+      <w:r>
+        <w:t>;</w:t>
+      </w:r>
+    </w:p>
+    <w:p>
+      <w:pPr>
+        <w:bidi w:val="0"/>
+        <w:ind w:left="-1050" w:right="-1333"/>
+        <w:jc w:val="left"/>
+      </w:pPr>
+    </w:p>
+    <w:p>
+      <w:pPr>
+        <w:bidi w:val="0"/>
+        <w:ind w:left="-1050" w:right="-1333"/>
+        <w:jc w:val="left"/>
+      </w:pPr>
+    </w:p>
+    <w:p>
+      <w:pPr>
+        <w:bidi w:val="0"/>
+        <w:ind w:left="-1050" w:right="-1333"/>
+        <w:jc w:val="left"/>
+        <w:rPr>
+          <w:b/>
+          <w:bCs/>
+        </w:rPr>
+      </w:pPr>
+      <w:r>
+        <w:rPr>
+          <w:b/>
+          <w:bCs/>
+        </w:rPr>
+        <w:t>Number of wins of car</w:t>
+      </w:r>
+    </w:p>
+    <w:p>
+      <w:pPr>
+        <w:bidi w:val="0"/>
+        <w:ind w:left="-1050" w:right="-1333"/>
+        <w:jc w:val="left"/>
+      </w:pPr>
+    </w:p>
+    <w:p>
+      <w:pPr>
+        <w:bidi w:val="0"/>
+        <w:ind w:left="-1050" w:right="-1333"/>
+        <w:jc w:val="left"/>
+      </w:pPr>
+      <w:proofErr w:type="gramStart"/>
+      <w:r>
+        <w:t>select</w:t>
+      </w:r>
+      <w:proofErr w:type="gramEnd"/>
+      <w:r>
+        <w:t xml:space="preserve"> </w:t>
+      </w:r>
+      <w:proofErr w:type="spellStart"/>
+      <w:r>
+        <w:t>carId</w:t>
+      </w:r>
+      <w:proofErr w:type="spellEnd"/>
+      <w:r>
+        <w:t xml:space="preserve">, count(*) as </w:t>
+      </w:r>
+      <w:proofErr w:type="spellStart"/>
+      <w:r>
+        <w:t>number_of_wins</w:t>
+      </w:r>
+      <w:proofErr w:type="spellEnd"/>
+      <w:r>
+        <w:t xml:space="preserve"> from bets </w:t>
+      </w:r>
+    </w:p>
+    <w:p>
+      <w:pPr>
+        <w:bidi w:val="0"/>
+        <w:ind w:left="-1050" w:right="-1333"/>
+        <w:jc w:val="left"/>
+      </w:pPr>
+      <w:proofErr w:type="gramStart"/>
+      <w:r>
+        <w:t>join</w:t>
+      </w:r>
+      <w:proofErr w:type="gramEnd"/>
+      <w:r>
+        <w:t xml:space="preserve"> </w:t>
+      </w:r>
+      <w:proofErr w:type="spellStart"/>
+      <w:r>
+        <w:t>raceresults</w:t>
+      </w:r>
+      <w:proofErr w:type="spellEnd"/>
+      <w:r>
+        <w:t xml:space="preserve"> on </w:t>
+      </w:r>
+      <w:proofErr w:type="spellStart"/>
+      <w:r>
+        <w:t>bets.betId</w:t>
+      </w:r>
+      <w:proofErr w:type="spellEnd"/>
+      <w:r>
+        <w:t xml:space="preserve"> = </w:t>
+      </w:r>
+      <w:proofErr w:type="spellStart"/>
+      <w:r>
+        <w:t>raceresults.betId</w:t>
+      </w:r>
+      <w:proofErr w:type="spellEnd"/>
+      <w:r>
+        <w:t xml:space="preserve"> and </w:t>
+      </w:r>
+      <w:proofErr w:type="spellStart"/>
+      <w:r>
+        <w:t>isWinner</w:t>
+      </w:r>
+      <w:proofErr w:type="spellEnd"/>
+      <w:r>
+        <w:t xml:space="preserve"> = true group by </w:t>
+      </w:r>
+      <w:proofErr w:type="spellStart"/>
+      <w:r>
+        <w:t>carId</w:t>
+      </w:r>
+      <w:proofErr w:type="spellEnd"/>
+      <w:r>
+        <w:t>;</w:t>
+      </w:r>
+    </w:p>
+    <w:p>
+      <w:pPr>
+        <w:bidi w:val="0"/>
+        <w:ind w:left="-1050" w:right="-1333"/>
+        <w:jc w:val="left"/>
+      </w:pPr>
+    </w:p>
+    <w:p>
+      <w:pPr>
+        <w:bidi w:val="0"/>
+        <w:ind w:left="-1050" w:right="-1333"/>
+        <w:jc w:val="left"/>
+        <w:rPr>
+          <w:b/>
+          <w:bCs/>
+        </w:rPr>
+      </w:pPr>
+      <w:r>
+        <w:rPr>
+          <w:b/>
+          <w:bCs/>
+        </w:rPr>
+        <w:t xml:space="preserve">Cars </w:t>
+      </w:r>
+      <w:r>
+        <w:rPr>
+          <w:b/>
+          <w:bCs/>
+        </w:rPr>
+        <w:t>details</w:t>
+      </w:r>
+      <w:r>
+        <w:rPr>
+          <w:b/>
+          <w:bCs/>
+        </w:rPr>
+        <w:t xml:space="preserve">, </w:t>
+      </w:r>
+      <w:r>
+        <w:rPr>
+          <w:b/>
+          <w:bCs/>
+        </w:rPr>
+        <w:t>number of races car participated in</w:t>
+      </w:r>
+      <w:r>
+        <w:rPr>
+          <w:b/>
+          <w:bCs/>
+        </w:rPr>
+        <w:t>, number of wins</w:t>
+      </w:r>
+    </w:p>
+    <w:p>
+      <w:pPr>
+        <w:bidi w:val="0"/>
+        <w:ind w:left="-1050" w:right="-1333"/>
+        <w:jc w:val="left"/>
+      </w:pPr>
+    </w:p>
+    <w:p>
+      <w:pPr>
+        <w:bidi w:val="0"/>
+        <w:ind w:left="-1050" w:right="-1333"/>
+        <w:jc w:val="left"/>
+      </w:pPr>
+      <w:proofErr w:type="gramStart"/>
+      <w:r>
+        <w:t>select</w:t>
+      </w:r>
+      <w:proofErr w:type="gramEnd"/>
+      <w:r>
+        <w:t xml:space="preserve"> </w:t>
+      </w:r>
+      <w:proofErr w:type="spellStart"/>
+      <w:r>
+        <w:t>cars.carId</w:t>
+      </w:r>
+      <w:proofErr w:type="spellEnd"/>
+      <w:r>
+        <w:t xml:space="preserve">, </w:t>
+      </w:r>
+      <w:proofErr w:type="spellStart"/>
+      <w:r>
+        <w:t>cars.carFullName</w:t>
+      </w:r>
+      <w:proofErr w:type="spellEnd"/>
+      <w:r>
+        <w:t xml:space="preserve">, count(*) as </w:t>
+      </w:r>
+      <w:proofErr w:type="spellStart"/>
+      <w:r>
+        <w:t>number_of_races</w:t>
+      </w:r>
+      <w:proofErr w:type="spellEnd"/>
+      <w:r>
+        <w:t xml:space="preserve">, </w:t>
+      </w:r>
+      <w:proofErr w:type="spellStart"/>
+      <w:r>
+        <w:t>temp.number_of_wins</w:t>
+      </w:r>
+      <w:proofErr w:type="spellEnd"/>
+      <w:r>
+        <w:t xml:space="preserve"> from cars </w:t>
+      </w:r>
+    </w:p>
+    <w:p>
+      <w:pPr>
+        <w:bidi w:val="0"/>
+        <w:ind w:left="-1050" w:right="-1333"/>
+        <w:jc w:val="left"/>
+      </w:pPr>
+      <w:proofErr w:type="gramStart"/>
+      <w:r>
+        <w:lastRenderedPageBreak/>
+        <w:t>join</w:t>
+      </w:r>
+      <w:proofErr w:type="gramEnd"/>
+      <w:r>
+        <w:t xml:space="preserve"> races on (</w:t>
+      </w:r>
+      <w:proofErr w:type="spellStart"/>
+      <w:r>
+        <w:t>carId</w:t>
+      </w:r>
+      <w:proofErr w:type="spellEnd"/>
+      <w:r>
+        <w:t xml:space="preserve"> = car1Id or </w:t>
+      </w:r>
+      <w:proofErr w:type="spellStart"/>
+      <w:r>
+        <w:t>carId</w:t>
+      </w:r>
+      <w:proofErr w:type="spellEnd"/>
+      <w:r>
+        <w:t xml:space="preserve"> = car2Id or </w:t>
+      </w:r>
+      <w:proofErr w:type="spellStart"/>
+      <w:r>
+        <w:t>carId</w:t>
+      </w:r>
+      <w:proofErr w:type="spellEnd"/>
+      <w:r>
+        <w:t xml:space="preserve"> = car3Id or </w:t>
+      </w:r>
+    </w:p>
+    <w:p>
+      <w:pPr>
+        <w:bidi w:val="0"/>
+        <w:ind w:left="-1050" w:right="-1333"/>
+        <w:jc w:val="left"/>
+      </w:pPr>
+      <w:proofErr w:type="spellStart"/>
+      <w:proofErr w:type="gramStart"/>
+      <w:r>
+        <w:t>carId</w:t>
+      </w:r>
+      <w:proofErr w:type="spellEnd"/>
+      <w:proofErr w:type="gramEnd"/>
+      <w:r>
+        <w:t xml:space="preserve"> = car4Id or </w:t>
+      </w:r>
+      <w:proofErr w:type="spellStart"/>
+      <w:r>
+        <w:t>carId</w:t>
+      </w:r>
+      <w:proofErr w:type="spellEnd"/>
+      <w:r>
+        <w:t xml:space="preserve"> = car5Id) </w:t>
+      </w:r>
+    </w:p>
+    <w:p>
+      <w:pPr>
+        <w:bidi w:val="0"/>
+        <w:ind w:left="-1050" w:right="-1333"/>
+        <w:jc w:val="left"/>
+      </w:pPr>
+      <w:proofErr w:type="gramStart"/>
+      <w:r>
+        <w:t>join</w:t>
+      </w:r>
+      <w:proofErr w:type="gramEnd"/>
+      <w:r>
+        <w:t xml:space="preserve"> (select </w:t>
+      </w:r>
+      <w:proofErr w:type="spellStart"/>
+      <w:r>
+        <w:t>bets.carId</w:t>
+      </w:r>
+      <w:proofErr w:type="spellEnd"/>
+      <w:r>
+        <w:t xml:space="preserve">, count(*) as </w:t>
+      </w:r>
+      <w:proofErr w:type="spellStart"/>
+      <w:r>
+        <w:t>number_of_wins</w:t>
+      </w:r>
+      <w:proofErr w:type="spellEnd"/>
+      <w:r>
+        <w:t xml:space="preserve"> from bets </w:t>
+      </w:r>
+    </w:p>
+    <w:p>
+      <w:pPr>
+        <w:bidi w:val="0"/>
+        <w:ind w:left="-1050" w:right="-1333"/>
+        <w:jc w:val="left"/>
+      </w:pPr>
+      <w:proofErr w:type="gramStart"/>
+      <w:r>
+        <w:t>join</w:t>
+      </w:r>
+      <w:proofErr w:type="gramEnd"/>
+      <w:r>
+        <w:t xml:space="preserve"> </w:t>
+      </w:r>
+      <w:proofErr w:type="spellStart"/>
+      <w:r>
+        <w:t>raceresults</w:t>
+      </w:r>
+      <w:proofErr w:type="spellEnd"/>
+      <w:r>
+        <w:t xml:space="preserve"> on </w:t>
+      </w:r>
+      <w:proofErr w:type="spellStart"/>
+      <w:r>
+        <w:t>bets.betId</w:t>
+      </w:r>
+      <w:proofErr w:type="spellEnd"/>
+      <w:r>
+        <w:t xml:space="preserve"> = </w:t>
+      </w:r>
+      <w:proofErr w:type="spellStart"/>
+      <w:r>
+        <w:t>raceresults.betId</w:t>
+      </w:r>
+      <w:proofErr w:type="spellEnd"/>
+      <w:r>
+        <w:t xml:space="preserve"> and </w:t>
+      </w:r>
+      <w:proofErr w:type="spellStart"/>
+      <w:r>
+        <w:t>isWinner</w:t>
+      </w:r>
+      <w:proofErr w:type="spellEnd"/>
+      <w:r>
+        <w:t xml:space="preserve"> = true group by </w:t>
+      </w:r>
+      <w:proofErr w:type="spellStart"/>
+      <w:r>
+        <w:t>bets.carId</w:t>
+      </w:r>
+      <w:proofErr w:type="spellEnd"/>
+      <w:r>
+        <w:t>) as temp</w:t>
+      </w:r>
+    </w:p>
+    <w:p>
+      <w:pPr>
+        <w:bidi w:val="0"/>
+        <w:ind w:left="-1050" w:right="-1333"/>
+        <w:jc w:val="left"/>
+      </w:pPr>
+      <w:proofErr w:type="gramStart"/>
+      <w:r>
+        <w:t>on</w:t>
+      </w:r>
+      <w:proofErr w:type="gramEnd"/>
+      <w:r>
+        <w:t xml:space="preserve"> </w:t>
+      </w:r>
+      <w:proofErr w:type="spellStart"/>
+      <w:r>
+        <w:t>cars.carId</w:t>
+      </w:r>
+      <w:proofErr w:type="spellEnd"/>
+      <w:r>
+        <w:t xml:space="preserve"> = </w:t>
+      </w:r>
+      <w:proofErr w:type="spellStart"/>
+      <w:r>
+        <w:t>temp.carId</w:t>
+      </w:r>
+      <w:proofErr w:type="spellEnd"/>
+    </w:p>
+    <w:p>
+      <w:pPr>
+        <w:bidi w:val="0"/>
+        <w:ind w:left="-1050" w:right="-1333"/>
+        <w:jc w:val="left"/>
+      </w:pPr>
+      <w:proofErr w:type="gramStart"/>
+      <w:r>
+        <w:t>where</w:t>
+      </w:r>
+      <w:proofErr w:type="gramEnd"/>
+      <w:r>
+        <w:t xml:space="preserve"> </w:t>
+      </w:r>
+      <w:proofErr w:type="spellStart"/>
+      <w:r>
+        <w:t>races.isCompleted</w:t>
+      </w:r>
+      <w:proofErr w:type="spellEnd"/>
+      <w:r>
+        <w:t xml:space="preserve"> = true</w:t>
+      </w:r>
+    </w:p>
+    <w:p>
+      <w:pPr>
+        <w:bidi w:val="0"/>
+        <w:ind w:left="-1050" w:right="-1333"/>
+        <w:jc w:val="left"/>
+        <w:rPr>
+          <w:rtl/>
+        </w:rPr>
+      </w:pPr>
+      <w:proofErr w:type="gramStart"/>
+      <w:r>
+        <w:t>group</w:t>
+      </w:r>
+      <w:proofErr w:type="gramEnd"/>
+      <w:r>
+        <w:t xml:space="preserve"> by </w:t>
+      </w:r>
+      <w:proofErr w:type="spellStart"/>
+      <w:r>
+        <w:t>cars.carId</w:t>
+      </w:r>
+      <w:proofErr w:type="spellEnd"/>
+      <w:r>
+        <w:t>;</w:t>
+      </w:r>
       <w:bookmarkStart w:id="0" w:name="_GoBack"/>
       <w:bookmarkEnd w:id="0"/>
-      <w:r>
-        <w:rPr>
-          <w:rFonts w:ascii="Courier New" w:hAnsi="Courier New" w:cs="Courier New"/>
-          <w:color w:val="3F7F5F"/>
-          <w:sz w:val="20"/>
-          <w:szCs w:val="20"/>
-        </w:rPr>
-        <w:t>public synchronized ResultSet getAllSystemRevenue(){</w:t>
-      </w:r>
-    </w:p>
-    <w:p>
-      <w:pPr>
-        <w:autoSpaceDE w:val="0"/>
-        <w:autoSpaceDN w:val="0"/>
-        <w:bidi w:val="0"/>
-        <w:adjustRightInd w:val="0"/>
-        <w:jc w:val="left"/>
-        <w:rPr>
-          <w:rFonts w:ascii="Courier New" w:hAnsi="Courier New" w:cs="Courier New"/>
-          <w:sz w:val="20"/>
-          <w:szCs w:val="20"/>
-        </w:rPr>
-      </w:pPr>
-      <w:r>
-        <w:rPr>
-          <w:rFonts w:ascii="Courier New" w:hAnsi="Courier New" w:cs="Courier New"/>
-          <w:color w:val="3F7F5F"/>
-          <w:sz w:val="20"/>
-          <w:szCs w:val="20"/>
-        </w:rPr>
-        <w:t>//</w:t>
-      </w:r>
-      <w:r>
-        <w:rPr>
-          <w:rFonts w:ascii="Courier New" w:hAnsi="Courier New" w:cs="Courier New"/>
-          <w:color w:val="3F7F5F"/>
-          <w:sz w:val="20"/>
-          <w:szCs w:val="20"/>
-        </w:rPr>
-        <w:tab/>
-      </w:r>
-      <w:r>
-        <w:rPr>
-          <w:rFonts w:ascii="Courier New" w:hAnsi="Courier New" w:cs="Courier New"/>
-          <w:color w:val="3F7F5F"/>
-          <w:sz w:val="20"/>
-          <w:szCs w:val="20"/>
-        </w:rPr>
-        <w:tab/>
-      </w:r>
-    </w:p>
-    <w:p>
-      <w:pPr>
-        <w:autoSpaceDE w:val="0"/>
-        <w:autoSpaceDN w:val="0"/>
-        <w:bidi w:val="0"/>
-        <w:adjustRightInd w:val="0"/>
-        <w:jc w:val="left"/>
-        <w:rPr>
-          <w:rFonts w:ascii="Courier New" w:hAnsi="Courier New" w:cs="Courier New"/>
-          <w:sz w:val="20"/>
-          <w:szCs w:val="20"/>
-        </w:rPr>
-      </w:pPr>
-      <w:r>
-        <w:rPr>
-          <w:rFonts w:ascii="Courier New" w:hAnsi="Courier New" w:cs="Courier New"/>
-          <w:color w:val="3F7F5F"/>
-          <w:sz w:val="20"/>
-          <w:szCs w:val="20"/>
-        </w:rPr>
-        <w:t>//</w:t>
-      </w:r>
-      <w:r>
-        <w:rPr>
-          <w:rFonts w:ascii="Courier New" w:hAnsi="Courier New" w:cs="Courier New"/>
-          <w:color w:val="3F7F5F"/>
-          <w:sz w:val="20"/>
-          <w:szCs w:val="20"/>
-        </w:rPr>
-        <w:tab/>
-        <w:t>}</w:t>
-      </w:r>
-    </w:p>
-    <w:p>
-      <w:pPr>
-        <w:autoSpaceDE w:val="0"/>
-        <w:autoSpaceDN w:val="0"/>
-        <w:bidi w:val="0"/>
-        <w:adjustRightInd w:val="0"/>
-        <w:jc w:val="left"/>
-        <w:rPr>
-          <w:rFonts w:ascii="Courier New" w:hAnsi="Courier New" w:cs="Courier New"/>
-          <w:sz w:val="20"/>
-          <w:szCs w:val="20"/>
-        </w:rPr>
-      </w:pPr>
-      <w:r>
-        <w:rPr>
-          <w:rFonts w:ascii="Courier New" w:hAnsi="Courier New" w:cs="Courier New"/>
-          <w:color w:val="3F7F5F"/>
-          <w:sz w:val="20"/>
-          <w:szCs w:val="20"/>
-        </w:rPr>
-        <w:t>//</w:t>
-      </w:r>
-      <w:r>
-        <w:rPr>
-          <w:rFonts w:ascii="Courier New" w:hAnsi="Courier New" w:cs="Courier New"/>
-          <w:color w:val="3F7F5F"/>
-          <w:sz w:val="20"/>
-          <w:szCs w:val="20"/>
-        </w:rPr>
-        <w:tab/>
-      </w:r>
-    </w:p>
-    <w:p>
-      <w:pPr>
-        <w:autoSpaceDE w:val="0"/>
-        <w:autoSpaceDN w:val="0"/>
-        <w:bidi w:val="0"/>
-        <w:adjustRightInd w:val="0"/>
-        <w:jc w:val="left"/>
-        <w:rPr>
-          <w:rFonts w:ascii="Courier New" w:hAnsi="Courier New" w:cs="Courier New"/>
-          <w:sz w:val="20"/>
-          <w:szCs w:val="20"/>
-        </w:rPr>
-      </w:pPr>
-      <w:r>
-        <w:rPr>
-          <w:rFonts w:ascii="Courier New" w:hAnsi="Courier New" w:cs="Courier New"/>
-          <w:color w:val="3F7F5F"/>
-          <w:sz w:val="20"/>
-          <w:szCs w:val="20"/>
-        </w:rPr>
-        <w:t>//</w:t>
-      </w:r>
-      <w:r>
-        <w:rPr>
-          <w:rFonts w:ascii="Courier New" w:hAnsi="Courier New" w:cs="Courier New"/>
-          <w:color w:val="3F7F5F"/>
-          <w:sz w:val="20"/>
-          <w:szCs w:val="20"/>
-        </w:rPr>
-        <w:tab/>
-        <w:t>public synchronized ResultSet getAllUsersRevenue(){</w:t>
-      </w:r>
-    </w:p>
-    <w:p>
-      <w:pPr>
-        <w:autoSpaceDE w:val="0"/>
-        <w:autoSpaceDN w:val="0"/>
-        <w:bidi w:val="0"/>
-        <w:adjustRightInd w:val="0"/>
-        <w:jc w:val="left"/>
-        <w:rPr>
-          <w:rFonts w:ascii="Courier New" w:hAnsi="Courier New" w:cs="Courier New"/>
-          <w:sz w:val="20"/>
-          <w:szCs w:val="20"/>
-        </w:rPr>
-      </w:pPr>
-      <w:r>
-        <w:rPr>
-          <w:rFonts w:ascii="Courier New" w:hAnsi="Courier New" w:cs="Courier New"/>
-          <w:color w:val="3F7F5F"/>
-          <w:sz w:val="20"/>
-          <w:szCs w:val="20"/>
-        </w:rPr>
-        <w:t>//</w:t>
-      </w:r>
-      <w:r>
-        <w:rPr>
-          <w:rFonts w:ascii="Courier New" w:hAnsi="Courier New" w:cs="Courier New"/>
-          <w:color w:val="3F7F5F"/>
-          <w:sz w:val="20"/>
-          <w:szCs w:val="20"/>
-        </w:rPr>
-        <w:tab/>
-      </w:r>
-      <w:r>
-        <w:rPr>
-          <w:rFonts w:ascii="Courier New" w:hAnsi="Courier New" w:cs="Courier New"/>
-          <w:color w:val="3F7F5F"/>
-          <w:sz w:val="20"/>
-          <w:szCs w:val="20"/>
-        </w:rPr>
-        <w:tab/>
-      </w:r>
-    </w:p>
-    <w:p>
-      <w:pPr>
-        <w:autoSpaceDE w:val="0"/>
-        <w:autoSpaceDN w:val="0"/>
-        <w:bidi w:val="0"/>
-        <w:adjustRightInd w:val="0"/>
-        <w:jc w:val="left"/>
-        <w:rPr>
-          <w:rFonts w:ascii="Courier New" w:hAnsi="Courier New" w:cs="Courier New"/>
-          <w:sz w:val="20"/>
-          <w:szCs w:val="20"/>
-        </w:rPr>
-      </w:pPr>
-      <w:r>
-        <w:rPr>
-          <w:rFonts w:ascii="Courier New" w:hAnsi="Courier New" w:cs="Courier New"/>
-          <w:color w:val="3F7F5F"/>
-          <w:sz w:val="20"/>
-          <w:szCs w:val="20"/>
-        </w:rPr>
-        <w:t>//</w:t>
-      </w:r>
-      <w:r>
-        <w:rPr>
-          <w:rFonts w:ascii="Courier New" w:hAnsi="Courier New" w:cs="Courier New"/>
-          <w:color w:val="3F7F5F"/>
-          <w:sz w:val="20"/>
-          <w:szCs w:val="20"/>
-        </w:rPr>
-        <w:tab/>
-        <w:t>}</w:t>
-      </w:r>
-    </w:p>
-    <w:p>
-      <w:pPr>
-        <w:autoSpaceDE w:val="0"/>
-        <w:autoSpaceDN w:val="0"/>
-        <w:bidi w:val="0"/>
-        <w:adjustRightInd w:val="0"/>
-        <w:jc w:val="left"/>
-        <w:rPr>
-          <w:rFonts w:ascii="Courier New" w:hAnsi="Courier New" w:cs="Courier New"/>
-          <w:sz w:val="20"/>
-          <w:szCs w:val="20"/>
-        </w:rPr>
-      </w:pPr>
-      <w:r>
-        <w:rPr>
-          <w:rFonts w:ascii="Courier New" w:hAnsi="Courier New" w:cs="Courier New"/>
-          <w:color w:val="3F7F5F"/>
-          <w:sz w:val="20"/>
-          <w:szCs w:val="20"/>
-        </w:rPr>
-        <w:t>//</w:t>
-      </w:r>
-      <w:r>
-        <w:rPr>
-          <w:rFonts w:ascii="Courier New" w:hAnsi="Courier New" w:cs="Courier New"/>
-          <w:color w:val="3F7F5F"/>
-          <w:sz w:val="20"/>
-          <w:szCs w:val="20"/>
-        </w:rPr>
-        <w:tab/>
-      </w:r>
-    </w:p>
-    <w:p>
-      <w:pPr>
-        <w:autoSpaceDE w:val="0"/>
-        <w:autoSpaceDN w:val="0"/>
-        <w:bidi w:val="0"/>
-        <w:adjustRightInd w:val="0"/>
-        <w:jc w:val="left"/>
-        <w:rPr>
-          <w:rFonts w:ascii="Courier New" w:hAnsi="Courier New" w:cs="Courier New"/>
-          <w:sz w:val="20"/>
-          <w:szCs w:val="20"/>
-        </w:rPr>
-      </w:pPr>
-      <w:r>
-        <w:rPr>
-          <w:rFonts w:ascii="Courier New" w:hAnsi="Courier New" w:cs="Courier New"/>
-          <w:color w:val="3F7F5F"/>
-          <w:sz w:val="20"/>
-          <w:szCs w:val="20"/>
-        </w:rPr>
-        <w:t>//</w:t>
-      </w:r>
-      <w:r>
-        <w:rPr>
-          <w:rFonts w:ascii="Courier New" w:hAnsi="Courier New" w:cs="Courier New"/>
-          <w:color w:val="3F7F5F"/>
-          <w:sz w:val="20"/>
-          <w:szCs w:val="20"/>
-        </w:rPr>
-        <w:tab/>
-        <w:t>public synchronized ResultSet getRacesStatus(){</w:t>
-      </w:r>
-    </w:p>
-    <w:p>
-      <w:pPr>
-        <w:autoSpaceDE w:val="0"/>
-        <w:autoSpaceDN w:val="0"/>
-        <w:bidi w:val="0"/>
-        <w:adjustRightInd w:val="0"/>
-        <w:jc w:val="left"/>
-        <w:rPr>
-          <w:rFonts w:ascii="Courier New" w:hAnsi="Courier New" w:cs="Courier New"/>
-          <w:sz w:val="20"/>
-          <w:szCs w:val="20"/>
-        </w:rPr>
-      </w:pPr>
-      <w:r>
-        <w:rPr>
-          <w:rFonts w:ascii="Courier New" w:hAnsi="Courier New" w:cs="Courier New"/>
-          <w:color w:val="3F7F5F"/>
-          <w:sz w:val="20"/>
-          <w:szCs w:val="20"/>
-        </w:rPr>
-        <w:t>//</w:t>
-      </w:r>
-      <w:r>
-        <w:rPr>
-          <w:rFonts w:ascii="Courier New" w:hAnsi="Courier New" w:cs="Courier New"/>
-          <w:color w:val="3F7F5F"/>
-          <w:sz w:val="20"/>
-          <w:szCs w:val="20"/>
-        </w:rPr>
-        <w:tab/>
-      </w:r>
-      <w:r>
-        <w:rPr>
-          <w:rFonts w:ascii="Courier New" w:hAnsi="Courier New" w:cs="Courier New"/>
-          <w:color w:val="3F7F5F"/>
-          <w:sz w:val="20"/>
-          <w:szCs w:val="20"/>
-        </w:rPr>
-        <w:tab/>
-      </w:r>
-    </w:p>
-    <w:p>
-      <w:pPr>
-        <w:autoSpaceDE w:val="0"/>
-        <w:autoSpaceDN w:val="0"/>
-        <w:bidi w:val="0"/>
-        <w:adjustRightInd w:val="0"/>
-        <w:jc w:val="left"/>
-        <w:rPr>
-          <w:rFonts w:ascii="Courier New" w:hAnsi="Courier New" w:cs="Courier New"/>
-          <w:sz w:val="20"/>
-          <w:szCs w:val="20"/>
-        </w:rPr>
-      </w:pPr>
-      <w:r>
-        <w:rPr>
-          <w:rFonts w:ascii="Courier New" w:hAnsi="Courier New" w:cs="Courier New"/>
-          <w:color w:val="3F7F5F"/>
-          <w:sz w:val="20"/>
-          <w:szCs w:val="20"/>
-        </w:rPr>
-        <w:t>//</w:t>
-      </w:r>
-      <w:r>
-        <w:rPr>
-          <w:rFonts w:ascii="Courier New" w:hAnsi="Courier New" w:cs="Courier New"/>
-          <w:color w:val="3F7F5F"/>
-          <w:sz w:val="20"/>
-          <w:szCs w:val="20"/>
-        </w:rPr>
-        <w:tab/>
-        <w:t>}</w:t>
-      </w:r>
-    </w:p>
-    <w:p>
-      <w:pPr>
-        <w:autoSpaceDE w:val="0"/>
-        <w:autoSpaceDN w:val="0"/>
-        <w:bidi w:val="0"/>
-        <w:adjustRightInd w:val="0"/>
-        <w:jc w:val="left"/>
-        <w:rPr>
-          <w:rFonts w:ascii="Courier New" w:hAnsi="Courier New" w:cs="Courier New"/>
-          <w:sz w:val="20"/>
-          <w:szCs w:val="20"/>
-        </w:rPr>
-      </w:pPr>
-      <w:r>
-        <w:rPr>
-          <w:rFonts w:ascii="Courier New" w:hAnsi="Courier New" w:cs="Courier New"/>
-          <w:color w:val="3F7F5F"/>
-          <w:sz w:val="20"/>
-          <w:szCs w:val="20"/>
-        </w:rPr>
-        <w:t>//</w:t>
-      </w:r>
-      <w:r>
-        <w:rPr>
-          <w:rFonts w:ascii="Courier New" w:hAnsi="Courier New" w:cs="Courier New"/>
-          <w:color w:val="3F7F5F"/>
-          <w:sz w:val="20"/>
-          <w:szCs w:val="20"/>
-        </w:rPr>
-        <w:tab/>
-      </w:r>
-    </w:p>
-    <w:p>
-      <w:pPr>
-        <w:autoSpaceDE w:val="0"/>
-        <w:autoSpaceDN w:val="0"/>
-        <w:bidi w:val="0"/>
-        <w:adjustRightInd w:val="0"/>
-        <w:jc w:val="left"/>
-        <w:rPr>
-          <w:rFonts w:ascii="Courier New" w:hAnsi="Courier New" w:cs="Courier New"/>
-          <w:sz w:val="20"/>
-          <w:szCs w:val="20"/>
-        </w:rPr>
-      </w:pPr>
-      <w:r>
-        <w:rPr>
-          <w:rFonts w:ascii="Courier New" w:hAnsi="Courier New" w:cs="Courier New"/>
-          <w:color w:val="3F7F5F"/>
-          <w:sz w:val="20"/>
-          <w:szCs w:val="20"/>
-        </w:rPr>
-        <w:t>//</w:t>
-      </w:r>
-      <w:r>
-        <w:rPr>
-          <w:rFonts w:ascii="Courier New" w:hAnsi="Courier New" w:cs="Courier New"/>
-          <w:color w:val="3F7F5F"/>
-          <w:sz w:val="20"/>
-          <w:szCs w:val="20"/>
-        </w:rPr>
-        <w:tab/>
-        <w:t>public synchronized ResultSet getRaceBets(){</w:t>
-      </w:r>
-    </w:p>
-    <w:p>
-      <w:pPr>
-        <w:autoSpaceDE w:val="0"/>
-        <w:autoSpaceDN w:val="0"/>
-        <w:bidi w:val="0"/>
-        <w:adjustRightInd w:val="0"/>
-        <w:jc w:val="left"/>
-        <w:rPr>
-          <w:rFonts w:ascii="Courier New" w:hAnsi="Courier New" w:cs="Courier New"/>
-          <w:sz w:val="20"/>
-          <w:szCs w:val="20"/>
-        </w:rPr>
-      </w:pPr>
-      <w:r>
-        <w:rPr>
-          <w:rFonts w:ascii="Courier New" w:hAnsi="Courier New" w:cs="Courier New"/>
-          <w:color w:val="3F7F5F"/>
-          <w:sz w:val="20"/>
-          <w:szCs w:val="20"/>
-        </w:rPr>
-        <w:t>//</w:t>
-      </w:r>
-      <w:r>
-        <w:rPr>
-          <w:rFonts w:ascii="Courier New" w:hAnsi="Courier New" w:cs="Courier New"/>
-          <w:color w:val="3F7F5F"/>
-          <w:sz w:val="20"/>
-          <w:szCs w:val="20"/>
-        </w:rPr>
-        <w:tab/>
-      </w:r>
-      <w:r>
-        <w:rPr>
-          <w:rFonts w:ascii="Courier New" w:hAnsi="Courier New" w:cs="Courier New"/>
-          <w:color w:val="3F7F5F"/>
-          <w:sz w:val="20"/>
-          <w:szCs w:val="20"/>
-        </w:rPr>
-        <w:tab/>
-      </w:r>
-    </w:p>
-    <w:p>
-      <w:pPr>
-        <w:autoSpaceDE w:val="0"/>
-        <w:autoSpaceDN w:val="0"/>
-        <w:bidi w:val="0"/>
-        <w:adjustRightInd w:val="0"/>
-        <w:jc w:val="left"/>
-        <w:rPr>
-          <w:rFonts w:ascii="Courier New" w:hAnsi="Courier New" w:cs="Courier New"/>
-          <w:sz w:val="20"/>
-          <w:szCs w:val="20"/>
-        </w:rPr>
-      </w:pPr>
-      <w:r>
-        <w:rPr>
-          <w:rFonts w:ascii="Courier New" w:hAnsi="Courier New" w:cs="Courier New"/>
-          <w:color w:val="3F7F5F"/>
-          <w:sz w:val="20"/>
-          <w:szCs w:val="20"/>
-        </w:rPr>
-        <w:t>//</w:t>
-      </w:r>
-      <w:r>
-        <w:rPr>
-          <w:rFonts w:ascii="Courier New" w:hAnsi="Courier New" w:cs="Courier New"/>
-          <w:color w:val="3F7F5F"/>
-          <w:sz w:val="20"/>
-          <w:szCs w:val="20"/>
-        </w:rPr>
-        <w:tab/>
-        <w:t>}</w:t>
-      </w:r>
-    </w:p>
-    <w:p>
-      <w:pPr>
-        <w:autoSpaceDE w:val="0"/>
-        <w:autoSpaceDN w:val="0"/>
-        <w:bidi w:val="0"/>
-        <w:adjustRightInd w:val="0"/>
-        <w:jc w:val="left"/>
-        <w:rPr>
-          <w:rFonts w:ascii="Courier New" w:hAnsi="Courier New" w:cs="Courier New"/>
-          <w:sz w:val="20"/>
-          <w:szCs w:val="20"/>
-        </w:rPr>
-      </w:pPr>
-      <w:r>
-        <w:rPr>
-          <w:rFonts w:ascii="Courier New" w:hAnsi="Courier New" w:cs="Courier New"/>
-          <w:color w:val="3F7F5F"/>
-          <w:sz w:val="20"/>
-          <w:szCs w:val="20"/>
-        </w:rPr>
-        <w:t>//</w:t>
-      </w:r>
-      <w:r>
-        <w:rPr>
-          <w:rFonts w:ascii="Courier New" w:hAnsi="Courier New" w:cs="Courier New"/>
-          <w:color w:val="3F7F5F"/>
-          <w:sz w:val="20"/>
-          <w:szCs w:val="20"/>
-        </w:rPr>
-        <w:tab/>
-      </w:r>
-    </w:p>
-    <w:p>
-      <w:pPr>
-        <w:autoSpaceDE w:val="0"/>
-        <w:autoSpaceDN w:val="0"/>
-        <w:bidi w:val="0"/>
-        <w:adjustRightInd w:val="0"/>
-        <w:jc w:val="left"/>
-        <w:rPr>
-          <w:rFonts w:ascii="Courier New" w:hAnsi="Courier New" w:cs="Courier New"/>
-          <w:sz w:val="20"/>
-          <w:szCs w:val="20"/>
-        </w:rPr>
-      </w:pPr>
-      <w:r>
-        <w:rPr>
-          <w:rFonts w:ascii="Courier New" w:hAnsi="Courier New" w:cs="Courier New"/>
-          <w:color w:val="3F7F5F"/>
-          <w:sz w:val="20"/>
-          <w:szCs w:val="20"/>
-        </w:rPr>
-        <w:t>//</w:t>
-      </w:r>
-      <w:r>
-        <w:rPr>
-          <w:rFonts w:ascii="Courier New" w:hAnsi="Courier New" w:cs="Courier New"/>
-          <w:color w:val="3F7F5F"/>
-          <w:sz w:val="20"/>
-          <w:szCs w:val="20"/>
-        </w:rPr>
-        <w:tab/>
-        <w:t>public synchronized ResultSet getUserBets(){</w:t>
-      </w:r>
-    </w:p>
-    <w:p>
-      <w:pPr>
-        <w:autoSpaceDE w:val="0"/>
-        <w:autoSpaceDN w:val="0"/>
-        <w:bidi w:val="0"/>
-        <w:adjustRightInd w:val="0"/>
-        <w:jc w:val="left"/>
-        <w:rPr>
-          <w:rFonts w:ascii="Courier New" w:hAnsi="Courier New" w:cs="Courier New"/>
-          <w:sz w:val="20"/>
-          <w:szCs w:val="20"/>
-        </w:rPr>
-      </w:pPr>
-      <w:r>
-        <w:rPr>
-          <w:rFonts w:ascii="Courier New" w:hAnsi="Courier New" w:cs="Courier New"/>
-          <w:color w:val="3F7F5F"/>
-          <w:sz w:val="20"/>
-          <w:szCs w:val="20"/>
-        </w:rPr>
-        <w:t>//</w:t>
-      </w:r>
-      <w:r>
-        <w:rPr>
-          <w:rFonts w:ascii="Courier New" w:hAnsi="Courier New" w:cs="Courier New"/>
-          <w:color w:val="3F7F5F"/>
-          <w:sz w:val="20"/>
-          <w:szCs w:val="20"/>
-        </w:rPr>
-        <w:tab/>
-      </w:r>
-      <w:r>
-        <w:rPr>
-          <w:rFonts w:ascii="Courier New" w:hAnsi="Courier New" w:cs="Courier New"/>
-          <w:color w:val="3F7F5F"/>
-          <w:sz w:val="20"/>
-          <w:szCs w:val="20"/>
-        </w:rPr>
-        <w:tab/>
-      </w:r>
-    </w:p>
-    <w:p>
-      <w:pPr>
-        <w:autoSpaceDE w:val="0"/>
-        <w:autoSpaceDN w:val="0"/>
-        <w:bidi w:val="0"/>
-        <w:adjustRightInd w:val="0"/>
-        <w:jc w:val="left"/>
-        <w:rPr>
-          <w:rFonts w:ascii="Courier New" w:hAnsi="Courier New" w:cs="Courier New"/>
-          <w:sz w:val="20"/>
-          <w:szCs w:val="20"/>
-        </w:rPr>
-      </w:pPr>
-      <w:r>
-        <w:rPr>
-          <w:rFonts w:ascii="Courier New" w:hAnsi="Courier New" w:cs="Courier New"/>
-          <w:color w:val="3F7F5F"/>
-          <w:sz w:val="20"/>
-          <w:szCs w:val="20"/>
-        </w:rPr>
-        <w:t>//</w:t>
-      </w:r>
-      <w:r>
-        <w:rPr>
-          <w:rFonts w:ascii="Courier New" w:hAnsi="Courier New" w:cs="Courier New"/>
-          <w:color w:val="3F7F5F"/>
-          <w:sz w:val="20"/>
-          <w:szCs w:val="20"/>
-        </w:rPr>
-        <w:tab/>
-        <w:t>}</w:t>
-      </w:r>
-    </w:p>
-    <w:p>
-      <w:pPr>
-        <w:autoSpaceDE w:val="0"/>
-        <w:autoSpaceDN w:val="0"/>
-        <w:bidi w:val="0"/>
-        <w:adjustRightInd w:val="0"/>
-        <w:jc w:val="left"/>
-        <w:rPr>
-          <w:rFonts w:ascii="Courier New" w:hAnsi="Courier New" w:cs="Courier New"/>
-          <w:sz w:val="20"/>
-          <w:szCs w:val="20"/>
-        </w:rPr>
-      </w:pPr>
-      <w:r>
-        <w:rPr>
-          <w:rFonts w:ascii="Courier New" w:hAnsi="Courier New" w:cs="Courier New"/>
-          <w:color w:val="3F7F5F"/>
-          <w:sz w:val="20"/>
-          <w:szCs w:val="20"/>
-        </w:rPr>
-        <w:t>//</w:t>
-      </w:r>
-      <w:r>
-        <w:rPr>
-          <w:rFonts w:ascii="Courier New" w:hAnsi="Courier New" w:cs="Courier New"/>
-          <w:color w:val="3F7F5F"/>
-          <w:sz w:val="20"/>
-          <w:szCs w:val="20"/>
-        </w:rPr>
-        <w:tab/>
-      </w:r>
-    </w:p>
-    <w:p>
-      <w:pPr>
-        <w:autoSpaceDE w:val="0"/>
-        <w:autoSpaceDN w:val="0"/>
-        <w:bidi w:val="0"/>
-        <w:adjustRightInd w:val="0"/>
-        <w:jc w:val="left"/>
-        <w:rPr>
-          <w:rFonts w:ascii="Courier New" w:hAnsi="Courier New" w:cs="Courier New"/>
-          <w:sz w:val="20"/>
-          <w:szCs w:val="20"/>
-        </w:rPr>
-      </w:pPr>
-      <w:r>
-        <w:rPr>
-          <w:rFonts w:ascii="Courier New" w:hAnsi="Courier New" w:cs="Courier New"/>
-          <w:color w:val="3F7F5F"/>
-          <w:sz w:val="20"/>
-          <w:szCs w:val="20"/>
-        </w:rPr>
-        <w:t>//</w:t>
-      </w:r>
-      <w:r>
-        <w:rPr>
-          <w:rFonts w:ascii="Courier New" w:hAnsi="Courier New" w:cs="Courier New"/>
-          <w:color w:val="3F7F5F"/>
-          <w:sz w:val="20"/>
-          <w:szCs w:val="20"/>
-        </w:rPr>
-        <w:tab/>
-        <w:t>public synchronized ResultSet getCarsStatistics(){</w:t>
-      </w:r>
-    </w:p>
-    <w:p>
-      <w:pPr>
-        <w:autoSpaceDE w:val="0"/>
-        <w:autoSpaceDN w:val="0"/>
-        <w:bidi w:val="0"/>
-        <w:adjustRightInd w:val="0"/>
-        <w:jc w:val="left"/>
-        <w:rPr>
-          <w:rFonts w:ascii="Courier New" w:hAnsi="Courier New" w:cs="Courier New"/>
-          <w:sz w:val="20"/>
-          <w:szCs w:val="20"/>
-        </w:rPr>
-      </w:pPr>
-      <w:r>
-        <w:rPr>
-          <w:rFonts w:ascii="Courier New" w:hAnsi="Courier New" w:cs="Courier New"/>
-          <w:color w:val="3F7F5F"/>
-          <w:sz w:val="20"/>
-          <w:szCs w:val="20"/>
-        </w:rPr>
-        <w:lastRenderedPageBreak/>
-        <w:t>//</w:t>
-      </w:r>
-      <w:r>
-        <w:rPr>
-          <w:rFonts w:ascii="Courier New" w:hAnsi="Courier New" w:cs="Courier New"/>
-          <w:color w:val="3F7F5F"/>
-          <w:sz w:val="20"/>
-          <w:szCs w:val="20"/>
-        </w:rPr>
-        <w:tab/>
-      </w:r>
-      <w:r>
-        <w:rPr>
-          <w:rFonts w:ascii="Courier New" w:hAnsi="Courier New" w:cs="Courier New"/>
-          <w:color w:val="3F7F5F"/>
-          <w:sz w:val="20"/>
-          <w:szCs w:val="20"/>
-        </w:rPr>
-        <w:tab/>
-      </w:r>
-    </w:p>
-    <w:p>
-      <w:pPr>
-        <w:bidi w:val="0"/>
-        <w:ind w:right="-1333"/>
-        <w:jc w:val="left"/>
-      </w:pPr>
-      <w:r>
-        <w:rPr>
-          <w:rFonts w:ascii="Courier New" w:hAnsi="Courier New" w:cs="Courier New"/>
-          <w:color w:val="3F7F5F"/>
-          <w:sz w:val="20"/>
-          <w:szCs w:val="20"/>
-        </w:rPr>
-        <w:t>//</w:t>
-      </w:r>
-      <w:r>
-        <w:rPr>
-          <w:rFonts w:ascii="Courier New" w:hAnsi="Courier New" w:cs="Courier New"/>
-          <w:color w:val="3F7F5F"/>
-          <w:sz w:val="20"/>
-          <w:szCs w:val="20"/>
-        </w:rPr>
-        <w:tab/>
-        <w:t>}</w:t>
-      </w:r>
-    </w:p>
-    <w:p>
-      <w:pPr>
-        <w:pStyle w:val="ListParagraph"/>
-        <w:bidi w:val="0"/>
-        <w:ind w:left="0" w:right="-1333"/>
-        <w:jc w:val="left"/>
-        <w:rPr>
-          <w:rtl/>
-        </w:rPr>
-      </w:pPr>
-    </w:p>
-    <w:p>
-      <w:pPr>
-        <w:ind w:left="-1050" w:right="-1333"/>
-        <w:jc w:val="left"/>
-      </w:pPr>
-    </w:p>
-    <w:p>
-      <w:pPr>
-        <w:ind w:left="-1050" w:right="-1333"/>
-        <w:jc w:val="left"/>
-      </w:pPr>
-    </w:p>
-    <w:p>
-      <w:pPr>
-        <w:ind w:left="-1050" w:right="-1333"/>
-        <w:jc w:val="left"/>
-      </w:pPr>
-    </w:p>
-    <w:p>
-      <w:pPr>
-        <w:bidi w:val="0"/>
-        <w:ind w:left="-1050" w:right="-1333"/>
-        <w:jc w:val="left"/>
-      </w:pPr>
-      <w:r>
-        <w:t>General socket: port 9000</w:t>
-      </w:r>
-    </w:p>
-    <w:p>
-      <w:pPr>
-        <w:bidi w:val="0"/>
-        <w:ind w:left="-1050" w:right="-1333"/>
-        <w:jc w:val="left"/>
-      </w:pPr>
-    </w:p>
-    <w:p>
-      <w:pPr>
-        <w:bidi w:val="0"/>
-        <w:ind w:left="-1050" w:right="-1333"/>
-        <w:jc w:val="left"/>
-      </w:pPr>
-    </w:p>
-    <w:p>
-      <w:pPr>
-        <w:bidi w:val="0"/>
-        <w:ind w:left="-1050" w:right="-1333"/>
-        <w:jc w:val="left"/>
-      </w:pPr>
-      <w:r>
-        <w:t xml:space="preserve">When client comes, server gets from imputsteam </w:t>
-      </w:r>
-    </w:p>
-    <w:p>
-      <w:pPr>
-        <w:bidi w:val="0"/>
-        <w:ind w:left="-1050" w:right="-1333"/>
-        <w:jc w:val="left"/>
-      </w:pPr>
-    </w:p>
-    <w:p>
-      <w:pPr>
-        <w:bidi w:val="0"/>
-        <w:ind w:left="-1050" w:right="-1333"/>
-        <w:jc w:val="left"/>
-      </w:pPr>
-    </w:p>
-    <w:p>
-      <w:pPr>
-        <w:bidi w:val="0"/>
-        <w:ind w:left="-1050" w:right="-1333"/>
-        <w:jc w:val="left"/>
-      </w:pPr>
-    </w:p>
-    <w:p>
-      <w:pPr>
-        <w:bidi w:val="0"/>
-        <w:ind w:left="-1050" w:right="-1333"/>
-        <w:jc w:val="left"/>
-      </w:pPr>
-    </w:p>
-    <w:p>
-      <w:pPr>
-        <w:bidi w:val="0"/>
-        <w:ind w:left="-1050" w:right="-1333"/>
-        <w:jc w:val="left"/>
-      </w:pPr>
-      <w:r>
-        <w:t>Bugs:</w:t>
-      </w:r>
-    </w:p>
-    <w:p>
-      <w:pPr>
-        <w:bidi w:val="0"/>
-        <w:ind w:left="-1050" w:right="-1333"/>
-        <w:jc w:val="left"/>
-      </w:pPr>
-    </w:p>
-    <w:p>
-      <w:pPr>
-        <w:bidi w:val="0"/>
-        <w:ind w:left="-1050" w:right="-1333"/>
-        <w:jc w:val="left"/>
-        <w:rPr>
-          <w:rtl/>
-        </w:rPr>
-      </w:pPr>
-      <w:r>
-        <w:t>Client can be opened is server not run</w:t>
-      </w:r>
     </w:p>
     <w:sectPr>
       <w:footerReference w:type="default" r:id="rId8"/>
@@ -3494,7 +4814,7 @@
             <w:rtl/>
             <w:lang w:val="he-IL"/>
           </w:rPr>
-          <w:t>4</w:t>
+          <w:t>5</w:t>
         </w:r>
         <w:r>
           <w:fldChar w:fldCharType="end"/>
@@ -5639,7 +6959,7 @@
 </file>
 
 <file path=customXml/itemProps1.xml><?xml version="1.0" encoding="utf-8"?>
-<ds:datastoreItem xmlns:ds="http://schemas.openxmlformats.org/officeDocument/2006/customXml" ds:itemID="{1B536CB8-4108-487A-A42A-DBC2F66200F3}">
+<ds:datastoreItem xmlns:ds="http://schemas.openxmlformats.org/officeDocument/2006/customXml" ds:itemID="{7F953F4D-7A5A-4095-BC34-8BABC3EF82B8}">
   <ds:schemaRefs>
     <ds:schemaRef ds:uri="http://schemas.openxmlformats.org/officeDocument/2006/bibliography"/>
   </ds:schemaRefs>

</xml_diff>